<commit_message>
update a faire valider par le prof
</commit_message>
<xml_diff>
--- a/Documentation/structure_plan_rapport.docx
+++ b/Documentation/structure_plan_rapport.docx
@@ -21,7 +21,7 @@
         </w:numPr>
         <w:ind w:left="432"/>
       </w:pPr>
-      <w:bookmarkStart w:id="0" w:name="_Toc150848486"/>
+      <w:bookmarkStart w:id="0" w:name="_Toc150853076"/>
       <w:r>
         <w:t>Remerciements</w:t>
       </w:r>
@@ -39,7 +39,7 @@
         </w:numPr>
         <w:ind w:left="432"/>
       </w:pPr>
-      <w:bookmarkStart w:id="1" w:name="_Toc150848487"/>
+      <w:bookmarkStart w:id="1" w:name="_Toc150853077"/>
       <w:r>
         <w:t>Résumé</w:t>
       </w:r>
@@ -57,7 +57,7 @@
         </w:numPr>
         <w:ind w:left="432"/>
       </w:pPr>
-      <w:bookmarkStart w:id="2" w:name="_Toc150848488"/>
+      <w:bookmarkStart w:id="2" w:name="_Toc150853078"/>
       <w:r>
         <w:t>Abstract</w:t>
       </w:r>
@@ -72,7 +72,7 @@
         </w:numPr>
         <w:ind w:left="432"/>
       </w:pPr>
-      <w:bookmarkStart w:id="3" w:name="_Toc150848489"/>
+      <w:bookmarkStart w:id="3" w:name="_Toc150853079"/>
       <w:r>
         <w:t>Glossaire</w:t>
       </w:r>
@@ -90,7 +90,7 @@
         </w:numPr>
         <w:ind w:left="432"/>
       </w:pPr>
-      <w:bookmarkStart w:id="4" w:name="_Toc150848490"/>
+      <w:bookmarkStart w:id="4" w:name="_Toc150853080"/>
       <w:r>
         <w:t>Liste des sigles</w:t>
       </w:r>
@@ -108,7 +108,7 @@
         </w:numPr>
         <w:ind w:left="432"/>
       </w:pPr>
-      <w:bookmarkStart w:id="5" w:name="_Toc150848491"/>
+      <w:bookmarkStart w:id="5" w:name="_Toc150853081"/>
       <w:r>
         <w:t>Introduction</w:t>
       </w:r>
@@ -119,8 +119,30 @@
     </w:p>
     <w:p/>
     <w:p/>
+    <w:p/>
+    <w:p/>
+    <w:p/>
+    <w:p/>
+    <w:p/>
+    <w:p/>
+    <w:p/>
+    <w:p/>
+    <w:p/>
+    <w:p/>
+    <w:p/>
+    <w:p/>
+    <w:p/>
+    <w:p/>
+    <w:p/>
+    <w:p/>
     <w:p>
       <w:r>
+        <w:t xml:space="preserve"> </w:t>
+      </w:r>
+    </w:p>
+    <w:p>
+      <w:r>
+        <w:lastRenderedPageBreak/>
         <w:t>///////// Tables des matières /////////</w:t>
       </w:r>
     </w:p>
@@ -178,7 +200,7 @@
           <w:r>
             <w:fldChar w:fldCharType="separate"/>
           </w:r>
-          <w:hyperlink w:anchor="_Toc150848486" w:history="1">
+          <w:hyperlink w:anchor="_Toc150853076" w:history="1">
             <w:r>
               <w:rPr>
                 <w:rStyle w:val="Lienhypertexte"/>
@@ -205,7 +227,7 @@
                 <w:noProof/>
                 <w:webHidden/>
               </w:rPr>
-              <w:instrText xml:space="preserve"> PAGEREF _Toc150848486 \h </w:instrText>
+              <w:instrText xml:space="preserve"> PAGEREF _Toc150853076 \h </w:instrText>
             </w:r>
             <w:r>
               <w:rPr>
@@ -248,7 +270,7 @@
               <w:lang w:eastAsia="fr-FR"/>
             </w:rPr>
           </w:pPr>
-          <w:hyperlink w:anchor="_Toc150848487" w:history="1">
+          <w:hyperlink w:anchor="_Toc150853077" w:history="1">
             <w:r>
               <w:rPr>
                 <w:rStyle w:val="Lienhypertexte"/>
@@ -275,7 +297,7 @@
                 <w:noProof/>
                 <w:webHidden/>
               </w:rPr>
-              <w:instrText xml:space="preserve"> PAGEREF _Toc150848487 \h </w:instrText>
+              <w:instrText xml:space="preserve"> PAGEREF _Toc150853077 \h </w:instrText>
             </w:r>
             <w:r>
               <w:rPr>
@@ -318,7 +340,7 @@
               <w:lang w:eastAsia="fr-FR"/>
             </w:rPr>
           </w:pPr>
-          <w:hyperlink w:anchor="_Toc150848488" w:history="1">
+          <w:hyperlink w:anchor="_Toc150853078" w:history="1">
             <w:r>
               <w:rPr>
                 <w:rStyle w:val="Lienhypertexte"/>
@@ -345,7 +367,7 @@
                 <w:noProof/>
                 <w:webHidden/>
               </w:rPr>
-              <w:instrText xml:space="preserve"> PAGEREF _Toc150848488 \h </w:instrText>
+              <w:instrText xml:space="preserve"> PAGEREF _Toc150853078 \h </w:instrText>
             </w:r>
             <w:r>
               <w:rPr>
@@ -388,7 +410,7 @@
               <w:lang w:eastAsia="fr-FR"/>
             </w:rPr>
           </w:pPr>
-          <w:hyperlink w:anchor="_Toc150848489" w:history="1">
+          <w:hyperlink w:anchor="_Toc150853079" w:history="1">
             <w:r>
               <w:rPr>
                 <w:rStyle w:val="Lienhypertexte"/>
@@ -415,7 +437,7 @@
                 <w:noProof/>
                 <w:webHidden/>
               </w:rPr>
-              <w:instrText xml:space="preserve"> PAGEREF _Toc150848489 \h </w:instrText>
+              <w:instrText xml:space="preserve"> PAGEREF _Toc150853079 \h </w:instrText>
             </w:r>
             <w:r>
               <w:rPr>
@@ -458,7 +480,7 @@
               <w:lang w:eastAsia="fr-FR"/>
             </w:rPr>
           </w:pPr>
-          <w:hyperlink w:anchor="_Toc150848490" w:history="1">
+          <w:hyperlink w:anchor="_Toc150853080" w:history="1">
             <w:r>
               <w:rPr>
                 <w:rStyle w:val="Lienhypertexte"/>
@@ -485,7 +507,7 @@
                 <w:noProof/>
                 <w:webHidden/>
               </w:rPr>
-              <w:instrText xml:space="preserve"> PAGEREF _Toc150848490 \h </w:instrText>
+              <w:instrText xml:space="preserve"> PAGEREF _Toc150853080 \h </w:instrText>
             </w:r>
             <w:r>
               <w:rPr>
@@ -528,7 +550,7 @@
               <w:lang w:eastAsia="fr-FR"/>
             </w:rPr>
           </w:pPr>
-          <w:hyperlink w:anchor="_Toc150848491" w:history="1">
+          <w:hyperlink w:anchor="_Toc150853081" w:history="1">
             <w:r>
               <w:rPr>
                 <w:rStyle w:val="Lienhypertexte"/>
@@ -555,7 +577,7 @@
                 <w:noProof/>
                 <w:webHidden/>
               </w:rPr>
-              <w:instrText xml:space="preserve"> PAGEREF _Toc150848491 \h </w:instrText>
+              <w:instrText xml:space="preserve"> PAGEREF _Toc150853081 \h </w:instrText>
             </w:r>
             <w:r>
               <w:rPr>
@@ -599,7 +621,7 @@
               <w:lang w:eastAsia="fr-FR"/>
             </w:rPr>
           </w:pPr>
-          <w:hyperlink w:anchor="_Toc150848492" w:history="1">
+          <w:hyperlink w:anchor="_Toc150853082" w:history="1">
             <w:r>
               <w:rPr>
                 <w:rStyle w:val="Lienhypertexte"/>
@@ -620,7 +642,7 @@
                 <w:rStyle w:val="Lienhypertexte"/>
                 <w:noProof/>
               </w:rPr>
-              <w:t>Partie 1 : Objectifs et organisation du projet</w:t>
+              <w:t>Objectifs et réalisation du projet</w:t>
             </w:r>
             <w:r>
               <w:rPr>
@@ -641,7 +663,7 @@
                 <w:noProof/>
                 <w:webHidden/>
               </w:rPr>
-              <w:instrText xml:space="preserve"> PAGEREF _Toc150848492 \h </w:instrText>
+              <w:instrText xml:space="preserve"> PAGEREF _Toc150853082 \h </w:instrText>
             </w:r>
             <w:r>
               <w:rPr>
@@ -661,7 +683,7 @@
                 <w:noProof/>
                 <w:webHidden/>
               </w:rPr>
-              <w:t>2</w:t>
+              <w:t>3</w:t>
             </w:r>
             <w:r>
               <w:rPr>
@@ -685,7 +707,7 @@
               <w:lang w:eastAsia="fr-FR"/>
             </w:rPr>
           </w:pPr>
-          <w:hyperlink w:anchor="_Toc150848493" w:history="1">
+          <w:hyperlink w:anchor="_Toc150853083" w:history="1">
             <w:r>
               <w:rPr>
                 <w:rStyle w:val="Lienhypertexte"/>
@@ -727,7 +749,7 @@
                 <w:noProof/>
                 <w:webHidden/>
               </w:rPr>
-              <w:instrText xml:space="preserve"> PAGEREF _Toc150848493 \h </w:instrText>
+              <w:instrText xml:space="preserve"> PAGEREF _Toc150853083 \h </w:instrText>
             </w:r>
             <w:r>
               <w:rPr>
@@ -747,7 +769,7 @@
                 <w:noProof/>
                 <w:webHidden/>
               </w:rPr>
-              <w:t>2</w:t>
+              <w:t>3</w:t>
             </w:r>
             <w:r>
               <w:rPr>
@@ -771,7 +793,7 @@
               <w:lang w:eastAsia="fr-FR"/>
             </w:rPr>
           </w:pPr>
-          <w:hyperlink w:anchor="_Toc150848494" w:history="1">
+          <w:hyperlink w:anchor="_Toc150853084" w:history="1">
             <w:r>
               <w:rPr>
                 <w:rStyle w:val="Lienhypertexte"/>
@@ -792,7 +814,7 @@
                 <w:rStyle w:val="Lienhypertexte"/>
                 <w:noProof/>
               </w:rPr>
-              <w:t>Découverte des principes physiques du projet</w:t>
+              <w:t>Découverte du projet</w:t>
             </w:r>
             <w:r>
               <w:rPr>
@@ -813,7 +835,7 @@
                 <w:noProof/>
                 <w:webHidden/>
               </w:rPr>
-              <w:instrText xml:space="preserve"> PAGEREF _Toc150848494 \h </w:instrText>
+              <w:instrText xml:space="preserve"> PAGEREF _Toc150853084 \h </w:instrText>
             </w:r>
             <w:r>
               <w:rPr>
@@ -833,7 +855,7 @@
                 <w:noProof/>
                 <w:webHidden/>
               </w:rPr>
-              <w:t>2</w:t>
+              <w:t>3</w:t>
             </w:r>
             <w:r>
               <w:rPr>
@@ -857,7 +879,7 @@
               <w:lang w:eastAsia="fr-FR"/>
             </w:rPr>
           </w:pPr>
-          <w:hyperlink w:anchor="_Toc150848495" w:history="1">
+          <w:hyperlink w:anchor="_Toc150853085" w:history="1">
             <w:r>
               <w:rPr>
                 <w:rStyle w:val="Lienhypertexte"/>
@@ -899,7 +921,7 @@
                 <w:noProof/>
                 <w:webHidden/>
               </w:rPr>
-              <w:instrText xml:space="preserve"> PAGEREF _Toc150848495 \h </w:instrText>
+              <w:instrText xml:space="preserve"> PAGEREF _Toc150853085 \h </w:instrText>
             </w:r>
             <w:r>
               <w:rPr>
@@ -919,7 +941,7 @@
                 <w:noProof/>
                 <w:webHidden/>
               </w:rPr>
-              <w:t>2</w:t>
+              <w:t>3</w:t>
             </w:r>
             <w:r>
               <w:rPr>
@@ -943,7 +965,7 @@
               <w:lang w:eastAsia="fr-FR"/>
             </w:rPr>
           </w:pPr>
-          <w:hyperlink w:anchor="_Toc150848496" w:history="1">
+          <w:hyperlink w:anchor="_Toc150853086" w:history="1">
             <w:r>
               <w:rPr>
                 <w:rStyle w:val="Lienhypertexte"/>
@@ -985,7 +1007,7 @@
                 <w:noProof/>
                 <w:webHidden/>
               </w:rPr>
-              <w:instrText xml:space="preserve"> PAGEREF _Toc150848496 \h </w:instrText>
+              <w:instrText xml:space="preserve"> PAGEREF _Toc150853086 \h </w:instrText>
             </w:r>
             <w:r>
               <w:rPr>
@@ -1005,7 +1027,7 @@
                 <w:noProof/>
                 <w:webHidden/>
               </w:rPr>
-              <w:t>2</w:t>
+              <w:t>3</w:t>
             </w:r>
             <w:r>
               <w:rPr>
@@ -1029,7 +1051,7 @@
               <w:lang w:eastAsia="fr-FR"/>
             </w:rPr>
           </w:pPr>
-          <w:hyperlink w:anchor="_Toc150848497" w:history="1">
+          <w:hyperlink w:anchor="_Toc150853087" w:history="1">
             <w:r>
               <w:rPr>
                 <w:rStyle w:val="Lienhypertexte"/>
@@ -1071,7 +1093,7 @@
                 <w:noProof/>
                 <w:webHidden/>
               </w:rPr>
-              <w:instrText xml:space="preserve"> PAGEREF _Toc150848497 \h </w:instrText>
+              <w:instrText xml:space="preserve"> PAGEREF _Toc150853087 \h </w:instrText>
             </w:r>
             <w:r>
               <w:rPr>
@@ -1091,7 +1113,7 @@
                 <w:noProof/>
                 <w:webHidden/>
               </w:rPr>
-              <w:t>2</w:t>
+              <w:t>3</w:t>
             </w:r>
             <w:r>
               <w:rPr>
@@ -1115,7 +1137,7 @@
               <w:lang w:eastAsia="fr-FR"/>
             </w:rPr>
           </w:pPr>
-          <w:hyperlink w:anchor="_Toc150848498" w:history="1">
+          <w:hyperlink w:anchor="_Toc150853088" w:history="1">
             <w:r>
               <w:rPr>
                 <w:rStyle w:val="Lienhypertexte"/>
@@ -1157,7 +1179,7 @@
                 <w:noProof/>
                 <w:webHidden/>
               </w:rPr>
-              <w:instrText xml:space="preserve"> PAGEREF _Toc150848498 \h </w:instrText>
+              <w:instrText xml:space="preserve"> PAGEREF _Toc150853088 \h </w:instrText>
             </w:r>
             <w:r>
               <w:rPr>
@@ -1177,7 +1199,7 @@
                 <w:noProof/>
                 <w:webHidden/>
               </w:rPr>
-              <w:t>2</w:t>
+              <w:t>3</w:t>
             </w:r>
             <w:r>
               <w:rPr>
@@ -1201,7 +1223,7 @@
               <w:lang w:eastAsia="fr-FR"/>
             </w:rPr>
           </w:pPr>
-          <w:hyperlink w:anchor="_Toc150848499" w:history="1">
+          <w:hyperlink w:anchor="_Toc150853089" w:history="1">
             <w:r>
               <w:rPr>
                 <w:rStyle w:val="Lienhypertexte"/>
@@ -1243,7 +1265,7 @@
                 <w:noProof/>
                 <w:webHidden/>
               </w:rPr>
-              <w:instrText xml:space="preserve"> PAGEREF _Toc150848499 \h </w:instrText>
+              <w:instrText xml:space="preserve"> PAGEREF _Toc150853089 \h </w:instrText>
             </w:r>
             <w:r>
               <w:rPr>
@@ -1263,7 +1285,7 @@
                 <w:noProof/>
                 <w:webHidden/>
               </w:rPr>
-              <w:t>2</w:t>
+              <w:t>3</w:t>
             </w:r>
             <w:r>
               <w:rPr>
@@ -1287,7 +1309,7 @@
               <w:lang w:eastAsia="fr-FR"/>
             </w:rPr>
           </w:pPr>
-          <w:hyperlink w:anchor="_Toc150848500" w:history="1">
+          <w:hyperlink w:anchor="_Toc150853090" w:history="1">
             <w:r>
               <w:rPr>
                 <w:rStyle w:val="Lienhypertexte"/>
@@ -1329,7 +1351,7 @@
                 <w:noProof/>
                 <w:webHidden/>
               </w:rPr>
-              <w:instrText xml:space="preserve"> PAGEREF _Toc150848500 \h </w:instrText>
+              <w:instrText xml:space="preserve"> PAGEREF _Toc150853090 \h </w:instrText>
             </w:r>
             <w:r>
               <w:rPr>
@@ -1349,7 +1371,7 @@
                 <w:noProof/>
                 <w:webHidden/>
               </w:rPr>
-              <w:t>2</w:t>
+              <w:t>3</w:t>
             </w:r>
             <w:r>
               <w:rPr>
@@ -1373,7 +1395,7 @@
               <w:lang w:eastAsia="fr-FR"/>
             </w:rPr>
           </w:pPr>
-          <w:hyperlink w:anchor="_Toc150848501" w:history="1">
+          <w:hyperlink w:anchor="_Toc150853091" w:history="1">
             <w:r>
               <w:rPr>
                 <w:rStyle w:val="Lienhypertexte"/>
@@ -1415,7 +1437,7 @@
                 <w:noProof/>
                 <w:webHidden/>
               </w:rPr>
-              <w:instrText xml:space="preserve"> PAGEREF _Toc150848501 \h </w:instrText>
+              <w:instrText xml:space="preserve"> PAGEREF _Toc150853091 \h </w:instrText>
             </w:r>
             <w:r>
               <w:rPr>
@@ -1435,7 +1457,1179 @@
                 <w:noProof/>
                 <w:webHidden/>
               </w:rPr>
+              <w:t>3</w:t>
+            </w:r>
+            <w:r>
+              <w:rPr>
+                <w:noProof/>
+                <w:webHidden/>
+              </w:rPr>
+              <w:fldChar w:fldCharType="end"/>
+            </w:r>
+          </w:hyperlink>
+        </w:p>
+        <w:p>
+          <w:pPr>
+            <w:pStyle w:val="TM2"/>
+            <w:tabs>
+              <w:tab w:val="left" w:pos="880"/>
+              <w:tab w:val="right" w:leader="dot" w:pos="9062"/>
+            </w:tabs>
+            <w:rPr>
+              <w:rFonts w:eastAsiaTheme="minorEastAsia"/>
+              <w:noProof/>
+              <w:lang w:eastAsia="fr-FR"/>
+            </w:rPr>
+          </w:pPr>
+          <w:hyperlink w:anchor="_Toc150853092" w:history="1">
+            <w:r>
+              <w:rPr>
+                <w:rStyle w:val="Lienhypertexte"/>
+                <w:noProof/>
+              </w:rPr>
+              <w:t>1.3</w:t>
+            </w:r>
+            <w:r>
+              <w:rPr>
+                <w:rFonts w:eastAsiaTheme="minorEastAsia"/>
+                <w:noProof/>
+                <w:lang w:eastAsia="fr-FR"/>
+              </w:rPr>
+              <w:tab/>
+            </w:r>
+            <w:r>
+              <w:rPr>
+                <w:rStyle w:val="Lienhypertexte"/>
+                <w:noProof/>
+              </w:rPr>
+              <w:t>Expérimentation</w:t>
+            </w:r>
+            <w:r>
+              <w:rPr>
+                <w:noProof/>
+                <w:webHidden/>
+              </w:rPr>
+              <w:tab/>
+            </w:r>
+            <w:r>
+              <w:rPr>
+                <w:noProof/>
+                <w:webHidden/>
+              </w:rPr>
+              <w:fldChar w:fldCharType="begin"/>
+            </w:r>
+            <w:r>
+              <w:rPr>
+                <w:noProof/>
+                <w:webHidden/>
+              </w:rPr>
+              <w:instrText xml:space="preserve"> PAGEREF _Toc150853092 \h </w:instrText>
+            </w:r>
+            <w:r>
+              <w:rPr>
+                <w:noProof/>
+                <w:webHidden/>
+              </w:rPr>
+            </w:r>
+            <w:r>
+              <w:rPr>
+                <w:noProof/>
+                <w:webHidden/>
+              </w:rPr>
+              <w:fldChar w:fldCharType="separate"/>
+            </w:r>
+            <w:r>
+              <w:rPr>
+                <w:noProof/>
+                <w:webHidden/>
+              </w:rPr>
+              <w:t>3</w:t>
+            </w:r>
+            <w:r>
+              <w:rPr>
+                <w:noProof/>
+                <w:webHidden/>
+              </w:rPr>
+              <w:fldChar w:fldCharType="end"/>
+            </w:r>
+          </w:hyperlink>
+        </w:p>
+        <w:p>
+          <w:pPr>
+            <w:pStyle w:val="TM3"/>
+            <w:tabs>
+              <w:tab w:val="left" w:pos="1320"/>
+              <w:tab w:val="right" w:leader="dot" w:pos="9062"/>
+            </w:tabs>
+            <w:rPr>
+              <w:rFonts w:eastAsiaTheme="minorEastAsia"/>
+              <w:noProof/>
+              <w:lang w:eastAsia="fr-FR"/>
+            </w:rPr>
+          </w:pPr>
+          <w:hyperlink w:anchor="_Toc150853093" w:history="1">
+            <w:r>
+              <w:rPr>
+                <w:rStyle w:val="Lienhypertexte"/>
+                <w:noProof/>
+              </w:rPr>
+              <w:t>1.3.1</w:t>
+            </w:r>
+            <w:r>
+              <w:rPr>
+                <w:rFonts w:eastAsiaTheme="minorEastAsia"/>
+                <w:noProof/>
+                <w:lang w:eastAsia="fr-FR"/>
+              </w:rPr>
+              <w:tab/>
+            </w:r>
+            <w:r>
+              <w:rPr>
+                <w:rStyle w:val="Lienhypertexte"/>
+                <w:noProof/>
+              </w:rPr>
+              <w:t>Analyses des résultats</w:t>
+            </w:r>
+            <w:r>
+              <w:rPr>
+                <w:noProof/>
+                <w:webHidden/>
+              </w:rPr>
+              <w:tab/>
+            </w:r>
+            <w:r>
+              <w:rPr>
+                <w:noProof/>
+                <w:webHidden/>
+              </w:rPr>
+              <w:fldChar w:fldCharType="begin"/>
+            </w:r>
+            <w:r>
+              <w:rPr>
+                <w:noProof/>
+                <w:webHidden/>
+              </w:rPr>
+              <w:instrText xml:space="preserve"> PAGEREF _Toc150853093 \h </w:instrText>
+            </w:r>
+            <w:r>
+              <w:rPr>
+                <w:noProof/>
+                <w:webHidden/>
+              </w:rPr>
+            </w:r>
+            <w:r>
+              <w:rPr>
+                <w:noProof/>
+                <w:webHidden/>
+              </w:rPr>
+              <w:fldChar w:fldCharType="separate"/>
+            </w:r>
+            <w:r>
+              <w:rPr>
+                <w:noProof/>
+                <w:webHidden/>
+              </w:rPr>
+              <w:t>3</w:t>
+            </w:r>
+            <w:r>
+              <w:rPr>
+                <w:noProof/>
+                <w:webHidden/>
+              </w:rPr>
+              <w:fldChar w:fldCharType="end"/>
+            </w:r>
+          </w:hyperlink>
+        </w:p>
+        <w:p>
+          <w:pPr>
+            <w:pStyle w:val="TM1"/>
+            <w:tabs>
+              <w:tab w:val="left" w:pos="440"/>
+              <w:tab w:val="right" w:leader="dot" w:pos="9062"/>
+            </w:tabs>
+            <w:rPr>
+              <w:rFonts w:eastAsiaTheme="minorEastAsia"/>
+              <w:noProof/>
+              <w:lang w:eastAsia="fr-FR"/>
+            </w:rPr>
+          </w:pPr>
+          <w:hyperlink w:anchor="_Toc150853094" w:history="1">
+            <w:r>
+              <w:rPr>
+                <w:rStyle w:val="Lienhypertexte"/>
+                <w:noProof/>
+              </w:rPr>
               <w:t>2</w:t>
+            </w:r>
+            <w:r>
+              <w:rPr>
+                <w:rFonts w:eastAsiaTheme="minorEastAsia"/>
+                <w:noProof/>
+                <w:lang w:eastAsia="fr-FR"/>
+              </w:rPr>
+              <w:tab/>
+            </w:r>
+            <w:r>
+              <w:rPr>
+                <w:rStyle w:val="Lienhypertexte"/>
+                <w:noProof/>
+              </w:rPr>
+              <w:t>Matlab : Interface graphique et ???</w:t>
+            </w:r>
+            <w:r>
+              <w:rPr>
+                <w:noProof/>
+                <w:webHidden/>
+              </w:rPr>
+              <w:tab/>
+            </w:r>
+            <w:r>
+              <w:rPr>
+                <w:noProof/>
+                <w:webHidden/>
+              </w:rPr>
+              <w:fldChar w:fldCharType="begin"/>
+            </w:r>
+            <w:r>
+              <w:rPr>
+                <w:noProof/>
+                <w:webHidden/>
+              </w:rPr>
+              <w:instrText xml:space="preserve"> PAGEREF _Toc150853094 \h </w:instrText>
+            </w:r>
+            <w:r>
+              <w:rPr>
+                <w:noProof/>
+                <w:webHidden/>
+              </w:rPr>
+            </w:r>
+            <w:r>
+              <w:rPr>
+                <w:noProof/>
+                <w:webHidden/>
+              </w:rPr>
+              <w:fldChar w:fldCharType="separate"/>
+            </w:r>
+            <w:r>
+              <w:rPr>
+                <w:noProof/>
+                <w:webHidden/>
+              </w:rPr>
+              <w:t>3</w:t>
+            </w:r>
+            <w:r>
+              <w:rPr>
+                <w:noProof/>
+                <w:webHidden/>
+              </w:rPr>
+              <w:fldChar w:fldCharType="end"/>
+            </w:r>
+          </w:hyperlink>
+        </w:p>
+        <w:p>
+          <w:pPr>
+            <w:pStyle w:val="TM2"/>
+            <w:tabs>
+              <w:tab w:val="left" w:pos="880"/>
+              <w:tab w:val="right" w:leader="dot" w:pos="9062"/>
+            </w:tabs>
+            <w:rPr>
+              <w:rFonts w:eastAsiaTheme="minorEastAsia"/>
+              <w:noProof/>
+              <w:lang w:eastAsia="fr-FR"/>
+            </w:rPr>
+          </w:pPr>
+          <w:hyperlink w:anchor="_Toc150853095" w:history="1">
+            <w:r>
+              <w:rPr>
+                <w:rStyle w:val="Lienhypertexte"/>
+                <w:noProof/>
+              </w:rPr>
+              <w:t>2.1</w:t>
+            </w:r>
+            <w:r>
+              <w:rPr>
+                <w:rFonts w:eastAsiaTheme="minorEastAsia"/>
+                <w:noProof/>
+                <w:lang w:eastAsia="fr-FR"/>
+              </w:rPr>
+              <w:tab/>
+            </w:r>
+            <w:r>
+              <w:rPr>
+                <w:rStyle w:val="Lienhypertexte"/>
+                <w:noProof/>
+              </w:rPr>
+              <w:t>Interface graphique : GUI</w:t>
+            </w:r>
+            <w:r>
+              <w:rPr>
+                <w:noProof/>
+                <w:webHidden/>
+              </w:rPr>
+              <w:tab/>
+            </w:r>
+            <w:r>
+              <w:rPr>
+                <w:noProof/>
+                <w:webHidden/>
+              </w:rPr>
+              <w:fldChar w:fldCharType="begin"/>
+            </w:r>
+            <w:r>
+              <w:rPr>
+                <w:noProof/>
+                <w:webHidden/>
+              </w:rPr>
+              <w:instrText xml:space="preserve"> PAGEREF _Toc150853095 \h </w:instrText>
+            </w:r>
+            <w:r>
+              <w:rPr>
+                <w:noProof/>
+                <w:webHidden/>
+              </w:rPr>
+            </w:r>
+            <w:r>
+              <w:rPr>
+                <w:noProof/>
+                <w:webHidden/>
+              </w:rPr>
+              <w:fldChar w:fldCharType="separate"/>
+            </w:r>
+            <w:r>
+              <w:rPr>
+                <w:noProof/>
+                <w:webHidden/>
+              </w:rPr>
+              <w:t>3</w:t>
+            </w:r>
+            <w:r>
+              <w:rPr>
+                <w:noProof/>
+                <w:webHidden/>
+              </w:rPr>
+              <w:fldChar w:fldCharType="end"/>
+            </w:r>
+          </w:hyperlink>
+        </w:p>
+        <w:p>
+          <w:pPr>
+            <w:pStyle w:val="TM3"/>
+            <w:tabs>
+              <w:tab w:val="left" w:pos="1320"/>
+              <w:tab w:val="right" w:leader="dot" w:pos="9062"/>
+            </w:tabs>
+            <w:rPr>
+              <w:rFonts w:eastAsiaTheme="minorEastAsia"/>
+              <w:noProof/>
+              <w:lang w:eastAsia="fr-FR"/>
+            </w:rPr>
+          </w:pPr>
+          <w:hyperlink w:anchor="_Toc150853096" w:history="1">
+            <w:r>
+              <w:rPr>
+                <w:rStyle w:val="Lienhypertexte"/>
+                <w:noProof/>
+              </w:rPr>
+              <w:t>2.1.1</w:t>
+            </w:r>
+            <w:r>
+              <w:rPr>
+                <w:rFonts w:eastAsiaTheme="minorEastAsia"/>
+                <w:noProof/>
+                <w:lang w:eastAsia="fr-FR"/>
+              </w:rPr>
+              <w:tab/>
+            </w:r>
+            <w:r>
+              <w:rPr>
+                <w:rStyle w:val="Lienhypertexte"/>
+                <w:noProof/>
+              </w:rPr>
+              <w:t>Création de l’interface graphique primaire</w:t>
+            </w:r>
+            <w:r>
+              <w:rPr>
+                <w:noProof/>
+                <w:webHidden/>
+              </w:rPr>
+              <w:tab/>
+            </w:r>
+            <w:r>
+              <w:rPr>
+                <w:noProof/>
+                <w:webHidden/>
+              </w:rPr>
+              <w:fldChar w:fldCharType="begin"/>
+            </w:r>
+            <w:r>
+              <w:rPr>
+                <w:noProof/>
+                <w:webHidden/>
+              </w:rPr>
+              <w:instrText xml:space="preserve"> PAGEREF _Toc150853096 \h </w:instrText>
+            </w:r>
+            <w:r>
+              <w:rPr>
+                <w:noProof/>
+                <w:webHidden/>
+              </w:rPr>
+            </w:r>
+            <w:r>
+              <w:rPr>
+                <w:noProof/>
+                <w:webHidden/>
+              </w:rPr>
+              <w:fldChar w:fldCharType="separate"/>
+            </w:r>
+            <w:r>
+              <w:rPr>
+                <w:noProof/>
+                <w:webHidden/>
+              </w:rPr>
+              <w:t>3</w:t>
+            </w:r>
+            <w:r>
+              <w:rPr>
+                <w:noProof/>
+                <w:webHidden/>
+              </w:rPr>
+              <w:fldChar w:fldCharType="end"/>
+            </w:r>
+          </w:hyperlink>
+        </w:p>
+        <w:p>
+          <w:pPr>
+            <w:pStyle w:val="TM3"/>
+            <w:tabs>
+              <w:tab w:val="left" w:pos="1320"/>
+              <w:tab w:val="right" w:leader="dot" w:pos="9062"/>
+            </w:tabs>
+            <w:rPr>
+              <w:rFonts w:eastAsiaTheme="minorEastAsia"/>
+              <w:noProof/>
+              <w:lang w:eastAsia="fr-FR"/>
+            </w:rPr>
+          </w:pPr>
+          <w:hyperlink w:anchor="_Toc150853097" w:history="1">
+            <w:r>
+              <w:rPr>
+                <w:rStyle w:val="Lienhypertexte"/>
+                <w:noProof/>
+              </w:rPr>
+              <w:t>2.1.2</w:t>
+            </w:r>
+            <w:r>
+              <w:rPr>
+                <w:rFonts w:eastAsiaTheme="minorEastAsia"/>
+                <w:noProof/>
+                <w:lang w:eastAsia="fr-FR"/>
+              </w:rPr>
+              <w:tab/>
+            </w:r>
+            <w:r>
+              <w:rPr>
+                <w:rStyle w:val="Lienhypertexte"/>
+                <w:noProof/>
+              </w:rPr>
+              <w:t>Protocole de réglage</w:t>
+            </w:r>
+            <w:r>
+              <w:rPr>
+                <w:noProof/>
+                <w:webHidden/>
+              </w:rPr>
+              <w:tab/>
+            </w:r>
+            <w:r>
+              <w:rPr>
+                <w:noProof/>
+                <w:webHidden/>
+              </w:rPr>
+              <w:fldChar w:fldCharType="begin"/>
+            </w:r>
+            <w:r>
+              <w:rPr>
+                <w:noProof/>
+                <w:webHidden/>
+              </w:rPr>
+              <w:instrText xml:space="preserve"> PAGEREF _Toc150853097 \h </w:instrText>
+            </w:r>
+            <w:r>
+              <w:rPr>
+                <w:noProof/>
+                <w:webHidden/>
+              </w:rPr>
+            </w:r>
+            <w:r>
+              <w:rPr>
+                <w:noProof/>
+                <w:webHidden/>
+              </w:rPr>
+              <w:fldChar w:fldCharType="separate"/>
+            </w:r>
+            <w:r>
+              <w:rPr>
+                <w:noProof/>
+                <w:webHidden/>
+              </w:rPr>
+              <w:t>3</w:t>
+            </w:r>
+            <w:r>
+              <w:rPr>
+                <w:noProof/>
+                <w:webHidden/>
+              </w:rPr>
+              <w:fldChar w:fldCharType="end"/>
+            </w:r>
+          </w:hyperlink>
+        </w:p>
+        <w:p>
+          <w:pPr>
+            <w:pStyle w:val="TM2"/>
+            <w:tabs>
+              <w:tab w:val="left" w:pos="880"/>
+              <w:tab w:val="right" w:leader="dot" w:pos="9062"/>
+            </w:tabs>
+            <w:rPr>
+              <w:rFonts w:eastAsiaTheme="minorEastAsia"/>
+              <w:noProof/>
+              <w:lang w:eastAsia="fr-FR"/>
+            </w:rPr>
+          </w:pPr>
+          <w:hyperlink w:anchor="_Toc150853098" w:history="1">
+            <w:r>
+              <w:rPr>
+                <w:rStyle w:val="Lienhypertexte"/>
+                <w:noProof/>
+              </w:rPr>
+              <w:t>2.2</w:t>
+            </w:r>
+            <w:r>
+              <w:rPr>
+                <w:rFonts w:eastAsiaTheme="minorEastAsia"/>
+                <w:noProof/>
+                <w:lang w:eastAsia="fr-FR"/>
+              </w:rPr>
+              <w:tab/>
+            </w:r>
+            <w:r>
+              <w:rPr>
+                <w:rStyle w:val="Lienhypertexte"/>
+                <w:noProof/>
+              </w:rPr>
+              <w:t>Acquisition des mesures du PSM</w:t>
+            </w:r>
+            <w:r>
+              <w:rPr>
+                <w:noProof/>
+                <w:webHidden/>
+              </w:rPr>
+              <w:tab/>
+            </w:r>
+            <w:r>
+              <w:rPr>
+                <w:noProof/>
+                <w:webHidden/>
+              </w:rPr>
+              <w:fldChar w:fldCharType="begin"/>
+            </w:r>
+            <w:r>
+              <w:rPr>
+                <w:noProof/>
+                <w:webHidden/>
+              </w:rPr>
+              <w:instrText xml:space="preserve"> PAGEREF _Toc150853098 \h </w:instrText>
+            </w:r>
+            <w:r>
+              <w:rPr>
+                <w:noProof/>
+                <w:webHidden/>
+              </w:rPr>
+            </w:r>
+            <w:r>
+              <w:rPr>
+                <w:noProof/>
+                <w:webHidden/>
+              </w:rPr>
+              <w:fldChar w:fldCharType="separate"/>
+            </w:r>
+            <w:r>
+              <w:rPr>
+                <w:noProof/>
+                <w:webHidden/>
+              </w:rPr>
+              <w:t>4</w:t>
+            </w:r>
+            <w:r>
+              <w:rPr>
+                <w:noProof/>
+                <w:webHidden/>
+              </w:rPr>
+              <w:fldChar w:fldCharType="end"/>
+            </w:r>
+          </w:hyperlink>
+        </w:p>
+        <w:p>
+          <w:pPr>
+            <w:pStyle w:val="TM2"/>
+            <w:tabs>
+              <w:tab w:val="left" w:pos="880"/>
+              <w:tab w:val="right" w:leader="dot" w:pos="9062"/>
+            </w:tabs>
+            <w:rPr>
+              <w:rFonts w:eastAsiaTheme="minorEastAsia"/>
+              <w:noProof/>
+              <w:lang w:eastAsia="fr-FR"/>
+            </w:rPr>
+          </w:pPr>
+          <w:hyperlink w:anchor="_Toc150853099" w:history="1">
+            <w:r>
+              <w:rPr>
+                <w:rStyle w:val="Lienhypertexte"/>
+                <w:noProof/>
+              </w:rPr>
+              <w:t>2.3</w:t>
+            </w:r>
+            <w:r>
+              <w:rPr>
+                <w:rFonts w:eastAsiaTheme="minorEastAsia"/>
+                <w:noProof/>
+                <w:lang w:eastAsia="fr-FR"/>
+              </w:rPr>
+              <w:tab/>
+            </w:r>
+            <w:r>
+              <w:rPr>
+                <w:rStyle w:val="Lienhypertexte"/>
+                <w:noProof/>
+              </w:rPr>
+              <w:t>Mesure de conductivité</w:t>
+            </w:r>
+            <w:r>
+              <w:rPr>
+                <w:noProof/>
+                <w:webHidden/>
+              </w:rPr>
+              <w:tab/>
+            </w:r>
+            <w:r>
+              <w:rPr>
+                <w:noProof/>
+                <w:webHidden/>
+              </w:rPr>
+              <w:fldChar w:fldCharType="begin"/>
+            </w:r>
+            <w:r>
+              <w:rPr>
+                <w:noProof/>
+                <w:webHidden/>
+              </w:rPr>
+              <w:instrText xml:space="preserve"> PAGEREF _Toc150853099 \h </w:instrText>
+            </w:r>
+            <w:r>
+              <w:rPr>
+                <w:noProof/>
+                <w:webHidden/>
+              </w:rPr>
+            </w:r>
+            <w:r>
+              <w:rPr>
+                <w:noProof/>
+                <w:webHidden/>
+              </w:rPr>
+              <w:fldChar w:fldCharType="separate"/>
+            </w:r>
+            <w:r>
+              <w:rPr>
+                <w:noProof/>
+                <w:webHidden/>
+              </w:rPr>
+              <w:t>4</w:t>
+            </w:r>
+            <w:r>
+              <w:rPr>
+                <w:noProof/>
+                <w:webHidden/>
+              </w:rPr>
+              <w:fldChar w:fldCharType="end"/>
+            </w:r>
+          </w:hyperlink>
+        </w:p>
+        <w:p>
+          <w:pPr>
+            <w:pStyle w:val="TM1"/>
+            <w:tabs>
+              <w:tab w:val="left" w:pos="440"/>
+              <w:tab w:val="right" w:leader="dot" w:pos="9062"/>
+            </w:tabs>
+            <w:rPr>
+              <w:rFonts w:eastAsiaTheme="minorEastAsia"/>
+              <w:noProof/>
+              <w:lang w:eastAsia="fr-FR"/>
+            </w:rPr>
+          </w:pPr>
+          <w:hyperlink w:anchor="_Toc150853100" w:history="1">
+            <w:r>
+              <w:rPr>
+                <w:rStyle w:val="Lienhypertexte"/>
+                <w:noProof/>
+              </w:rPr>
+              <w:t>3</w:t>
+            </w:r>
+            <w:r>
+              <w:rPr>
+                <w:rFonts w:eastAsiaTheme="minorEastAsia"/>
+                <w:noProof/>
+                <w:lang w:eastAsia="fr-FR"/>
+              </w:rPr>
+              <w:tab/>
+            </w:r>
+            <w:r>
+              <w:rPr>
+                <w:rStyle w:val="Lienhypertexte"/>
+                <w:noProof/>
+              </w:rPr>
+              <w:t>Conclusion</w:t>
+            </w:r>
+            <w:r>
+              <w:rPr>
+                <w:noProof/>
+                <w:webHidden/>
+              </w:rPr>
+              <w:tab/>
+            </w:r>
+            <w:r>
+              <w:rPr>
+                <w:noProof/>
+                <w:webHidden/>
+              </w:rPr>
+              <w:fldChar w:fldCharType="begin"/>
+            </w:r>
+            <w:r>
+              <w:rPr>
+                <w:noProof/>
+                <w:webHidden/>
+              </w:rPr>
+              <w:instrText xml:space="preserve"> PAGEREF _Toc150853100 \h </w:instrText>
+            </w:r>
+            <w:r>
+              <w:rPr>
+                <w:noProof/>
+                <w:webHidden/>
+              </w:rPr>
+            </w:r>
+            <w:r>
+              <w:rPr>
+                <w:noProof/>
+                <w:webHidden/>
+              </w:rPr>
+              <w:fldChar w:fldCharType="separate"/>
+            </w:r>
+            <w:r>
+              <w:rPr>
+                <w:noProof/>
+                <w:webHidden/>
+              </w:rPr>
+              <w:t>4</w:t>
+            </w:r>
+            <w:r>
+              <w:rPr>
+                <w:noProof/>
+                <w:webHidden/>
+              </w:rPr>
+              <w:fldChar w:fldCharType="end"/>
+            </w:r>
+          </w:hyperlink>
+        </w:p>
+        <w:p>
+          <w:pPr>
+            <w:pStyle w:val="TM2"/>
+            <w:tabs>
+              <w:tab w:val="left" w:pos="880"/>
+              <w:tab w:val="right" w:leader="dot" w:pos="9062"/>
+            </w:tabs>
+            <w:rPr>
+              <w:rFonts w:eastAsiaTheme="minorEastAsia"/>
+              <w:noProof/>
+              <w:lang w:eastAsia="fr-FR"/>
+            </w:rPr>
+          </w:pPr>
+          <w:hyperlink w:anchor="_Toc150853101" w:history="1">
+            <w:r>
+              <w:rPr>
+                <w:rStyle w:val="Lienhypertexte"/>
+                <w:noProof/>
+              </w:rPr>
+              <w:t>3.1</w:t>
+            </w:r>
+            <w:r>
+              <w:rPr>
+                <w:rFonts w:eastAsiaTheme="minorEastAsia"/>
+                <w:noProof/>
+                <w:lang w:eastAsia="fr-FR"/>
+              </w:rPr>
+              <w:tab/>
+            </w:r>
+            <w:r>
+              <w:rPr>
+                <w:rStyle w:val="Lienhypertexte"/>
+                <w:noProof/>
+              </w:rPr>
+              <w:t>Conclusion technique</w:t>
+            </w:r>
+            <w:r>
+              <w:rPr>
+                <w:noProof/>
+                <w:webHidden/>
+              </w:rPr>
+              <w:tab/>
+            </w:r>
+            <w:r>
+              <w:rPr>
+                <w:noProof/>
+                <w:webHidden/>
+              </w:rPr>
+              <w:fldChar w:fldCharType="begin"/>
+            </w:r>
+            <w:r>
+              <w:rPr>
+                <w:noProof/>
+                <w:webHidden/>
+              </w:rPr>
+              <w:instrText xml:space="preserve"> PAGEREF _Toc150853101 \h </w:instrText>
+            </w:r>
+            <w:r>
+              <w:rPr>
+                <w:noProof/>
+                <w:webHidden/>
+              </w:rPr>
+            </w:r>
+            <w:r>
+              <w:rPr>
+                <w:noProof/>
+                <w:webHidden/>
+              </w:rPr>
+              <w:fldChar w:fldCharType="separate"/>
+            </w:r>
+            <w:r>
+              <w:rPr>
+                <w:noProof/>
+                <w:webHidden/>
+              </w:rPr>
+              <w:t>4</w:t>
+            </w:r>
+            <w:r>
+              <w:rPr>
+                <w:noProof/>
+                <w:webHidden/>
+              </w:rPr>
+              <w:fldChar w:fldCharType="end"/>
+            </w:r>
+          </w:hyperlink>
+        </w:p>
+        <w:p>
+          <w:pPr>
+            <w:pStyle w:val="TM2"/>
+            <w:tabs>
+              <w:tab w:val="left" w:pos="880"/>
+              <w:tab w:val="right" w:leader="dot" w:pos="9062"/>
+            </w:tabs>
+            <w:rPr>
+              <w:rFonts w:eastAsiaTheme="minorEastAsia"/>
+              <w:noProof/>
+              <w:lang w:eastAsia="fr-FR"/>
+            </w:rPr>
+          </w:pPr>
+          <w:hyperlink w:anchor="_Toc150853102" w:history="1">
+            <w:r>
+              <w:rPr>
+                <w:rStyle w:val="Lienhypertexte"/>
+                <w:noProof/>
+              </w:rPr>
+              <w:t>3.2</w:t>
+            </w:r>
+            <w:r>
+              <w:rPr>
+                <w:rFonts w:eastAsiaTheme="minorEastAsia"/>
+                <w:noProof/>
+                <w:lang w:eastAsia="fr-FR"/>
+              </w:rPr>
+              <w:tab/>
+            </w:r>
+            <w:r>
+              <w:rPr>
+                <w:rStyle w:val="Lienhypertexte"/>
+                <w:noProof/>
+              </w:rPr>
+              <w:t>Conclusion personnelle</w:t>
+            </w:r>
+            <w:r>
+              <w:rPr>
+                <w:noProof/>
+                <w:webHidden/>
+              </w:rPr>
+              <w:tab/>
+            </w:r>
+            <w:r>
+              <w:rPr>
+                <w:noProof/>
+                <w:webHidden/>
+              </w:rPr>
+              <w:fldChar w:fldCharType="begin"/>
+            </w:r>
+            <w:r>
+              <w:rPr>
+                <w:noProof/>
+                <w:webHidden/>
+              </w:rPr>
+              <w:instrText xml:space="preserve"> PAGEREF _Toc150853102 \h </w:instrText>
+            </w:r>
+            <w:r>
+              <w:rPr>
+                <w:noProof/>
+                <w:webHidden/>
+              </w:rPr>
+            </w:r>
+            <w:r>
+              <w:rPr>
+                <w:noProof/>
+                <w:webHidden/>
+              </w:rPr>
+              <w:fldChar w:fldCharType="separate"/>
+            </w:r>
+            <w:r>
+              <w:rPr>
+                <w:noProof/>
+                <w:webHidden/>
+              </w:rPr>
+              <w:t>4</w:t>
+            </w:r>
+            <w:r>
+              <w:rPr>
+                <w:noProof/>
+                <w:webHidden/>
+              </w:rPr>
+              <w:fldChar w:fldCharType="end"/>
+            </w:r>
+          </w:hyperlink>
+        </w:p>
+        <w:p>
+          <w:pPr>
+            <w:pStyle w:val="TM2"/>
+            <w:tabs>
+              <w:tab w:val="left" w:pos="880"/>
+              <w:tab w:val="right" w:leader="dot" w:pos="9062"/>
+            </w:tabs>
+            <w:rPr>
+              <w:rFonts w:eastAsiaTheme="minorEastAsia"/>
+              <w:noProof/>
+              <w:lang w:eastAsia="fr-FR"/>
+            </w:rPr>
+          </w:pPr>
+          <w:hyperlink w:anchor="_Toc150853103" w:history="1">
+            <w:r>
+              <w:rPr>
+                <w:rStyle w:val="Lienhypertexte"/>
+                <w:noProof/>
+              </w:rPr>
+              <w:t>3.3</w:t>
+            </w:r>
+            <w:r>
+              <w:rPr>
+                <w:rFonts w:eastAsiaTheme="minorEastAsia"/>
+                <w:noProof/>
+                <w:lang w:eastAsia="fr-FR"/>
+              </w:rPr>
+              <w:tab/>
+            </w:r>
+            <w:r>
+              <w:rPr>
+                <w:rStyle w:val="Lienhypertexte"/>
+                <w:noProof/>
+              </w:rPr>
+              <w:t>Perspective d’avenir</w:t>
+            </w:r>
+            <w:r>
+              <w:rPr>
+                <w:noProof/>
+                <w:webHidden/>
+              </w:rPr>
+              <w:tab/>
+            </w:r>
+            <w:r>
+              <w:rPr>
+                <w:noProof/>
+                <w:webHidden/>
+              </w:rPr>
+              <w:fldChar w:fldCharType="begin"/>
+            </w:r>
+            <w:r>
+              <w:rPr>
+                <w:noProof/>
+                <w:webHidden/>
+              </w:rPr>
+              <w:instrText xml:space="preserve"> PAGEREF _Toc150853103 \h </w:instrText>
+            </w:r>
+            <w:r>
+              <w:rPr>
+                <w:noProof/>
+                <w:webHidden/>
+              </w:rPr>
+            </w:r>
+            <w:r>
+              <w:rPr>
+                <w:noProof/>
+                <w:webHidden/>
+              </w:rPr>
+              <w:fldChar w:fldCharType="separate"/>
+            </w:r>
+            <w:r>
+              <w:rPr>
+                <w:noProof/>
+                <w:webHidden/>
+              </w:rPr>
+              <w:t>4</w:t>
+            </w:r>
+            <w:r>
+              <w:rPr>
+                <w:noProof/>
+                <w:webHidden/>
+              </w:rPr>
+              <w:fldChar w:fldCharType="end"/>
+            </w:r>
+          </w:hyperlink>
+        </w:p>
+        <w:p>
+          <w:pPr>
+            <w:pStyle w:val="TM1"/>
+            <w:tabs>
+              <w:tab w:val="right" w:leader="dot" w:pos="9062"/>
+            </w:tabs>
+            <w:rPr>
+              <w:rFonts w:eastAsiaTheme="minorEastAsia"/>
+              <w:noProof/>
+              <w:lang w:eastAsia="fr-FR"/>
+            </w:rPr>
+          </w:pPr>
+          <w:hyperlink w:anchor="_Toc150853104" w:history="1">
+            <w:r>
+              <w:rPr>
+                <w:rStyle w:val="Lienhypertexte"/>
+                <w:noProof/>
+              </w:rPr>
+              <w:t>Annexe</w:t>
+            </w:r>
+            <w:r>
+              <w:rPr>
+                <w:noProof/>
+                <w:webHidden/>
+              </w:rPr>
+              <w:tab/>
+            </w:r>
+            <w:r>
+              <w:rPr>
+                <w:noProof/>
+                <w:webHidden/>
+              </w:rPr>
+              <w:fldChar w:fldCharType="begin"/>
+            </w:r>
+            <w:r>
+              <w:rPr>
+                <w:noProof/>
+                <w:webHidden/>
+              </w:rPr>
+              <w:instrText xml:space="preserve"> PAGEREF _Toc150853104 \h </w:instrText>
+            </w:r>
+            <w:r>
+              <w:rPr>
+                <w:noProof/>
+                <w:webHidden/>
+              </w:rPr>
+            </w:r>
+            <w:r>
+              <w:rPr>
+                <w:noProof/>
+                <w:webHidden/>
+              </w:rPr>
+              <w:fldChar w:fldCharType="separate"/>
+            </w:r>
+            <w:r>
+              <w:rPr>
+                <w:noProof/>
+                <w:webHidden/>
+              </w:rPr>
+              <w:t>4</w:t>
+            </w:r>
+            <w:r>
+              <w:rPr>
+                <w:noProof/>
+                <w:webHidden/>
+              </w:rPr>
+              <w:fldChar w:fldCharType="end"/>
+            </w:r>
+          </w:hyperlink>
+        </w:p>
+        <w:p>
+          <w:pPr>
+            <w:pStyle w:val="TM1"/>
+            <w:tabs>
+              <w:tab w:val="right" w:leader="dot" w:pos="9062"/>
+            </w:tabs>
+            <w:rPr>
+              <w:rFonts w:eastAsiaTheme="minorEastAsia"/>
+              <w:noProof/>
+              <w:lang w:eastAsia="fr-FR"/>
+            </w:rPr>
+          </w:pPr>
+          <w:hyperlink w:anchor="_Toc150853105" w:history="1">
+            <w:r>
+              <w:rPr>
+                <w:rStyle w:val="Lienhypertexte"/>
+                <w:noProof/>
+              </w:rPr>
+              <w:t>Bibliographie</w:t>
+            </w:r>
+            <w:r>
+              <w:rPr>
+                <w:noProof/>
+                <w:webHidden/>
+              </w:rPr>
+              <w:tab/>
+            </w:r>
+            <w:r>
+              <w:rPr>
+                <w:noProof/>
+                <w:webHidden/>
+              </w:rPr>
+              <w:fldChar w:fldCharType="begin"/>
+            </w:r>
+            <w:r>
+              <w:rPr>
+                <w:noProof/>
+                <w:webHidden/>
+              </w:rPr>
+              <w:instrText xml:space="preserve"> PAGEREF _Toc150853105 \h </w:instrText>
+            </w:r>
+            <w:r>
+              <w:rPr>
+                <w:noProof/>
+                <w:webHidden/>
+              </w:rPr>
+            </w:r>
+            <w:r>
+              <w:rPr>
+                <w:noProof/>
+                <w:webHidden/>
+              </w:rPr>
+              <w:fldChar w:fldCharType="separate"/>
+            </w:r>
+            <w:r>
+              <w:rPr>
+                <w:noProof/>
+                <w:webHidden/>
+              </w:rPr>
+              <w:t>4</w:t>
             </w:r>
             <w:r>
               <w:rPr>
@@ -1459,7 +2653,6 @@
     </w:sdt>
     <w:p>
       <w:r>
-        <w:lastRenderedPageBreak/>
         <w:t>/////////</w:t>
       </w:r>
       <w:r>
@@ -1468,144 +2661,566 @@
       <w:r>
         <w:t>/////////</w:t>
       </w:r>
-      <w:bookmarkStart w:id="6" w:name="_GoBack"/>
-      <w:bookmarkEnd w:id="6"/>
     </w:p>
     <w:p>
       <w:pPr>
         <w:pStyle w:val="Titre1"/>
       </w:pPr>
-      <w:bookmarkStart w:id="7" w:name="_Toc150848492"/>
-      <w:r>
-        <w:t>Partie 1 : Objectifs et organisation du projet</w:t>
+      <w:bookmarkStart w:id="6" w:name="_Toc150853082"/>
+      <w:r>
+        <w:lastRenderedPageBreak/>
+        <w:t xml:space="preserve">Objectifs et </w:t>
+      </w:r>
+      <w:r>
+        <w:t xml:space="preserve">réalisation </w:t>
+      </w:r>
+      <w:r>
+        <w:t>du projet</w:t>
+      </w:r>
+      <w:bookmarkEnd w:id="6"/>
+      <w:r>
+        <w:t xml:space="preserve"> </w:t>
+      </w:r>
+    </w:p>
+    <w:p>
+      <w:pPr>
+        <w:pStyle w:val="Titre2"/>
+      </w:pPr>
+      <w:bookmarkStart w:id="7" w:name="_Toc150853083"/>
+      <w:r>
+        <w:t>Principaux objectifs</w:t>
       </w:r>
       <w:bookmarkEnd w:id="7"/>
+    </w:p>
+    <w:p>
+      <w:pPr>
+        <w:pStyle w:val="Titre3"/>
+      </w:pPr>
+      <w:bookmarkStart w:id="8" w:name="_Toc150853084"/>
+      <w:r>
+        <w:t xml:space="preserve">Découverte </w:t>
+      </w:r>
+      <w:r>
+        <w:t>du projet</w:t>
+      </w:r>
+      <w:bookmarkEnd w:id="8"/>
       <w:r>
         <w:t xml:space="preserve"> </w:t>
       </w:r>
+    </w:p>
+    <w:p>
+      <w:pPr>
+        <w:pStyle w:val="Paragraphedeliste"/>
+        <w:numPr>
+          <w:ilvl w:val="0"/>
+          <w:numId w:val="9"/>
+        </w:numPr>
+      </w:pPr>
+      <w:r>
+        <w:t xml:space="preserve">Schéma </w:t>
+      </w:r>
+      <w:r>
+        <w:t xml:space="preserve">synoptique </w:t>
+      </w:r>
+    </w:p>
+    <w:p>
+      <w:pPr>
+        <w:pStyle w:val="Paragraphedeliste"/>
+        <w:numPr>
+          <w:ilvl w:val="0"/>
+          <w:numId w:val="9"/>
+        </w:numPr>
+      </w:pPr>
+      <w:r>
+        <w:t>Digramme de Gantt</w:t>
+      </w:r>
+    </w:p>
+    <w:p>
+      <w:pPr>
+        <w:pStyle w:val="Paragraphedeliste"/>
+        <w:numPr>
+          <w:ilvl w:val="0"/>
+          <w:numId w:val="9"/>
+        </w:numPr>
+      </w:pPr>
+      <w:r>
+        <w:t xml:space="preserve">Eléments du cahier des charges </w:t>
+      </w:r>
+    </w:p>
+    <w:p>
+      <w:pPr>
+        <w:pStyle w:val="Titre3"/>
+      </w:pPr>
+      <w:bookmarkStart w:id="9" w:name="_Toc150853085"/>
+      <w:r>
+        <w:t>Utilisation du matériel de mesure</w:t>
+      </w:r>
+      <w:bookmarkEnd w:id="9"/>
+      <w:r>
+        <w:t xml:space="preserve"> </w:t>
+      </w:r>
+    </w:p>
+    <w:p>
+      <w:pPr>
+        <w:pStyle w:val="Paragraphedeliste"/>
+        <w:numPr>
+          <w:ilvl w:val="0"/>
+          <w:numId w:val="9"/>
+        </w:numPr>
+      </w:pPr>
+      <w:r>
+        <w:t xml:space="preserve">Liste du matériel </w:t>
+      </w:r>
+      <w:r>
+        <w:t xml:space="preserve">+ support </w:t>
+      </w:r>
+      <w:proofErr w:type="spellStart"/>
+      <w:r>
+        <w:t>screen</w:t>
+      </w:r>
+      <w:proofErr w:type="spellEnd"/>
+      <w:r>
+        <w:t xml:space="preserve"> SolidWorks</w:t>
+      </w:r>
+    </w:p>
+    <w:p>
+      <w:pPr>
+        <w:pStyle w:val="Paragraphedeliste"/>
+        <w:numPr>
+          <w:ilvl w:val="0"/>
+          <w:numId w:val="9"/>
+        </w:numPr>
+      </w:pPr>
+      <w:r>
+        <w:t xml:space="preserve">Liste des métaux </w:t>
+      </w:r>
+    </w:p>
+    <w:p>
+      <w:pPr>
+        <w:pStyle w:val="Titre2"/>
+      </w:pPr>
+      <w:bookmarkStart w:id="10" w:name="_Toc150853086"/>
+      <w:r>
+        <w:t>Explications des principes physiques</w:t>
+      </w:r>
+      <w:bookmarkEnd w:id="10"/>
+      <w:r>
+        <w:t xml:space="preserve"> </w:t>
+      </w:r>
+    </w:p>
+    <w:p>
+      <w:pPr>
+        <w:pStyle w:val="Titre3"/>
+      </w:pPr>
+      <w:bookmarkStart w:id="11" w:name="_Toc150853087"/>
+      <w:r>
+        <w:t>Conductivité électrique</w:t>
+      </w:r>
+      <w:bookmarkEnd w:id="11"/>
+      <w:r>
+        <w:t xml:space="preserve"> </w:t>
+      </w:r>
+    </w:p>
+    <w:p>
+      <w:pPr>
+        <w:pStyle w:val="Titre3"/>
+      </w:pPr>
+      <w:bookmarkStart w:id="12" w:name="_Toc150853088"/>
+      <w:r>
+        <w:t>Courant de Foucault</w:t>
+      </w:r>
+      <w:bookmarkEnd w:id="12"/>
+      <w:r>
+        <w:t xml:space="preserve"> </w:t>
+      </w:r>
+    </w:p>
+    <w:p>
+      <w:pPr>
+        <w:pStyle w:val="Titre3"/>
+      </w:pPr>
+      <w:bookmarkStart w:id="13" w:name="_Toc150853089"/>
+      <w:r>
+        <w:t>Induction électromagnétique</w:t>
+      </w:r>
+      <w:bookmarkEnd w:id="13"/>
+      <w:r>
+        <w:t xml:space="preserve"> </w:t>
+      </w:r>
+    </w:p>
+    <w:p>
+      <w:pPr>
+        <w:pStyle w:val="Titre3"/>
+      </w:pPr>
+      <w:bookmarkStart w:id="14" w:name="_Toc150853090"/>
+      <w:r>
+        <w:t>Effet de peau</w:t>
+      </w:r>
+      <w:bookmarkEnd w:id="14"/>
+      <w:r>
+        <w:t xml:space="preserve"> </w:t>
+      </w:r>
+    </w:p>
+    <w:p>
+      <w:pPr>
+        <w:pStyle w:val="Titre3"/>
+      </w:pPr>
+      <w:bookmarkStart w:id="15" w:name="_Toc150853091"/>
+      <w:r>
+        <w:t>Loi de Faraday</w:t>
+      </w:r>
+      <w:bookmarkEnd w:id="15"/>
+      <w:r>
+        <w:t xml:space="preserve"> </w:t>
+      </w:r>
+    </w:p>
+    <w:p>
+      <w:pPr>
+        <w:pStyle w:val="Paragraphedeliste"/>
+        <w:numPr>
+          <w:ilvl w:val="0"/>
+          <w:numId w:val="8"/>
+        </w:numPr>
+      </w:pPr>
+      <w:r>
+        <w:t xml:space="preserve">A organiser </w:t>
+      </w:r>
+    </w:p>
+    <w:p>
+      <w:pPr>
+        <w:pStyle w:val="Paragraphedeliste"/>
+        <w:numPr>
+          <w:ilvl w:val="0"/>
+          <w:numId w:val="8"/>
+        </w:numPr>
+      </w:pPr>
+      <w:r>
+        <w:t>Définitions</w:t>
+      </w:r>
+      <w:r>
+        <w:t xml:space="preserve"> </w:t>
+      </w:r>
+      <w:r>
+        <w:t xml:space="preserve">+ </w:t>
+      </w:r>
+      <w:r>
+        <w:t>schéma</w:t>
+      </w:r>
+      <w:r>
+        <w:t xml:space="preserve"> </w:t>
+      </w:r>
+    </w:p>
+    <w:p>
+      <w:pPr>
+        <w:pStyle w:val="Titre2"/>
+      </w:pPr>
+      <w:bookmarkStart w:id="16" w:name="_Toc150853092"/>
+      <w:r>
+        <w:t>Expérimentation</w:t>
+      </w:r>
+      <w:bookmarkEnd w:id="16"/>
+      <w:r>
+        <w:t> </w:t>
+      </w:r>
+    </w:p>
+    <w:p>
+      <w:pPr>
+        <w:pStyle w:val="Paragraphedeliste"/>
+        <w:numPr>
+          <w:ilvl w:val="0"/>
+          <w:numId w:val="7"/>
+        </w:numPr>
+      </w:pPr>
+      <w:r>
+        <w:t xml:space="preserve">Tableau des mesures </w:t>
+      </w:r>
+    </w:p>
+    <w:p>
+      <w:pPr>
+        <w:pStyle w:val="Paragraphedeliste"/>
+        <w:numPr>
+          <w:ilvl w:val="0"/>
+          <w:numId w:val="7"/>
+        </w:numPr>
+      </w:pPr>
+      <w:r>
+        <w:t xml:space="preserve">Courbe de Matlab </w:t>
+      </w:r>
+    </w:p>
+    <w:p>
+      <w:pPr>
+        <w:pStyle w:val="Titre3"/>
+      </w:pPr>
+      <w:bookmarkStart w:id="17" w:name="_Toc150853093"/>
+      <w:r>
+        <w:t>Analyses des résultats</w:t>
+      </w:r>
+      <w:bookmarkEnd w:id="17"/>
+      <w:r>
+        <w:t xml:space="preserve"> </w:t>
+      </w:r>
+    </w:p>
+    <w:p>
+      <w:pPr>
+        <w:pStyle w:val="Paragraphedeliste"/>
+        <w:numPr>
+          <w:ilvl w:val="0"/>
+          <w:numId w:val="7"/>
+        </w:numPr>
+      </w:pPr>
+      <w:r>
+        <w:t xml:space="preserve">Explications choix de fréquence </w:t>
+      </w:r>
+      <w:r>
+        <w:t>plus justesse des</w:t>
+      </w:r>
+      <w:r>
+        <w:t xml:space="preserve"> mesure</w:t>
+      </w:r>
+      <w:r>
+        <w:t>s</w:t>
+      </w:r>
+      <w:r>
+        <w:t xml:space="preserve"> avec la théorie </w:t>
+      </w:r>
+    </w:p>
+    <w:p>
+      <w:pPr>
+        <w:pStyle w:val="Titre1"/>
+      </w:pPr>
+      <w:bookmarkStart w:id="18" w:name="_Toc150853094"/>
+      <w:r>
+        <w:t>Matlab : Interface graphique et ???</w:t>
+      </w:r>
+      <w:bookmarkEnd w:id="18"/>
+    </w:p>
+    <w:p>
+      <w:pPr>
+        <w:pStyle w:val="Titre2"/>
+      </w:pPr>
+      <w:bookmarkStart w:id="19" w:name="_Toc150853095"/>
+      <w:r>
+        <w:t xml:space="preserve">Interface </w:t>
+      </w:r>
+      <w:r>
+        <w:t>graphique : GUI</w:t>
+      </w:r>
+      <w:bookmarkEnd w:id="19"/>
+      <w:r>
+        <w:t xml:space="preserve"> </w:t>
+      </w:r>
+    </w:p>
+    <w:p>
+      <w:pPr>
+        <w:pStyle w:val="Titre3"/>
+      </w:pPr>
+      <w:bookmarkStart w:id="20" w:name="_Toc150853096"/>
+      <w:r>
+        <w:t>Création de l’interface graphique primaire</w:t>
+      </w:r>
+      <w:bookmarkEnd w:id="20"/>
+      <w:r>
+        <w:t xml:space="preserve"> </w:t>
+      </w:r>
+    </w:p>
+    <w:p>
+      <w:pPr>
+        <w:pStyle w:val="Paragraphedeliste"/>
+        <w:numPr>
+          <w:ilvl w:val="0"/>
+          <w:numId w:val="7"/>
+        </w:numPr>
+      </w:pPr>
+      <w:r>
+        <w:t xml:space="preserve">Introduction aux parties de l’interface graphique </w:t>
+      </w:r>
+    </w:p>
+    <w:p>
+      <w:pPr>
+        <w:pStyle w:val="Paragraphedeliste"/>
+        <w:numPr>
+          <w:ilvl w:val="0"/>
+          <w:numId w:val="7"/>
+        </w:numPr>
+      </w:pPr>
+      <w:r>
+        <w:t xml:space="preserve">Introduction aux codes des BP, EditText etc… </w:t>
+      </w:r>
+    </w:p>
+    <w:p>
+      <w:pPr>
+        <w:pStyle w:val="Titre3"/>
+      </w:pPr>
+      <w:bookmarkStart w:id="21" w:name="_Toc150853097"/>
+      <w:r>
+        <w:t>Protocole de réglage</w:t>
+      </w:r>
+      <w:bookmarkEnd w:id="21"/>
+      <w:r>
+        <w:t xml:space="preserve"> </w:t>
+      </w:r>
+    </w:p>
+    <w:p>
+      <w:pPr>
+        <w:pStyle w:val="Paragraphedeliste"/>
+        <w:numPr>
+          <w:ilvl w:val="0"/>
+          <w:numId w:val="7"/>
+        </w:numPr>
+      </w:pPr>
+      <w:r>
+        <w:t xml:space="preserve">Protocole Word avec ligne de code + explication </w:t>
+      </w:r>
+    </w:p>
+    <w:p>
+      <w:pPr>
+        <w:pStyle w:val="Paragraphedeliste"/>
+        <w:numPr>
+          <w:ilvl w:val="0"/>
+          <w:numId w:val="7"/>
+        </w:numPr>
+      </w:pPr>
+      <w:r>
+        <w:t xml:space="preserve">Comment lier les caractéristiques de l’interface graphique, avec le code de réglage </w:t>
+      </w:r>
+    </w:p>
+    <w:p>
+      <w:pPr>
+        <w:pStyle w:val="Titre2"/>
+      </w:pPr>
+      <w:bookmarkStart w:id="22" w:name="_Toc150853098"/>
+      <w:r>
+        <w:t>Acquisition des mesures du PSM</w:t>
+      </w:r>
+      <w:bookmarkEnd w:id="22"/>
+      <w:r>
+        <w:t xml:space="preserve"> </w:t>
+      </w:r>
+    </w:p>
+    <w:p>
+      <w:pPr>
+        <w:pStyle w:val="Titre2"/>
+      </w:pPr>
+      <w:bookmarkStart w:id="23" w:name="_Toc150853099"/>
+      <w:r>
+        <w:t>Mesure de conductivité</w:t>
+      </w:r>
+      <w:bookmarkEnd w:id="23"/>
+      <w:r>
+        <w:t xml:space="preserve"> </w:t>
+      </w:r>
+    </w:p>
+    <w:p>
+      <w:pPr>
+        <w:pStyle w:val="Titre1"/>
+      </w:pPr>
+      <w:bookmarkStart w:id="24" w:name="_Toc150853100"/>
+      <w:r>
+        <w:t>Conclusion</w:t>
+      </w:r>
+      <w:bookmarkEnd w:id="24"/>
+    </w:p>
+    <w:p>
+      <w:pPr>
+        <w:pStyle w:val="Titre2"/>
+      </w:pPr>
+      <w:bookmarkStart w:id="25" w:name="_Toc150853101"/>
+      <w:r>
+        <w:t>Conclusion technique</w:t>
+      </w:r>
+      <w:bookmarkEnd w:id="25"/>
+      <w:r>
+        <w:t xml:space="preserve"> </w:t>
+      </w:r>
+    </w:p>
+    <w:p>
+      <w:pPr>
+        <w:pStyle w:val="Paragraphedeliste"/>
+        <w:numPr>
+          <w:ilvl w:val="0"/>
+          <w:numId w:val="7"/>
+        </w:numPr>
+      </w:pPr>
+      <w:r>
+        <w:t>Ce qu’on a fait + Comment on l’a fait (synthèse)</w:t>
+      </w:r>
+    </w:p>
+    <w:p>
+      <w:pPr>
+        <w:pStyle w:val="Paragraphedeliste"/>
+        <w:numPr>
+          <w:ilvl w:val="0"/>
+          <w:numId w:val="7"/>
+        </w:numPr>
+      </w:pPr>
+      <w:r>
+        <w:t xml:space="preserve">Ce  qu’on n’a pas fait + Comment on aurait pu le faire </w:t>
+      </w:r>
+    </w:p>
+    <w:p>
+      <w:pPr>
+        <w:pStyle w:val="Titre2"/>
+      </w:pPr>
+      <w:bookmarkStart w:id="26" w:name="_Toc150853102"/>
+      <w:r>
+        <w:lastRenderedPageBreak/>
+        <w:t>Conclusion personnelle</w:t>
+      </w:r>
+      <w:bookmarkEnd w:id="26"/>
+      <w:r>
+        <w:t xml:space="preserve"> </w:t>
+      </w:r>
+    </w:p>
+    <w:p>
+      <w:pPr>
+        <w:pStyle w:val="Titre2"/>
+      </w:pPr>
+      <w:bookmarkStart w:id="27" w:name="_Toc150853103"/>
+      <w:r>
+        <w:t>Perspective d’avenir</w:t>
+      </w:r>
+      <w:bookmarkEnd w:id="27"/>
     </w:p>
     <w:p/>
     <w:p>
       <w:pPr>
-        <w:pStyle w:val="Titre2"/>
-      </w:pPr>
-      <w:bookmarkStart w:id="8" w:name="_Toc150848493"/>
-      <w:r>
-        <w:t>Principaux objectifs</w:t>
-      </w:r>
-      <w:bookmarkEnd w:id="8"/>
+        <w:pStyle w:val="Titre1"/>
+        <w:numPr>
+          <w:ilvl w:val="0"/>
+          <w:numId w:val="0"/>
+        </w:numPr>
+        <w:ind w:left="432"/>
+      </w:pPr>
+      <w:bookmarkStart w:id="28" w:name="_Toc150853104"/>
+      <w:r>
+        <w:t>Annexe</w:t>
+      </w:r>
+      <w:bookmarkEnd w:id="28"/>
+      <w:r>
+        <w:t xml:space="preserve"> </w:t>
+      </w:r>
     </w:p>
     <w:p>
       <w:pPr>
-        <w:pStyle w:val="Titre3"/>
-      </w:pPr>
-      <w:bookmarkStart w:id="9" w:name="_Toc150848494"/>
-      <w:r>
-        <w:t xml:space="preserve">Découverte des principes physiques </w:t>
-      </w:r>
-      <w:r>
-        <w:t>du projet</w:t>
-      </w:r>
-      <w:bookmarkEnd w:id="9"/>
+        <w:pStyle w:val="Titre1"/>
+        <w:numPr>
+          <w:ilvl w:val="0"/>
+          <w:numId w:val="0"/>
+        </w:numPr>
+        <w:ind w:left="432"/>
+      </w:pPr>
+      <w:bookmarkStart w:id="29" w:name="_Toc150853105"/>
+      <w:r>
+        <w:t>Bibliographie</w:t>
+      </w:r>
+      <w:bookmarkEnd w:id="29"/>
       <w:r>
         <w:t xml:space="preserve"> </w:t>
       </w:r>
     </w:p>
     <w:p>
-      <w:pPr>
-        <w:pStyle w:val="Titre3"/>
-      </w:pPr>
-      <w:bookmarkStart w:id="10" w:name="_Toc150848495"/>
-      <w:r>
-        <w:t>Utilisation du matériel de mesure</w:t>
-      </w:r>
-      <w:bookmarkEnd w:id="10"/>
-      <w:r>
-        <w:t xml:space="preserve"> </w:t>
-      </w:r>
+      <w:bookmarkStart w:id="30" w:name="_GoBack"/>
+      <w:bookmarkEnd w:id="30"/>
     </w:p>
-    <w:p/>
-    <w:p>
-      <w:pPr>
-        <w:pStyle w:val="Titre2"/>
-      </w:pPr>
-      <w:bookmarkStart w:id="11" w:name="_Toc150848496"/>
-      <w:r>
-        <w:t>Explications des principes physiques</w:t>
-      </w:r>
-      <w:bookmarkEnd w:id="11"/>
-      <w:r>
-        <w:t xml:space="preserve"> </w:t>
-      </w:r>
-    </w:p>
-    <w:p>
-      <w:pPr>
-        <w:pStyle w:val="Titre3"/>
-      </w:pPr>
-      <w:bookmarkStart w:id="12" w:name="_Toc150848497"/>
-      <w:r>
-        <w:t>Conductivité électrique</w:t>
-      </w:r>
-      <w:bookmarkEnd w:id="12"/>
-      <w:r>
-        <w:t xml:space="preserve"> </w:t>
-      </w:r>
-    </w:p>
-    <w:p>
-      <w:pPr>
-        <w:pStyle w:val="Titre3"/>
-      </w:pPr>
-      <w:bookmarkStart w:id="13" w:name="_Toc150848498"/>
-      <w:r>
-        <w:t>Courant de Foucault</w:t>
-      </w:r>
-      <w:bookmarkEnd w:id="13"/>
-      <w:r>
-        <w:t xml:space="preserve"> </w:t>
-      </w:r>
-    </w:p>
-    <w:p>
-      <w:pPr>
-        <w:pStyle w:val="Titre3"/>
-      </w:pPr>
-      <w:bookmarkStart w:id="14" w:name="_Toc150848499"/>
-      <w:r>
-        <w:t>Induction électromagnétique</w:t>
-      </w:r>
-      <w:bookmarkEnd w:id="14"/>
-      <w:r>
-        <w:t xml:space="preserve"> </w:t>
-      </w:r>
-    </w:p>
-    <w:p>
-      <w:pPr>
-        <w:pStyle w:val="Titre3"/>
-      </w:pPr>
-      <w:bookmarkStart w:id="15" w:name="_Toc150848500"/>
-      <w:r>
-        <w:t>Effet de peau</w:t>
-      </w:r>
-      <w:bookmarkEnd w:id="15"/>
-      <w:r>
-        <w:t xml:space="preserve"> </w:t>
-      </w:r>
-    </w:p>
-    <w:p>
-      <w:pPr>
-        <w:pStyle w:val="Titre3"/>
-      </w:pPr>
-      <w:bookmarkStart w:id="16" w:name="_Toc150848501"/>
-      <w:r>
-        <w:t>Loi de Faraday</w:t>
-      </w:r>
-      <w:bookmarkEnd w:id="16"/>
-      <w:r>
-        <w:t xml:space="preserve"> </w:t>
-      </w:r>
-    </w:p>
-    <w:p/>
-    <w:p/>
-    <w:p/>
     <w:sectPr>
       <w:pgSz w:w="11906" w:h="16838"/>
       <w:pgMar w:top="1417" w:right="1417" w:bottom="1417" w:left="1417" w:header="708" w:footer="708" w:gutter="0"/>
@@ -1616,6 +3231,56 @@
 </w:document>
 </file>
 
+<file path=word/endnotes.xml><?xml version="1.0" encoding="utf-8"?>
+<w:endnotes xmlns:wpc="http://schemas.microsoft.com/office/word/2010/wordprocessingCanvas" xmlns:mc="http://schemas.openxmlformats.org/markup-compatibility/2006" xmlns:o="urn:schemas-microsoft-com:office:office" xmlns:r="http://schemas.openxmlformats.org/officeDocument/2006/relationships" xmlns:m="http://schemas.openxmlformats.org/officeDocument/2006/math" xmlns:v="urn:schemas-microsoft-com:vml" xmlns:wp14="http://schemas.microsoft.com/office/word/2010/wordprocessingDrawing" xmlns:wp="http://schemas.openxmlformats.org/drawingml/2006/wordprocessingDrawing" xmlns:w10="urn:schemas-microsoft-com:office:word" xmlns:w="http://schemas.openxmlformats.org/wordprocessingml/2006/main" xmlns:w14="http://schemas.microsoft.com/office/word/2010/wordml" xmlns:w15="http://schemas.microsoft.com/office/word/2012/wordml" xmlns:wpg="http://schemas.microsoft.com/office/word/2010/wordprocessingGroup" xmlns:wpi="http://schemas.microsoft.com/office/word/2010/wordprocessingInk" xmlns:wne="http://schemas.microsoft.com/office/word/2006/wordml" xmlns:wps="http://schemas.microsoft.com/office/word/2010/wordprocessingShape" mc:Ignorable="w14 w15 wp14">
+  <w:endnote w:type="separator" w:id="-1">
+    <w:p>
+      <w:pPr>
+        <w:spacing w:after="0" w:line="240" w:lineRule="auto"/>
+      </w:pPr>
+      <w:r>
+        <w:separator/>
+      </w:r>
+    </w:p>
+  </w:endnote>
+  <w:endnote w:type="continuationSeparator" w:id="0">
+    <w:p>
+      <w:pPr>
+        <w:spacing w:after="0" w:line="240" w:lineRule="auto"/>
+      </w:pPr>
+      <w:r>
+        <w:continuationSeparator/>
+      </w:r>
+    </w:p>
+  </w:endnote>
+</w:endnotes>
+</file>
+
+<file path=word/footnotes.xml><?xml version="1.0" encoding="utf-8"?>
+<w:footnotes xmlns:wpc="http://schemas.microsoft.com/office/word/2010/wordprocessingCanvas" xmlns:mc="http://schemas.openxmlformats.org/markup-compatibility/2006" xmlns:o="urn:schemas-microsoft-com:office:office" xmlns:r="http://schemas.openxmlformats.org/officeDocument/2006/relationships" xmlns:m="http://schemas.openxmlformats.org/officeDocument/2006/math" xmlns:v="urn:schemas-microsoft-com:vml" xmlns:wp14="http://schemas.microsoft.com/office/word/2010/wordprocessingDrawing" xmlns:wp="http://schemas.openxmlformats.org/drawingml/2006/wordprocessingDrawing" xmlns:w10="urn:schemas-microsoft-com:office:word" xmlns:w="http://schemas.openxmlformats.org/wordprocessingml/2006/main" xmlns:w14="http://schemas.microsoft.com/office/word/2010/wordml" xmlns:w15="http://schemas.microsoft.com/office/word/2012/wordml" xmlns:wpg="http://schemas.microsoft.com/office/word/2010/wordprocessingGroup" xmlns:wpi="http://schemas.microsoft.com/office/word/2010/wordprocessingInk" xmlns:wne="http://schemas.microsoft.com/office/word/2006/wordml" xmlns:wps="http://schemas.microsoft.com/office/word/2010/wordprocessingShape" mc:Ignorable="w14 w15 wp14">
+  <w:footnote w:type="separator" w:id="-1">
+    <w:p>
+      <w:pPr>
+        <w:spacing w:after="0" w:line="240" w:lineRule="auto"/>
+      </w:pPr>
+      <w:r>
+        <w:separator/>
+      </w:r>
+    </w:p>
+  </w:footnote>
+  <w:footnote w:type="continuationSeparator" w:id="0">
+    <w:p>
+      <w:pPr>
+        <w:spacing w:after="0" w:line="240" w:lineRule="auto"/>
+      </w:pPr>
+      <w:r>
+        <w:continuationSeparator/>
+      </w:r>
+    </w:p>
+  </w:footnote>
+</w:footnotes>
+</file>
+
 <file path=word/numbering.xml><?xml version="1.0" encoding="utf-8"?>
 <w:numbering xmlns:wpc="http://schemas.microsoft.com/office/word/2010/wordprocessingCanvas" xmlns:mc="http://schemas.openxmlformats.org/markup-compatibility/2006" xmlns:o="urn:schemas-microsoft-com:office:office" xmlns:r="http://schemas.openxmlformats.org/officeDocument/2006/relationships" xmlns:m="http://schemas.openxmlformats.org/officeDocument/2006/math" xmlns:v="urn:schemas-microsoft-com:vml" xmlns:wp14="http://schemas.microsoft.com/office/word/2010/wordprocessingDrawing" xmlns:wp="http://schemas.openxmlformats.org/drawingml/2006/wordprocessingDrawing" xmlns:w10="urn:schemas-microsoft-com:office:word" xmlns:w="http://schemas.openxmlformats.org/wordprocessingml/2006/main" xmlns:w14="http://schemas.microsoft.com/office/word/2010/wordml" xmlns:w15="http://schemas.microsoft.com/office/word/2012/wordml" xmlns:wpg="http://schemas.microsoft.com/office/word/2010/wordprocessingGroup" xmlns:wpi="http://schemas.microsoft.com/office/word/2010/wordprocessingInk" xmlns:wne="http://schemas.microsoft.com/office/word/2006/wordml" xmlns:wps="http://schemas.microsoft.com/office/word/2010/wordprocessingShape" mc:Ignorable="w14 w15 wp14">
   <w:abstractNum w:abstractNumId="0">
@@ -1886,6 +3551,119 @@
     </w:lvl>
   </w:abstractNum>
   <w:abstractNum w:abstractNumId="3">
+    <w:nsid w:val="1DF14E4D"/>
+    <w:multiLevelType w:val="hybridMultilevel"/>
+    <w:tmpl w:val="7FF6854E"/>
+    <w:lvl w:ilvl="0" w:tplc="BD22482E">
+      <w:start w:val="2"/>
+      <w:numFmt w:val="bullet"/>
+      <w:lvlText w:val=""/>
+      <w:lvlJc w:val="left"/>
+      <w:pPr>
+        <w:ind w:left="720" w:hanging="360"/>
+      </w:pPr>
+      <w:rPr>
+        <w:rFonts w:ascii="Wingdings" w:eastAsiaTheme="minorHAnsi" w:hAnsi="Wingdings" w:cstheme="minorBidi" w:hint="default"/>
+      </w:rPr>
+    </w:lvl>
+    <w:lvl w:ilvl="1" w:tplc="040C0003" w:tentative="1">
+      <w:start w:val="1"/>
+      <w:numFmt w:val="bullet"/>
+      <w:lvlText w:val="o"/>
+      <w:lvlJc w:val="left"/>
+      <w:pPr>
+        <w:ind w:left="1440" w:hanging="360"/>
+      </w:pPr>
+      <w:rPr>
+        <w:rFonts w:ascii="Courier New" w:hAnsi="Courier New" w:cs="Courier New" w:hint="default"/>
+      </w:rPr>
+    </w:lvl>
+    <w:lvl w:ilvl="2" w:tplc="040C0005" w:tentative="1">
+      <w:start w:val="1"/>
+      <w:numFmt w:val="bullet"/>
+      <w:lvlText w:val=""/>
+      <w:lvlJc w:val="left"/>
+      <w:pPr>
+        <w:ind w:left="2160" w:hanging="360"/>
+      </w:pPr>
+      <w:rPr>
+        <w:rFonts w:ascii="Wingdings" w:hAnsi="Wingdings" w:hint="default"/>
+      </w:rPr>
+    </w:lvl>
+    <w:lvl w:ilvl="3" w:tplc="040C0001" w:tentative="1">
+      <w:start w:val="1"/>
+      <w:numFmt w:val="bullet"/>
+      <w:lvlText w:val=""/>
+      <w:lvlJc w:val="left"/>
+      <w:pPr>
+        <w:ind w:left="2880" w:hanging="360"/>
+      </w:pPr>
+      <w:rPr>
+        <w:rFonts w:ascii="Symbol" w:hAnsi="Symbol" w:hint="default"/>
+      </w:rPr>
+    </w:lvl>
+    <w:lvl w:ilvl="4" w:tplc="040C0003" w:tentative="1">
+      <w:start w:val="1"/>
+      <w:numFmt w:val="bullet"/>
+      <w:lvlText w:val="o"/>
+      <w:lvlJc w:val="left"/>
+      <w:pPr>
+        <w:ind w:left="3600" w:hanging="360"/>
+      </w:pPr>
+      <w:rPr>
+        <w:rFonts w:ascii="Courier New" w:hAnsi="Courier New" w:cs="Courier New" w:hint="default"/>
+      </w:rPr>
+    </w:lvl>
+    <w:lvl w:ilvl="5" w:tplc="040C0005" w:tentative="1">
+      <w:start w:val="1"/>
+      <w:numFmt w:val="bullet"/>
+      <w:lvlText w:val=""/>
+      <w:lvlJc w:val="left"/>
+      <w:pPr>
+        <w:ind w:left="4320" w:hanging="360"/>
+      </w:pPr>
+      <w:rPr>
+        <w:rFonts w:ascii="Wingdings" w:hAnsi="Wingdings" w:hint="default"/>
+      </w:rPr>
+    </w:lvl>
+    <w:lvl w:ilvl="6" w:tplc="040C0001" w:tentative="1">
+      <w:start w:val="1"/>
+      <w:numFmt w:val="bullet"/>
+      <w:lvlText w:val=""/>
+      <w:lvlJc w:val="left"/>
+      <w:pPr>
+        <w:ind w:left="5040" w:hanging="360"/>
+      </w:pPr>
+      <w:rPr>
+        <w:rFonts w:ascii="Symbol" w:hAnsi="Symbol" w:hint="default"/>
+      </w:rPr>
+    </w:lvl>
+    <w:lvl w:ilvl="7" w:tplc="040C0003" w:tentative="1">
+      <w:start w:val="1"/>
+      <w:numFmt w:val="bullet"/>
+      <w:lvlText w:val="o"/>
+      <w:lvlJc w:val="left"/>
+      <w:pPr>
+        <w:ind w:left="5760" w:hanging="360"/>
+      </w:pPr>
+      <w:rPr>
+        <w:rFonts w:ascii="Courier New" w:hAnsi="Courier New" w:cs="Courier New" w:hint="default"/>
+      </w:rPr>
+    </w:lvl>
+    <w:lvl w:ilvl="8" w:tplc="040C0005" w:tentative="1">
+      <w:start w:val="1"/>
+      <w:numFmt w:val="bullet"/>
+      <w:lvlText w:val=""/>
+      <w:lvlJc w:val="left"/>
+      <w:pPr>
+        <w:ind w:left="6480" w:hanging="360"/>
+      </w:pPr>
+      <w:rPr>
+        <w:rFonts w:ascii="Wingdings" w:hAnsi="Wingdings" w:hint="default"/>
+      </w:rPr>
+    </w:lvl>
+  </w:abstractNum>
+  <w:abstractNum w:abstractNumId="4">
     <w:nsid w:val="22222297"/>
     <w:multiLevelType w:val="hybridMultilevel"/>
     <w:tmpl w:val="63261DC4"/>
@@ -1971,7 +3749,7 @@
       </w:pPr>
     </w:lvl>
   </w:abstractNum>
-  <w:abstractNum w:abstractNumId="4">
+  <w:abstractNum w:abstractNumId="5">
     <w:nsid w:val="44257796"/>
     <w:multiLevelType w:val="hybridMultilevel"/>
     <w:tmpl w:val="C840D81A"/>
@@ -2057,7 +3835,7 @@
       </w:pPr>
     </w:lvl>
   </w:abstractNum>
-  <w:abstractNum w:abstractNumId="5">
+  <w:abstractNum w:abstractNumId="6">
     <w:nsid w:val="47541E31"/>
     <w:multiLevelType w:val="hybridMultilevel"/>
     <w:tmpl w:val="C3D09F48"/>
@@ -2143,23 +3921,258 @@
       </w:pPr>
     </w:lvl>
   </w:abstractNum>
+  <w:abstractNum w:abstractNumId="7">
+    <w:nsid w:val="58394139"/>
+    <w:multiLevelType w:val="hybridMultilevel"/>
+    <w:tmpl w:val="0874CCDA"/>
+    <w:lvl w:ilvl="0" w:tplc="13889906">
+      <w:start w:val="2"/>
+      <w:numFmt w:val="bullet"/>
+      <w:lvlText w:val=""/>
+      <w:lvlJc w:val="left"/>
+      <w:pPr>
+        <w:ind w:left="720" w:hanging="360"/>
+      </w:pPr>
+      <w:rPr>
+        <w:rFonts w:ascii="Wingdings" w:eastAsiaTheme="minorHAnsi" w:hAnsi="Wingdings" w:cstheme="minorBidi" w:hint="default"/>
+      </w:rPr>
+    </w:lvl>
+    <w:lvl w:ilvl="1" w:tplc="040C0003" w:tentative="1">
+      <w:start w:val="1"/>
+      <w:numFmt w:val="bullet"/>
+      <w:lvlText w:val="o"/>
+      <w:lvlJc w:val="left"/>
+      <w:pPr>
+        <w:ind w:left="1440" w:hanging="360"/>
+      </w:pPr>
+      <w:rPr>
+        <w:rFonts w:ascii="Courier New" w:hAnsi="Courier New" w:cs="Courier New" w:hint="default"/>
+      </w:rPr>
+    </w:lvl>
+    <w:lvl w:ilvl="2" w:tplc="040C0005" w:tentative="1">
+      <w:start w:val="1"/>
+      <w:numFmt w:val="bullet"/>
+      <w:lvlText w:val=""/>
+      <w:lvlJc w:val="left"/>
+      <w:pPr>
+        <w:ind w:left="2160" w:hanging="360"/>
+      </w:pPr>
+      <w:rPr>
+        <w:rFonts w:ascii="Wingdings" w:hAnsi="Wingdings" w:hint="default"/>
+      </w:rPr>
+    </w:lvl>
+    <w:lvl w:ilvl="3" w:tplc="040C0001" w:tentative="1">
+      <w:start w:val="1"/>
+      <w:numFmt w:val="bullet"/>
+      <w:lvlText w:val=""/>
+      <w:lvlJc w:val="left"/>
+      <w:pPr>
+        <w:ind w:left="2880" w:hanging="360"/>
+      </w:pPr>
+      <w:rPr>
+        <w:rFonts w:ascii="Symbol" w:hAnsi="Symbol" w:hint="default"/>
+      </w:rPr>
+    </w:lvl>
+    <w:lvl w:ilvl="4" w:tplc="040C0003" w:tentative="1">
+      <w:start w:val="1"/>
+      <w:numFmt w:val="bullet"/>
+      <w:lvlText w:val="o"/>
+      <w:lvlJc w:val="left"/>
+      <w:pPr>
+        <w:ind w:left="3600" w:hanging="360"/>
+      </w:pPr>
+      <w:rPr>
+        <w:rFonts w:ascii="Courier New" w:hAnsi="Courier New" w:cs="Courier New" w:hint="default"/>
+      </w:rPr>
+    </w:lvl>
+    <w:lvl w:ilvl="5" w:tplc="040C0005" w:tentative="1">
+      <w:start w:val="1"/>
+      <w:numFmt w:val="bullet"/>
+      <w:lvlText w:val=""/>
+      <w:lvlJc w:val="left"/>
+      <w:pPr>
+        <w:ind w:left="4320" w:hanging="360"/>
+      </w:pPr>
+      <w:rPr>
+        <w:rFonts w:ascii="Wingdings" w:hAnsi="Wingdings" w:hint="default"/>
+      </w:rPr>
+    </w:lvl>
+    <w:lvl w:ilvl="6" w:tplc="040C0001" w:tentative="1">
+      <w:start w:val="1"/>
+      <w:numFmt w:val="bullet"/>
+      <w:lvlText w:val=""/>
+      <w:lvlJc w:val="left"/>
+      <w:pPr>
+        <w:ind w:left="5040" w:hanging="360"/>
+      </w:pPr>
+      <w:rPr>
+        <w:rFonts w:ascii="Symbol" w:hAnsi="Symbol" w:hint="default"/>
+      </w:rPr>
+    </w:lvl>
+    <w:lvl w:ilvl="7" w:tplc="040C0003" w:tentative="1">
+      <w:start w:val="1"/>
+      <w:numFmt w:val="bullet"/>
+      <w:lvlText w:val="o"/>
+      <w:lvlJc w:val="left"/>
+      <w:pPr>
+        <w:ind w:left="5760" w:hanging="360"/>
+      </w:pPr>
+      <w:rPr>
+        <w:rFonts w:ascii="Courier New" w:hAnsi="Courier New" w:cs="Courier New" w:hint="default"/>
+      </w:rPr>
+    </w:lvl>
+    <w:lvl w:ilvl="8" w:tplc="040C0005" w:tentative="1">
+      <w:start w:val="1"/>
+      <w:numFmt w:val="bullet"/>
+      <w:lvlText w:val=""/>
+      <w:lvlJc w:val="left"/>
+      <w:pPr>
+        <w:ind w:left="6480" w:hanging="360"/>
+      </w:pPr>
+      <w:rPr>
+        <w:rFonts w:ascii="Wingdings" w:hAnsi="Wingdings" w:hint="default"/>
+      </w:rPr>
+    </w:lvl>
+  </w:abstractNum>
+  <w:abstractNum w:abstractNumId="8">
+    <w:nsid w:val="77526002"/>
+    <w:multiLevelType w:val="hybridMultilevel"/>
+    <w:tmpl w:val="6ACEB7CE"/>
+    <w:lvl w:ilvl="0" w:tplc="F196C7BE">
+      <w:start w:val="2"/>
+      <w:numFmt w:val="bullet"/>
+      <w:lvlText w:val=""/>
+      <w:lvlJc w:val="left"/>
+      <w:pPr>
+        <w:ind w:left="720" w:hanging="360"/>
+      </w:pPr>
+      <w:rPr>
+        <w:rFonts w:ascii="Wingdings" w:eastAsiaTheme="minorHAnsi" w:hAnsi="Wingdings" w:cstheme="minorBidi" w:hint="default"/>
+      </w:rPr>
+    </w:lvl>
+    <w:lvl w:ilvl="1" w:tplc="040C0003" w:tentative="1">
+      <w:start w:val="1"/>
+      <w:numFmt w:val="bullet"/>
+      <w:lvlText w:val="o"/>
+      <w:lvlJc w:val="left"/>
+      <w:pPr>
+        <w:ind w:left="1440" w:hanging="360"/>
+      </w:pPr>
+      <w:rPr>
+        <w:rFonts w:ascii="Courier New" w:hAnsi="Courier New" w:cs="Courier New" w:hint="default"/>
+      </w:rPr>
+    </w:lvl>
+    <w:lvl w:ilvl="2" w:tplc="040C0005" w:tentative="1">
+      <w:start w:val="1"/>
+      <w:numFmt w:val="bullet"/>
+      <w:lvlText w:val=""/>
+      <w:lvlJc w:val="left"/>
+      <w:pPr>
+        <w:ind w:left="2160" w:hanging="360"/>
+      </w:pPr>
+      <w:rPr>
+        <w:rFonts w:ascii="Wingdings" w:hAnsi="Wingdings" w:hint="default"/>
+      </w:rPr>
+    </w:lvl>
+    <w:lvl w:ilvl="3" w:tplc="040C0001" w:tentative="1">
+      <w:start w:val="1"/>
+      <w:numFmt w:val="bullet"/>
+      <w:lvlText w:val=""/>
+      <w:lvlJc w:val="left"/>
+      <w:pPr>
+        <w:ind w:left="2880" w:hanging="360"/>
+      </w:pPr>
+      <w:rPr>
+        <w:rFonts w:ascii="Symbol" w:hAnsi="Symbol" w:hint="default"/>
+      </w:rPr>
+    </w:lvl>
+    <w:lvl w:ilvl="4" w:tplc="040C0003" w:tentative="1">
+      <w:start w:val="1"/>
+      <w:numFmt w:val="bullet"/>
+      <w:lvlText w:val="o"/>
+      <w:lvlJc w:val="left"/>
+      <w:pPr>
+        <w:ind w:left="3600" w:hanging="360"/>
+      </w:pPr>
+      <w:rPr>
+        <w:rFonts w:ascii="Courier New" w:hAnsi="Courier New" w:cs="Courier New" w:hint="default"/>
+      </w:rPr>
+    </w:lvl>
+    <w:lvl w:ilvl="5" w:tplc="040C0005" w:tentative="1">
+      <w:start w:val="1"/>
+      <w:numFmt w:val="bullet"/>
+      <w:lvlText w:val=""/>
+      <w:lvlJc w:val="left"/>
+      <w:pPr>
+        <w:ind w:left="4320" w:hanging="360"/>
+      </w:pPr>
+      <w:rPr>
+        <w:rFonts w:ascii="Wingdings" w:hAnsi="Wingdings" w:hint="default"/>
+      </w:rPr>
+    </w:lvl>
+    <w:lvl w:ilvl="6" w:tplc="040C0001" w:tentative="1">
+      <w:start w:val="1"/>
+      <w:numFmt w:val="bullet"/>
+      <w:lvlText w:val=""/>
+      <w:lvlJc w:val="left"/>
+      <w:pPr>
+        <w:ind w:left="5040" w:hanging="360"/>
+      </w:pPr>
+      <w:rPr>
+        <w:rFonts w:ascii="Symbol" w:hAnsi="Symbol" w:hint="default"/>
+      </w:rPr>
+    </w:lvl>
+    <w:lvl w:ilvl="7" w:tplc="040C0003" w:tentative="1">
+      <w:start w:val="1"/>
+      <w:numFmt w:val="bullet"/>
+      <w:lvlText w:val="o"/>
+      <w:lvlJc w:val="left"/>
+      <w:pPr>
+        <w:ind w:left="5760" w:hanging="360"/>
+      </w:pPr>
+      <w:rPr>
+        <w:rFonts w:ascii="Courier New" w:hAnsi="Courier New" w:cs="Courier New" w:hint="default"/>
+      </w:rPr>
+    </w:lvl>
+    <w:lvl w:ilvl="8" w:tplc="040C0005" w:tentative="1">
+      <w:start w:val="1"/>
+      <w:numFmt w:val="bullet"/>
+      <w:lvlText w:val=""/>
+      <w:lvlJc w:val="left"/>
+      <w:pPr>
+        <w:ind w:left="6480" w:hanging="360"/>
+      </w:pPr>
+      <w:rPr>
+        <w:rFonts w:ascii="Wingdings" w:hAnsi="Wingdings" w:hint="default"/>
+      </w:rPr>
+    </w:lvl>
+  </w:abstractNum>
   <w:num w:numId="1">
-    <w:abstractNumId w:val="3"/>
+    <w:abstractNumId w:val="4"/>
   </w:num>
   <w:num w:numId="2">
-    <w:abstractNumId w:val="4"/>
+    <w:abstractNumId w:val="5"/>
   </w:num>
   <w:num w:numId="3">
     <w:abstractNumId w:val="0"/>
   </w:num>
   <w:num w:numId="4">
-    <w:abstractNumId w:val="5"/>
+    <w:abstractNumId w:val="6"/>
   </w:num>
   <w:num w:numId="5">
     <w:abstractNumId w:val="2"/>
   </w:num>
   <w:num w:numId="6">
     <w:abstractNumId w:val="1"/>
+  </w:num>
+  <w:num w:numId="7">
+    <w:abstractNumId w:val="7"/>
+  </w:num>
+  <w:num w:numId="8">
+    <w:abstractNumId w:val="8"/>
+  </w:num>
+  <w:num w:numId="9">
+    <w:abstractNumId w:val="3"/>
   </w:num>
 </w:numbering>
 </file>
@@ -3068,6 +5081,61 @@
       <w:szCs w:val="21"/>
     </w:rPr>
   </w:style>
+  <w:style w:type="paragraph" w:styleId="Paragraphedeliste">
+    <w:name w:val="List Paragraph"/>
+    <w:basedOn w:val="Normal"/>
+    <w:uiPriority w:val="34"/>
+    <w:qFormat/>
+    <w:rsid w:val="008D64D9"/>
+    <w:pPr>
+      <w:ind w:left="720"/>
+      <w:contextualSpacing/>
+    </w:pPr>
+  </w:style>
+  <w:style w:type="paragraph" w:styleId="En-tte">
+    <w:name w:val="header"/>
+    <w:basedOn w:val="Normal"/>
+    <w:link w:val="En-tteCar"/>
+    <w:uiPriority w:val="99"/>
+    <w:unhideWhenUsed/>
+    <w:rsid w:val="00122503"/>
+    <w:pPr>
+      <w:tabs>
+        <w:tab w:val="center" w:pos="4536"/>
+        <w:tab w:val="right" w:pos="9072"/>
+      </w:tabs>
+      <w:spacing w:after="0" w:line="240" w:lineRule="auto"/>
+    </w:pPr>
+  </w:style>
+  <w:style w:type="character" w:customStyle="1" w:styleId="En-tteCar">
+    <w:name w:val="En-tête Car"/>
+    <w:basedOn w:val="Policepardfaut"/>
+    <w:link w:val="En-tte"/>
+    <w:uiPriority w:val="99"/>
+    <w:rsid w:val="00122503"/>
+  </w:style>
+  <w:style w:type="paragraph" w:styleId="Pieddepage">
+    <w:name w:val="footer"/>
+    <w:basedOn w:val="Normal"/>
+    <w:link w:val="PieddepageCar"/>
+    <w:uiPriority w:val="99"/>
+    <w:unhideWhenUsed/>
+    <w:rsid w:val="00122503"/>
+    <w:pPr>
+      <w:tabs>
+        <w:tab w:val="center" w:pos="4536"/>
+        <w:tab w:val="right" w:pos="9072"/>
+      </w:tabs>
+      <w:spacing w:after="0" w:line="240" w:lineRule="auto"/>
+    </w:pPr>
+  </w:style>
+  <w:style w:type="character" w:customStyle="1" w:styleId="PieddepageCar">
+    <w:name w:val="Pied de page Car"/>
+    <w:basedOn w:val="Policepardfaut"/>
+    <w:link w:val="Pieddepage"/>
+    <w:uiPriority w:val="99"/>
+    <w:rsid w:val="00122503"/>
+  </w:style>
 </w:styles>
 </file>
 
@@ -3337,7 +5405,7 @@
 </file>
 
 <file path=customXml/itemProps1.xml><?xml version="1.0" encoding="utf-8"?>
-<ds:datastoreItem xmlns:ds="http://schemas.openxmlformats.org/officeDocument/2006/customXml" ds:itemID="{6C1E8F4A-0F6C-4229-A95B-AB614AC14144}">
+<ds:datastoreItem xmlns:ds="http://schemas.openxmlformats.org/officeDocument/2006/customXml" ds:itemID="{9FE99128-31D5-4B9B-82AB-66E2882F0A3C}">
   <ds:schemaRefs>
     <ds:schemaRef ds:uri="http://schemas.openxmlformats.org/officeDocument/2006/bibliography"/>
   </ds:schemaRefs>

</xml_diff>

<commit_message>
update 2 du 21/11/2023
fin du cours dernier update
</commit_message>
<xml_diff>
--- a/Documentation/structure_plan_rapport.docx
+++ b/Documentation/structure_plan_rapport.docx
@@ -214,6 +214,7 @@
                             <w:dataBinding w:prefixMappings="xmlns:ns0='http://purl.org/dc/elements/1.1/' xmlns:ns1='http://schemas.openxmlformats.org/package/2006/metadata/core-properties' " w:xpath="/ns1:coreProperties[1]/ns0:subject[1]" w:storeItemID="{6C3C8BC8-F283-45AE-878A-BAB7291924A1}"/>
                             <w:text/>
                           </w:sdtPr>
+                          <w:sdtEndPr/>
                           <w:sdtContent>
                             <w:p>
                               <w:pPr>
@@ -368,10 +369,6 @@
               </mc:Choice>
               <mc:Fallback>
                 <w:pict>
-                  <v:shapetype id="_x0000_t202" coordsize="21600,21600" o:spt="202" path="m,l,21600r21600,l21600,xe">
-                    <v:stroke joinstyle="miter"/>
-                    <v:path gradientshapeok="t" o:connecttype="rect"/>
-                  </v:shapetype>
                   <v:shape id="Zone de texte 2" o:spid="_x0000_s1027" type="#_x0000_t202" style="position:absolute;margin-left:298.7pt;margin-top:465.1pt;width:185.9pt;height:110.6pt;z-index:251696128;visibility:visible;mso-wrap-style:square;mso-width-percent:400;mso-height-percent:200;mso-wrap-distance-left:9pt;mso-wrap-distance-top:3.6pt;mso-wrap-distance-right:9pt;mso-wrap-distance-bottom:3.6pt;mso-position-horizontal:absolute;mso-position-horizontal-relative:text;mso-position-vertical:absolute;mso-position-vertical-relative:text;mso-width-percent:400;mso-height-percent:200;mso-width-relative:margin;mso-height-relative:margin;v-text-anchor:top" o:gfxdata="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" strokecolor="white [3212]">
                     <v:textbox style="mso-fit-shape-to-text:t">
                       <w:txbxContent>
@@ -582,7 +579,7 @@
               </mc:Choice>
               <mc:Fallback>
                 <w:pict>
-                  <v:shape w14:anchorId="742D57C8" id="Zone de texte 111" o:spid="_x0000_s1027" type="#_x0000_t202" style="position:absolute;margin-left:0;margin-top:0;width:288.25pt;height:287.5pt;z-index:251680768;visibility:visible;mso-wrap-style:square;mso-width-percent:734;mso-height-percent:363;mso-left-percent:150;mso-top-percent:91;mso-wrap-distance-left:9pt;mso-wrap-distance-top:0;mso-wrap-distance-right:9pt;mso-wrap-distance-bottom:0;mso-position-horizontal-relative:page;mso-position-vertical-relative:page;mso-width-percent:734;mso-height-percent:363;mso-left-percent:150;mso-top-percent:91;mso-width-relative:page;mso-height-relative:page;v-text-anchor:bottom" o:gfxdata="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" filled="f" stroked="f" strokeweight=".5pt">
+                  <v:shape w14:anchorId="742D57C8" id="Zone de texte 111" o:spid="_x0000_s1028" type="#_x0000_t202" style="position:absolute;margin-left:0;margin-top:0;width:288.25pt;height:287.5pt;z-index:251680768;visibility:visible;mso-wrap-style:square;mso-width-percent:734;mso-height-percent:363;mso-left-percent:150;mso-top-percent:91;mso-wrap-distance-left:9pt;mso-wrap-distance-top:0;mso-wrap-distance-right:9pt;mso-wrap-distance-bottom:0;mso-position-horizontal-relative:page;mso-position-vertical-relative:page;mso-width-percent:734;mso-height-percent:363;mso-left-percent:150;mso-top-percent:91;mso-width-relative:page;mso-height-relative:page;v-text-anchor:bottom" o:gfxdata="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" filled="f" stroked="f" strokeweight=".5pt">
                     <v:textbox style="mso-fit-shape-to-text:t" inset="0,0,0,0">
                       <w:txbxContent>
                         <w:p>
@@ -811,7 +808,7 @@
               </mc:Choice>
               <mc:Fallback>
                 <w:pict>
-                  <v:shape w14:anchorId="73DE7722" id="Zone de texte 112" o:spid="_x0000_s1028" type="#_x0000_t202" style="position:absolute;margin-left:0;margin-top:0;width:453pt;height:51.4pt;z-index:251679744;visibility:visible;mso-wrap-style:square;mso-width-percent:734;mso-height-percent:80;mso-left-percent:150;mso-top-percent:837;mso-wrap-distance-left:9pt;mso-wrap-distance-top:0;mso-wrap-distance-right:9pt;mso-wrap-distance-bottom:0;mso-position-horizontal-relative:page;mso-position-vertical-relative:page;mso-width-percent:734;mso-height-percent:80;mso-left-percent:150;mso-top-percent:837;mso-width-relative:page;mso-height-relative:page;v-text-anchor:bottom" o:gfxdata="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" filled="f" stroked="f" strokeweight=".5pt">
+                  <v:shape w14:anchorId="73DE7722" id="Zone de texte 112" o:spid="_x0000_s1029" type="#_x0000_t202" style="position:absolute;margin-left:0;margin-top:0;width:453pt;height:51.4pt;z-index:251679744;visibility:visible;mso-wrap-style:square;mso-width-percent:734;mso-height-percent:80;mso-left-percent:150;mso-top-percent:837;mso-wrap-distance-left:9pt;mso-wrap-distance-top:0;mso-wrap-distance-right:9pt;mso-wrap-distance-bottom:0;mso-position-horizontal-relative:page;mso-position-vertical-relative:page;mso-width-percent:734;mso-height-percent:80;mso-left-percent:150;mso-top-percent:837;mso-width-relative:page;mso-height-relative:page;v-text-anchor:bottom" o:gfxdata="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" filled="f" stroked="f" strokeweight=".5pt">
                     <v:textbox inset="0,0,0,0">
                       <w:txbxContent>
                         <w:sdt>
@@ -828,6 +825,7 @@
                             <w:dataBinding w:prefixMappings="xmlns:ns0='http://purl.org/dc/elements/1.1/' xmlns:ns1='http://schemas.openxmlformats.org/package/2006/metadata/core-properties' " w:xpath="/ns1:coreProperties[1]/ns0:creator[1]" w:storeItemID="{6C3C8BC8-F283-45AE-878A-BAB7291924A1}"/>
                             <w:text/>
                           </w:sdtPr>
+                          <w:sdtEndPr/>
                           <w:sdtContent>
                             <w:p>
                               <w:pPr>
@@ -874,6 +872,7 @@
                               <w:dataBinding w:prefixMappings="xmlns:ns0='http://schemas.openxmlformats.org/officeDocument/2006/extended-properties' " w:xpath="/ns0:Properties[1]/ns0:Company[1]" w:storeItemID="{6668398D-A668-4E3E-A5EB-62B293D839F1}"/>
                               <w:text/>
                             </w:sdtPr>
+                            <w:sdtEndPr/>
                             <w:sdtContent>
                               <w:r>
                                 <w:rPr>
@@ -906,6 +905,7 @@
                               <w:dataBinding w:prefixMappings="xmlns:ns0='http://schemas.microsoft.com/office/2006/coverPageProps' " w:xpath="/ns0:CoverPageProperties[1]/ns0:CompanyAddress[1]" w:storeItemID="{55AF091B-3C7A-41E3-B477-F2FDAA23CFDA}"/>
                               <w:text/>
                             </w:sdtPr>
+                            <w:sdtEndPr/>
                             <w:sdtContent>
                               <w:r>
                                 <w:rPr>
@@ -1100,7 +1100,7 @@
           <w:numId w:val="0"/>
         </w:numPr>
       </w:pPr>
-      <w:bookmarkStart w:id="0" w:name="_Toc151450355"/>
+      <w:bookmarkStart w:id="0" w:name="_Toc151456373"/>
       <w:r>
         <w:lastRenderedPageBreak/>
         <w:t>Remerciements</w:t>
@@ -1163,7 +1163,7 @@
           <w:numId w:val="0"/>
         </w:numPr>
       </w:pPr>
-      <w:bookmarkStart w:id="1" w:name="_Toc151450356"/>
+      <w:bookmarkStart w:id="1" w:name="_Toc151456374"/>
       <w:r>
         <w:lastRenderedPageBreak/>
         <w:t>Résumé</w:t>
@@ -1219,7 +1219,7 @@
         </w:numPr>
         <w:ind w:left="432" w:hanging="432"/>
       </w:pPr>
-      <w:bookmarkStart w:id="2" w:name="_Toc151450357"/>
+      <w:bookmarkStart w:id="2" w:name="_Toc151456375"/>
       <w:r>
         <w:t>Abstract</w:t>
       </w:r>
@@ -1615,7 +1615,7 @@
           <w:numId w:val="0"/>
         </w:numPr>
       </w:pPr>
-      <w:bookmarkStart w:id="3" w:name="_Toc151450358"/>
+      <w:bookmarkStart w:id="3" w:name="_Toc151456376"/>
       <w:r>
         <w:lastRenderedPageBreak/>
         <w:t>Glossaire</w:t>
@@ -1774,7 +1774,7 @@
           <w:numId w:val="0"/>
         </w:numPr>
       </w:pPr>
-      <w:bookmarkStart w:id="4" w:name="_Toc151450359"/>
+      <w:bookmarkStart w:id="4" w:name="_Toc151456377"/>
       <w:r>
         <w:t>Liste des sigles</w:t>
       </w:r>
@@ -1905,7 +1905,7 @@
         </w:numPr>
         <w:ind w:left="432" w:hanging="432"/>
       </w:pPr>
-      <w:bookmarkStart w:id="5" w:name="_Toc151450360"/>
+      <w:bookmarkStart w:id="5" w:name="_Toc151456378"/>
       <w:r>
         <w:lastRenderedPageBreak/>
         <w:t>Introduction</w:t>
@@ -2917,6 +2917,7 @@
           <w:rFonts w:ascii="Arial" w:eastAsiaTheme="minorEastAsia" w:hAnsi="Arial"/>
           <w:b/>
           <w:bCs/>
+          <w:sz w:val="18"/>
         </w:rPr>
       </w:sdtEndPr>
       <w:sdtContent>
@@ -2948,23 +2949,23 @@
           </w:pPr>
           <w:r>
             <w:rPr>
-              <w:sz w:val="16"/>
+              <w:sz w:val="14"/>
             </w:rPr>
             <w:fldChar w:fldCharType="begin"/>
           </w:r>
           <w:r>
             <w:rPr>
-              <w:sz w:val="16"/>
+              <w:sz w:val="14"/>
             </w:rPr>
             <w:instrText xml:space="preserve"> TOC \o "1-3" \h \z \u </w:instrText>
           </w:r>
           <w:r>
             <w:rPr>
-              <w:sz w:val="16"/>
+              <w:sz w:val="14"/>
             </w:rPr>
             <w:fldChar w:fldCharType="separate"/>
           </w:r>
-          <w:hyperlink w:anchor="_Toc151450355" w:history="1">
+          <w:hyperlink w:anchor="_Toc151456373" w:history="1">
             <w:r>
               <w:rPr>
                 <w:rStyle w:val="Lienhypertexte"/>
@@ -2995,7 +2996,7 @@
                 <w:webHidden/>
                 <w:sz w:val="20"/>
               </w:rPr>
-              <w:instrText xml:space="preserve"> PAGEREF _Toc151450355 \h </w:instrText>
+              <w:instrText xml:space="preserve"> PAGEREF _Toc151456373 \h </w:instrText>
             </w:r>
             <w:r>
               <w:rPr>
@@ -3044,7 +3045,7 @@
               <w:lang w:eastAsia="fr-FR"/>
             </w:rPr>
           </w:pPr>
-          <w:hyperlink w:anchor="_Toc151450356" w:history="1">
+          <w:hyperlink w:anchor="_Toc151456374" w:history="1">
             <w:r>
               <w:rPr>
                 <w:rStyle w:val="Lienhypertexte"/>
@@ -3075,7 +3076,7 @@
                 <w:webHidden/>
                 <w:sz w:val="20"/>
               </w:rPr>
-              <w:instrText xml:space="preserve"> PAGEREF _Toc151450356 \h </w:instrText>
+              <w:instrText xml:space="preserve"> PAGEREF _Toc151456374 \h </w:instrText>
             </w:r>
             <w:r>
               <w:rPr>
@@ -3124,7 +3125,7 @@
               <w:lang w:eastAsia="fr-FR"/>
             </w:rPr>
           </w:pPr>
-          <w:hyperlink w:anchor="_Toc151450357" w:history="1">
+          <w:hyperlink w:anchor="_Toc151456375" w:history="1">
             <w:r>
               <w:rPr>
                 <w:rStyle w:val="Lienhypertexte"/>
@@ -3155,7 +3156,7 @@
                 <w:webHidden/>
                 <w:sz w:val="20"/>
               </w:rPr>
-              <w:instrText xml:space="preserve"> PAGEREF _Toc151450357 \h </w:instrText>
+              <w:instrText xml:space="preserve"> PAGEREF _Toc151456375 \h </w:instrText>
             </w:r>
             <w:r>
               <w:rPr>
@@ -3204,7 +3205,7 @@
               <w:lang w:eastAsia="fr-FR"/>
             </w:rPr>
           </w:pPr>
-          <w:hyperlink w:anchor="_Toc151450358" w:history="1">
+          <w:hyperlink w:anchor="_Toc151456376" w:history="1">
             <w:r>
               <w:rPr>
                 <w:rStyle w:val="Lienhypertexte"/>
@@ -3235,7 +3236,7 @@
                 <w:webHidden/>
                 <w:sz w:val="20"/>
               </w:rPr>
-              <w:instrText xml:space="preserve"> PAGEREF _Toc151450358 \h </w:instrText>
+              <w:instrText xml:space="preserve"> PAGEREF _Toc151456376 \h </w:instrText>
             </w:r>
             <w:r>
               <w:rPr>
@@ -3284,7 +3285,7 @@
               <w:lang w:eastAsia="fr-FR"/>
             </w:rPr>
           </w:pPr>
-          <w:hyperlink w:anchor="_Toc151450359" w:history="1">
+          <w:hyperlink w:anchor="_Toc151456377" w:history="1">
             <w:r>
               <w:rPr>
                 <w:rStyle w:val="Lienhypertexte"/>
@@ -3315,7 +3316,7 @@
                 <w:webHidden/>
                 <w:sz w:val="20"/>
               </w:rPr>
-              <w:instrText xml:space="preserve"> PAGEREF _Toc151450359 \h </w:instrText>
+              <w:instrText xml:space="preserve"> PAGEREF _Toc151456377 \h </w:instrText>
             </w:r>
             <w:r>
               <w:rPr>
@@ -3364,7 +3365,7 @@
               <w:lang w:eastAsia="fr-FR"/>
             </w:rPr>
           </w:pPr>
-          <w:hyperlink w:anchor="_Toc151450360" w:history="1">
+          <w:hyperlink w:anchor="_Toc151456378" w:history="1">
             <w:r>
               <w:rPr>
                 <w:rStyle w:val="Lienhypertexte"/>
@@ -3395,7 +3396,7 @@
                 <w:webHidden/>
                 <w:sz w:val="20"/>
               </w:rPr>
-              <w:instrText xml:space="preserve"> PAGEREF _Toc151450360 \h </w:instrText>
+              <w:instrText xml:space="preserve"> PAGEREF _Toc151456378 \h </w:instrText>
             </w:r>
             <w:r>
               <w:rPr>
@@ -3444,7 +3445,7 @@
               <w:lang w:eastAsia="fr-FR"/>
             </w:rPr>
           </w:pPr>
-          <w:hyperlink w:anchor="_Toc151450361" w:history="1">
+          <w:hyperlink w:anchor="_Toc151456379" w:history="1">
             <w:r>
               <w:rPr>
                 <w:rStyle w:val="Lienhypertexte"/>
@@ -3475,7 +3476,7 @@
                 <w:webHidden/>
                 <w:sz w:val="20"/>
               </w:rPr>
-              <w:instrText xml:space="preserve"> PAGEREF _Toc151450361 \h </w:instrText>
+              <w:instrText xml:space="preserve"> PAGEREF _Toc151456379 \h </w:instrText>
             </w:r>
             <w:r>
               <w:rPr>
@@ -3525,7 +3526,7 @@
               <w:lang w:eastAsia="fr-FR"/>
             </w:rPr>
           </w:pPr>
-          <w:hyperlink w:anchor="_Toc151450362" w:history="1">
+          <w:hyperlink w:anchor="_Toc151456380" w:history="1">
             <w:r>
               <w:rPr>
                 <w:rStyle w:val="Lienhypertexte"/>
@@ -3574,7 +3575,7 @@
                 <w:webHidden/>
                 <w:sz w:val="20"/>
               </w:rPr>
-              <w:instrText xml:space="preserve"> PAGEREF _Toc151450362 \h </w:instrText>
+              <w:instrText xml:space="preserve"> PAGEREF _Toc151456380 \h </w:instrText>
             </w:r>
             <w:r>
               <w:rPr>
@@ -3624,7 +3625,7 @@
               <w:lang w:eastAsia="fr-FR"/>
             </w:rPr>
           </w:pPr>
-          <w:hyperlink w:anchor="_Toc151450363" w:history="1">
+          <w:hyperlink w:anchor="_Toc151456381" w:history="1">
             <w:r>
               <w:rPr>
                 <w:rStyle w:val="Lienhypertexte"/>
@@ -3673,7 +3674,7 @@
                 <w:webHidden/>
                 <w:sz w:val="20"/>
               </w:rPr>
-              <w:instrText xml:space="preserve"> PAGEREF _Toc151450363 \h </w:instrText>
+              <w:instrText xml:space="preserve"> PAGEREF _Toc151456381 \h </w:instrText>
             </w:r>
             <w:r>
               <w:rPr>
@@ -3723,7 +3724,7 @@
               <w:lang w:eastAsia="fr-FR"/>
             </w:rPr>
           </w:pPr>
-          <w:hyperlink w:anchor="_Toc151450364" w:history="1">
+          <w:hyperlink w:anchor="_Toc151456382" w:history="1">
             <w:r>
               <w:rPr>
                 <w:rStyle w:val="Lienhypertexte"/>
@@ -3772,7 +3773,7 @@
                 <w:webHidden/>
                 <w:sz w:val="20"/>
               </w:rPr>
-              <w:instrText xml:space="preserve"> PAGEREF _Toc151450364 \h </w:instrText>
+              <w:instrText xml:space="preserve"> PAGEREF _Toc151456382 \h </w:instrText>
             </w:r>
             <w:r>
               <w:rPr>
@@ -3822,7 +3823,7 @@
               <w:lang w:eastAsia="fr-FR"/>
             </w:rPr>
           </w:pPr>
-          <w:hyperlink w:anchor="_Toc151450365" w:history="1">
+          <w:hyperlink w:anchor="_Toc151456383" w:history="1">
             <w:r>
               <w:rPr>
                 <w:rStyle w:val="Lienhypertexte"/>
@@ -3871,7 +3872,7 @@
                 <w:webHidden/>
                 <w:sz w:val="20"/>
               </w:rPr>
-              <w:instrText xml:space="preserve"> PAGEREF _Toc151450365 \h </w:instrText>
+              <w:instrText xml:space="preserve"> PAGEREF _Toc151456383 \h </w:instrText>
             </w:r>
             <w:r>
               <w:rPr>
@@ -3921,7 +3922,7 @@
               <w:lang w:eastAsia="fr-FR"/>
             </w:rPr>
           </w:pPr>
-          <w:hyperlink w:anchor="_Toc151450366" w:history="1">
+          <w:hyperlink w:anchor="_Toc151456384" w:history="1">
             <w:r>
               <w:rPr>
                 <w:rStyle w:val="Lienhypertexte"/>
@@ -3970,7 +3971,7 @@
                 <w:webHidden/>
                 <w:sz w:val="20"/>
               </w:rPr>
-              <w:instrText xml:space="preserve"> PAGEREF _Toc151450366 \h </w:instrText>
+              <w:instrText xml:space="preserve"> PAGEREF _Toc151456384 \h </w:instrText>
             </w:r>
             <w:r>
               <w:rPr>
@@ -4020,7 +4021,7 @@
               <w:lang w:eastAsia="fr-FR"/>
             </w:rPr>
           </w:pPr>
-          <w:hyperlink w:anchor="_Toc151450367" w:history="1">
+          <w:hyperlink w:anchor="_Toc151456385" w:history="1">
             <w:r>
               <w:rPr>
                 <w:rStyle w:val="Lienhypertexte"/>
@@ -4069,7 +4070,7 @@
                 <w:webHidden/>
                 <w:sz w:val="20"/>
               </w:rPr>
-              <w:instrText xml:space="preserve"> PAGEREF _Toc151450367 \h </w:instrText>
+              <w:instrText xml:space="preserve"> PAGEREF _Toc151456385 \h </w:instrText>
             </w:r>
             <w:r>
               <w:rPr>
@@ -4119,7 +4120,7 @@
               <w:lang w:eastAsia="fr-FR"/>
             </w:rPr>
           </w:pPr>
-          <w:hyperlink w:anchor="_Toc151450368" w:history="1">
+          <w:hyperlink w:anchor="_Toc151456386" w:history="1">
             <w:r>
               <w:rPr>
                 <w:rStyle w:val="Lienhypertexte"/>
@@ -4168,7 +4169,7 @@
                 <w:webHidden/>
                 <w:sz w:val="20"/>
               </w:rPr>
-              <w:instrText xml:space="preserve"> PAGEREF _Toc151450368 \h </w:instrText>
+              <w:instrText xml:space="preserve"> PAGEREF _Toc151456386 \h </w:instrText>
             </w:r>
             <w:r>
               <w:rPr>
@@ -4218,7 +4219,7 @@
               <w:lang w:eastAsia="fr-FR"/>
             </w:rPr>
           </w:pPr>
-          <w:hyperlink w:anchor="_Toc151450369" w:history="1">
+          <w:hyperlink w:anchor="_Toc151456387" w:history="1">
             <w:r>
               <w:rPr>
                 <w:rStyle w:val="Lienhypertexte"/>
@@ -4267,7 +4268,7 @@
                 <w:webHidden/>
                 <w:sz w:val="20"/>
               </w:rPr>
-              <w:instrText xml:space="preserve"> PAGEREF _Toc151450369 \h </w:instrText>
+              <w:instrText xml:space="preserve"> PAGEREF _Toc151456387 \h </w:instrText>
             </w:r>
             <w:r>
               <w:rPr>
@@ -4317,7 +4318,7 @@
               <w:lang w:eastAsia="fr-FR"/>
             </w:rPr>
           </w:pPr>
-          <w:hyperlink w:anchor="_Toc151450370" w:history="1">
+          <w:hyperlink w:anchor="_Toc151456388" w:history="1">
             <w:r>
               <w:rPr>
                 <w:rStyle w:val="Lienhypertexte"/>
@@ -4366,7 +4367,7 @@
                 <w:webHidden/>
                 <w:sz w:val="20"/>
               </w:rPr>
-              <w:instrText xml:space="preserve"> PAGEREF _Toc151450370 \h </w:instrText>
+              <w:instrText xml:space="preserve"> PAGEREF _Toc151456388 \h </w:instrText>
             </w:r>
             <w:r>
               <w:rPr>
@@ -4416,7 +4417,7 @@
               <w:lang w:eastAsia="fr-FR"/>
             </w:rPr>
           </w:pPr>
-          <w:hyperlink w:anchor="_Toc151450371" w:history="1">
+          <w:hyperlink w:anchor="_Toc151456389" w:history="1">
             <w:r>
               <w:rPr>
                 <w:rStyle w:val="Lienhypertexte"/>
@@ -4465,7 +4466,7 @@
                 <w:webHidden/>
                 <w:sz w:val="20"/>
               </w:rPr>
-              <w:instrText xml:space="preserve"> PAGEREF _Toc151450371 \h </w:instrText>
+              <w:instrText xml:space="preserve"> PAGEREF _Toc151456389 \h </w:instrText>
             </w:r>
             <w:r>
               <w:rPr>
@@ -4515,7 +4516,7 @@
               <w:lang w:eastAsia="fr-FR"/>
             </w:rPr>
           </w:pPr>
-          <w:hyperlink w:anchor="_Toc151450372" w:history="1">
+          <w:hyperlink w:anchor="_Toc151456390" w:history="1">
             <w:r>
               <w:rPr>
                 <w:rStyle w:val="Lienhypertexte"/>
@@ -4564,7 +4565,7 @@
                 <w:webHidden/>
                 <w:sz w:val="20"/>
               </w:rPr>
-              <w:instrText xml:space="preserve"> PAGEREF _Toc151450372 \h </w:instrText>
+              <w:instrText xml:space="preserve"> PAGEREF _Toc151456390 \h </w:instrText>
             </w:r>
             <w:r>
               <w:rPr>
@@ -4614,7 +4615,7 @@
               <w:lang w:eastAsia="fr-FR"/>
             </w:rPr>
           </w:pPr>
-          <w:hyperlink w:anchor="_Toc151450373" w:history="1">
+          <w:hyperlink w:anchor="_Toc151456391" w:history="1">
             <w:r>
               <w:rPr>
                 <w:rStyle w:val="Lienhypertexte"/>
@@ -4663,7 +4664,7 @@
                 <w:webHidden/>
                 <w:sz w:val="20"/>
               </w:rPr>
-              <w:instrText xml:space="preserve"> PAGEREF _Toc151450373 \h </w:instrText>
+              <w:instrText xml:space="preserve"> PAGEREF _Toc151456391 \h </w:instrText>
             </w:r>
             <w:r>
               <w:rPr>
@@ -4713,7 +4714,7 @@
               <w:lang w:eastAsia="fr-FR"/>
             </w:rPr>
           </w:pPr>
-          <w:hyperlink w:anchor="_Toc151450374" w:history="1">
+          <w:hyperlink w:anchor="_Toc151456392" w:history="1">
             <w:r>
               <w:rPr>
                 <w:rStyle w:val="Lienhypertexte"/>
@@ -4762,7 +4763,7 @@
                 <w:webHidden/>
                 <w:sz w:val="20"/>
               </w:rPr>
-              <w:instrText xml:space="preserve"> PAGEREF _Toc151450374 \h </w:instrText>
+              <w:instrText xml:space="preserve"> PAGEREF _Toc151456392 \h </w:instrText>
             </w:r>
             <w:r>
               <w:rPr>
@@ -4812,7 +4813,7 @@
               <w:lang w:eastAsia="fr-FR"/>
             </w:rPr>
           </w:pPr>
-          <w:hyperlink w:anchor="_Toc151450375" w:history="1">
+          <w:hyperlink w:anchor="_Toc151456393" w:history="1">
             <w:r>
               <w:rPr>
                 <w:rStyle w:val="Lienhypertexte"/>
@@ -4861,7 +4862,7 @@
                 <w:webHidden/>
                 <w:sz w:val="20"/>
               </w:rPr>
-              <w:instrText xml:space="preserve"> PAGEREF _Toc151450375 \h </w:instrText>
+              <w:instrText xml:space="preserve"> PAGEREF _Toc151456393 \h </w:instrText>
             </w:r>
             <w:r>
               <w:rPr>
@@ -4911,7 +4912,7 @@
               <w:lang w:eastAsia="fr-FR"/>
             </w:rPr>
           </w:pPr>
-          <w:hyperlink w:anchor="_Toc151450376" w:history="1">
+          <w:hyperlink w:anchor="_Toc151456394" w:history="1">
             <w:r>
               <w:rPr>
                 <w:rStyle w:val="Lienhypertexte"/>
@@ -4960,7 +4961,7 @@
                 <w:webHidden/>
                 <w:sz w:val="20"/>
               </w:rPr>
-              <w:instrText xml:space="preserve"> PAGEREF _Toc151450376 \h </w:instrText>
+              <w:instrText xml:space="preserve"> PAGEREF _Toc151456394 \h </w:instrText>
             </w:r>
             <w:r>
               <w:rPr>
@@ -4983,7 +4984,7 @@
                 <w:webHidden/>
                 <w:sz w:val="20"/>
               </w:rPr>
-              <w:t>16</w:t>
+              <w:t>15</w:t>
             </w:r>
             <w:r>
               <w:rPr>
@@ -5010,7 +5011,7 @@
               <w:lang w:eastAsia="fr-FR"/>
             </w:rPr>
           </w:pPr>
-          <w:hyperlink w:anchor="_Toc151450377" w:history="1">
+          <w:hyperlink w:anchor="_Toc151456395" w:history="1">
             <w:r>
               <w:rPr>
                 <w:rStyle w:val="Lienhypertexte"/>
@@ -5059,7 +5060,7 @@
                 <w:webHidden/>
                 <w:sz w:val="20"/>
               </w:rPr>
-              <w:instrText xml:space="preserve"> PAGEREF _Toc151450377 \h </w:instrText>
+              <w:instrText xml:space="preserve"> PAGEREF _Toc151456395 \h </w:instrText>
             </w:r>
             <w:r>
               <w:rPr>
@@ -5109,7 +5110,7 @@
               <w:lang w:eastAsia="fr-FR"/>
             </w:rPr>
           </w:pPr>
-          <w:hyperlink w:anchor="_Toc151450378" w:history="1">
+          <w:hyperlink w:anchor="_Toc151456396" w:history="1">
             <w:r>
               <w:rPr>
                 <w:rStyle w:val="Lienhypertexte"/>
@@ -5134,7 +5135,7 @@
                 <w:noProof/>
                 <w:sz w:val="20"/>
               </w:rPr>
-              <w:t>Interface graphique et pilotage de l’appareil???</w:t>
+              <w:t>Interface graphique ???</w:t>
             </w:r>
             <w:r>
               <w:rPr>
@@ -5158,7 +5159,7 @@
                 <w:webHidden/>
                 <w:sz w:val="20"/>
               </w:rPr>
-              <w:instrText xml:space="preserve"> PAGEREF _Toc151450378 \h </w:instrText>
+              <w:instrText xml:space="preserve"> PAGEREF _Toc151456396 \h </w:instrText>
             </w:r>
             <w:r>
               <w:rPr>
@@ -5208,7 +5209,7 @@
               <w:lang w:eastAsia="fr-FR"/>
             </w:rPr>
           </w:pPr>
-          <w:hyperlink w:anchor="_Toc151450379" w:history="1">
+          <w:hyperlink w:anchor="_Toc151456397" w:history="1">
             <w:r>
               <w:rPr>
                 <w:rStyle w:val="Lienhypertexte"/>
@@ -5257,7 +5258,7 @@
                 <w:webHidden/>
                 <w:sz w:val="20"/>
               </w:rPr>
-              <w:instrText xml:space="preserve"> PAGEREF _Toc151450379 \h </w:instrText>
+              <w:instrText xml:space="preserve"> PAGEREF _Toc151456397 \h </w:instrText>
             </w:r>
             <w:r>
               <w:rPr>
@@ -5307,7 +5308,7 @@
               <w:lang w:eastAsia="fr-FR"/>
             </w:rPr>
           </w:pPr>
-          <w:hyperlink w:anchor="_Toc151450380" w:history="1">
+          <w:hyperlink w:anchor="_Toc151456398" w:history="1">
             <w:r>
               <w:rPr>
                 <w:rStyle w:val="Lienhypertexte"/>
@@ -5356,7 +5357,7 @@
                 <w:webHidden/>
                 <w:sz w:val="20"/>
               </w:rPr>
-              <w:instrText xml:space="preserve"> PAGEREF _Toc151450380 \h </w:instrText>
+              <w:instrText xml:space="preserve"> PAGEREF _Toc151456398 \h </w:instrText>
             </w:r>
             <w:r>
               <w:rPr>
@@ -5406,7 +5407,7 @@
               <w:lang w:eastAsia="fr-FR"/>
             </w:rPr>
           </w:pPr>
-          <w:hyperlink w:anchor="_Toc151450381" w:history="1">
+          <w:hyperlink w:anchor="_Toc151456399" w:history="1">
             <w:r>
               <w:rPr>
                 <w:rStyle w:val="Lienhypertexte"/>
@@ -5455,7 +5456,7 @@
                 <w:webHidden/>
                 <w:sz w:val="20"/>
               </w:rPr>
-              <w:instrText xml:space="preserve"> PAGEREF _Toc151450381 \h </w:instrText>
+              <w:instrText xml:space="preserve"> PAGEREF _Toc151456399 \h </w:instrText>
             </w:r>
             <w:r>
               <w:rPr>
@@ -5505,7 +5506,7 @@
               <w:lang w:eastAsia="fr-FR"/>
             </w:rPr>
           </w:pPr>
-          <w:hyperlink w:anchor="_Toc151450382" w:history="1">
+          <w:hyperlink w:anchor="_Toc151456400" w:history="1">
             <w:r>
               <w:rPr>
                 <w:rStyle w:val="Lienhypertexte"/>
@@ -5554,7 +5555,7 @@
                 <w:webHidden/>
                 <w:sz w:val="20"/>
               </w:rPr>
-              <w:instrText xml:space="preserve"> PAGEREF _Toc151450382 \h </w:instrText>
+              <w:instrText xml:space="preserve"> PAGEREF _Toc151456400 \h </w:instrText>
             </w:r>
             <w:r>
               <w:rPr>
@@ -5577,7 +5578,7 @@
                 <w:webHidden/>
                 <w:sz w:val="20"/>
               </w:rPr>
-              <w:t>17</w:t>
+              <w:t>16</w:t>
             </w:r>
             <w:r>
               <w:rPr>
@@ -5604,7 +5605,7 @@
               <w:lang w:eastAsia="fr-FR"/>
             </w:rPr>
           </w:pPr>
-          <w:hyperlink w:anchor="_Toc151450383" w:history="1">
+          <w:hyperlink w:anchor="_Toc151456401" w:history="1">
             <w:r>
               <w:rPr>
                 <w:rStyle w:val="Lienhypertexte"/>
@@ -5653,7 +5654,7 @@
                 <w:webHidden/>
                 <w:sz w:val="20"/>
               </w:rPr>
-              <w:instrText xml:space="preserve"> PAGEREF _Toc151450383 \h </w:instrText>
+              <w:instrText xml:space="preserve"> PAGEREF _Toc151456401 \h </w:instrText>
             </w:r>
             <w:r>
               <w:rPr>
@@ -5676,7 +5677,7 @@
                 <w:webHidden/>
                 <w:sz w:val="20"/>
               </w:rPr>
-              <w:t>17</w:t>
+              <w:t>16</w:t>
             </w:r>
             <w:r>
               <w:rPr>
@@ -5702,7 +5703,7 @@
               <w:lang w:eastAsia="fr-FR"/>
             </w:rPr>
           </w:pPr>
-          <w:hyperlink w:anchor="_Toc151450384" w:history="1">
+          <w:hyperlink w:anchor="_Toc151456402" w:history="1">
             <w:r>
               <w:rPr>
                 <w:rStyle w:val="Lienhypertexte"/>
@@ -5733,7 +5734,7 @@
                 <w:webHidden/>
                 <w:sz w:val="20"/>
               </w:rPr>
-              <w:instrText xml:space="preserve"> PAGEREF _Toc151450384 \h </w:instrText>
+              <w:instrText xml:space="preserve"> PAGEREF _Toc151456402 \h </w:instrText>
             </w:r>
             <w:r>
               <w:rPr>
@@ -5782,7 +5783,7 @@
               <w:lang w:eastAsia="fr-FR"/>
             </w:rPr>
           </w:pPr>
-          <w:hyperlink w:anchor="_Toc151450385" w:history="1">
+          <w:hyperlink w:anchor="_Toc151456403" w:history="1">
             <w:r>
               <w:rPr>
                 <w:rStyle w:val="Lienhypertexte"/>
@@ -5813,7 +5814,7 @@
                 <w:webHidden/>
                 <w:sz w:val="20"/>
               </w:rPr>
-              <w:instrText xml:space="preserve"> PAGEREF _Toc151450385 \h </w:instrText>
+              <w:instrText xml:space="preserve"> PAGEREF _Toc151456403 \h </w:instrText>
             </w:r>
             <w:r>
               <w:rPr>
@@ -5862,7 +5863,7 @@
               <w:lang w:eastAsia="fr-FR"/>
             </w:rPr>
           </w:pPr>
-          <w:hyperlink w:anchor="_Toc151450386" w:history="1">
+          <w:hyperlink w:anchor="_Toc151456404" w:history="1">
             <w:r>
               <w:rPr>
                 <w:rStyle w:val="Lienhypertexte"/>
@@ -5893,7 +5894,7 @@
                 <w:webHidden/>
                 <w:sz w:val="20"/>
               </w:rPr>
-              <w:instrText xml:space="preserve"> PAGEREF _Toc151450386 \h </w:instrText>
+              <w:instrText xml:space="preserve"> PAGEREF _Toc151456404 \h </w:instrText>
             </w:r>
             <w:r>
               <w:rPr>
@@ -5942,7 +5943,7 @@
               <w:lang w:eastAsia="fr-FR"/>
             </w:rPr>
           </w:pPr>
-          <w:hyperlink w:anchor="_Toc151450387" w:history="1">
+          <w:hyperlink w:anchor="_Toc151456405" w:history="1">
             <w:r>
               <w:rPr>
                 <w:rStyle w:val="Lienhypertexte"/>
@@ -5973,7 +5974,7 @@
                 <w:webHidden/>
                 <w:sz w:val="20"/>
               </w:rPr>
-              <w:instrText xml:space="preserve"> PAGEREF _Toc151450387 \h </w:instrText>
+              <w:instrText xml:space="preserve"> PAGEREF _Toc151456405 \h </w:instrText>
             </w:r>
             <w:r>
               <w:rPr>
@@ -5996,7 +5997,7 @@
                 <w:webHidden/>
                 <w:sz w:val="20"/>
               </w:rPr>
-              <w:t>17</w:t>
+              <w:t>18</w:t>
             </w:r>
             <w:r>
               <w:rPr>
@@ -6022,7 +6023,7 @@
               <w:lang w:eastAsia="fr-FR"/>
             </w:rPr>
           </w:pPr>
-          <w:hyperlink w:anchor="_Toc151450388" w:history="1">
+          <w:hyperlink w:anchor="_Toc151456406" w:history="1">
             <w:r>
               <w:rPr>
                 <w:rStyle w:val="Lienhypertexte"/>
@@ -6053,7 +6054,7 @@
                 <w:webHidden/>
                 <w:sz w:val="20"/>
               </w:rPr>
-              <w:instrText xml:space="preserve"> PAGEREF _Toc151450388 \h </w:instrText>
+              <w:instrText xml:space="preserve"> PAGEREF _Toc151456406 \h </w:instrText>
             </w:r>
             <w:r>
               <w:rPr>
@@ -6076,7 +6077,7 @@
                 <w:webHidden/>
                 <w:sz w:val="20"/>
               </w:rPr>
-              <w:t>18</w:t>
+              <w:t>19</w:t>
             </w:r>
             <w:r>
               <w:rPr>
@@ -6102,7 +6103,7 @@
               <w:lang w:eastAsia="fr-FR"/>
             </w:rPr>
           </w:pPr>
-          <w:hyperlink w:anchor="_Toc151450389" w:history="1">
+          <w:hyperlink w:anchor="_Toc151456407" w:history="1">
             <w:r>
               <w:rPr>
                 <w:rStyle w:val="Lienhypertexte"/>
@@ -6133,7 +6134,7 @@
                 <w:webHidden/>
                 <w:sz w:val="20"/>
               </w:rPr>
-              <w:instrText xml:space="preserve"> PAGEREF _Toc151450389 \h </w:instrText>
+              <w:instrText xml:space="preserve"> PAGEREF _Toc151456407 \h </w:instrText>
             </w:r>
             <w:r>
               <w:rPr>
@@ -6156,7 +6157,7 @@
                 <w:webHidden/>
                 <w:sz w:val="20"/>
               </w:rPr>
-              <w:t>18</w:t>
+              <w:t>19</w:t>
             </w:r>
             <w:r>
               <w:rPr>
@@ -6173,14 +6174,14 @@
             <w:rPr>
               <w:b/>
               <w:bCs/>
-              <w:sz w:val="20"/>
+              <w:sz w:val="18"/>
             </w:rPr>
           </w:pPr>
           <w:r>
             <w:rPr>
               <w:b/>
               <w:bCs/>
-              <w:sz w:val="16"/>
+              <w:sz w:val="14"/>
             </w:rPr>
             <w:fldChar w:fldCharType="end"/>
           </w:r>
@@ -6195,7 +6196,7 @@
           <w:numId w:val="0"/>
         </w:numPr>
       </w:pPr>
-      <w:bookmarkStart w:id="6" w:name="_Toc151450361"/>
+      <w:bookmarkStart w:id="6" w:name="_Toc151456379"/>
       <w:r>
         <w:lastRenderedPageBreak/>
         <w:t>Tables des illustrations</w:t>
@@ -6227,7 +6228,7 @@
       <w:r>
         <w:fldChar w:fldCharType="separate"/>
       </w:r>
-      <w:hyperlink w:anchor="_Toc151449680" w:history="1">
+      <w:hyperlink w:anchor="_Toc151456408" w:history="1">
         <w:r>
           <w:rPr>
             <w:rStyle w:val="Lienhypertexte"/>
@@ -6254,7 +6255,7 @@
             <w:noProof/>
             <w:webHidden/>
           </w:rPr>
-          <w:instrText xml:space="preserve"> PAGEREF _Toc151449680 \h </w:instrText>
+          <w:instrText xml:space="preserve"> PAGEREF _Toc151456408 \h </w:instrText>
         </w:r>
         <w:r>
           <w:rPr>
@@ -6298,7 +6299,7 @@
           <w:lang w:eastAsia="fr-FR"/>
         </w:rPr>
       </w:pPr>
-      <w:hyperlink r:id="rId11" w:anchor="_Toc151449681" w:history="1">
+      <w:hyperlink r:id="rId11" w:anchor="_Toc151456409" w:history="1">
         <w:r>
           <w:rPr>
             <w:rStyle w:val="Lienhypertexte"/>
@@ -6325,7 +6326,7 @@
             <w:noProof/>
             <w:webHidden/>
           </w:rPr>
-          <w:instrText xml:space="preserve"> PAGEREF _Toc151449681 \h </w:instrText>
+          <w:instrText xml:space="preserve"> PAGEREF _Toc151456409 \h </w:instrText>
         </w:r>
         <w:r>
           <w:rPr>
@@ -6369,7 +6370,7 @@
           <w:lang w:eastAsia="fr-FR"/>
         </w:rPr>
       </w:pPr>
-      <w:hyperlink w:anchor="_Toc151449682" w:history="1">
+      <w:hyperlink w:anchor="_Toc151456410" w:history="1">
         <w:r>
           <w:rPr>
             <w:rStyle w:val="Lienhypertexte"/>
@@ -6396,7 +6397,7 @@
             <w:noProof/>
             <w:webHidden/>
           </w:rPr>
-          <w:instrText xml:space="preserve"> PAGEREF _Toc151449682 \h </w:instrText>
+          <w:instrText xml:space="preserve"> PAGEREF _Toc151456410 \h </w:instrText>
         </w:r>
         <w:r>
           <w:rPr>
@@ -6440,7 +6441,7 @@
           <w:lang w:eastAsia="fr-FR"/>
         </w:rPr>
       </w:pPr>
-      <w:hyperlink r:id="rId12" w:anchor="_Toc151449683" w:history="1">
+      <w:hyperlink r:id="rId12" w:anchor="_Toc151456411" w:history="1">
         <w:r>
           <w:rPr>
             <w:rStyle w:val="Lienhypertexte"/>
@@ -6467,7 +6468,7 @@
             <w:noProof/>
             <w:webHidden/>
           </w:rPr>
-          <w:instrText xml:space="preserve"> PAGEREF _Toc151449683 \h </w:instrText>
+          <w:instrText xml:space="preserve"> PAGEREF _Toc151456411 \h </w:instrText>
         </w:r>
         <w:r>
           <w:rPr>
@@ -6511,7 +6512,7 @@
           <w:lang w:eastAsia="fr-FR"/>
         </w:rPr>
       </w:pPr>
-      <w:hyperlink r:id="rId13" w:anchor="_Toc151449684" w:history="1">
+      <w:hyperlink r:id="rId13" w:anchor="_Toc151456412" w:history="1">
         <w:r>
           <w:rPr>
             <w:rStyle w:val="Lienhypertexte"/>
@@ -6538,7 +6539,7 @@
             <w:noProof/>
             <w:webHidden/>
           </w:rPr>
-          <w:instrText xml:space="preserve"> PAGEREF _Toc151449684 \h </w:instrText>
+          <w:instrText xml:space="preserve"> PAGEREF _Toc151456412 \h </w:instrText>
         </w:r>
         <w:r>
           <w:rPr>
@@ -6582,7 +6583,7 @@
           <w:lang w:eastAsia="fr-FR"/>
         </w:rPr>
       </w:pPr>
-      <w:hyperlink w:anchor="_Toc151449685" w:history="1">
+      <w:hyperlink w:anchor="_Toc151456413" w:history="1">
         <w:r>
           <w:rPr>
             <w:rStyle w:val="Lienhypertexte"/>
@@ -6609,7 +6610,7 @@
             <w:noProof/>
             <w:webHidden/>
           </w:rPr>
-          <w:instrText xml:space="preserve"> PAGEREF _Toc151449685 \h </w:instrText>
+          <w:instrText xml:space="preserve"> PAGEREF _Toc151456413 \h </w:instrText>
         </w:r>
         <w:r>
           <w:rPr>
@@ -6653,7 +6654,7 @@
           <w:lang w:eastAsia="fr-FR"/>
         </w:rPr>
       </w:pPr>
-      <w:hyperlink w:anchor="_Toc151449686" w:history="1">
+      <w:hyperlink w:anchor="_Toc151456414" w:history="1">
         <w:r>
           <w:rPr>
             <w:rStyle w:val="Lienhypertexte"/>
@@ -6680,7 +6681,7 @@
             <w:noProof/>
             <w:webHidden/>
           </w:rPr>
-          <w:instrText xml:space="preserve"> PAGEREF _Toc151449686 \h </w:instrText>
+          <w:instrText xml:space="preserve"> PAGEREF _Toc151456414 \h </w:instrText>
         </w:r>
         <w:r>
           <w:rPr>
@@ -6724,7 +6725,7 @@
           <w:lang w:eastAsia="fr-FR"/>
         </w:rPr>
       </w:pPr>
-      <w:hyperlink w:anchor="_Toc151449687" w:history="1">
+      <w:hyperlink w:anchor="_Toc151456415" w:history="1">
         <w:r>
           <w:rPr>
             <w:rStyle w:val="Lienhypertexte"/>
@@ -6751,7 +6752,7 @@
             <w:noProof/>
             <w:webHidden/>
           </w:rPr>
-          <w:instrText xml:space="preserve"> PAGEREF _Toc151449687 \h </w:instrText>
+          <w:instrText xml:space="preserve"> PAGEREF _Toc151456415 \h </w:instrText>
         </w:r>
         <w:r>
           <w:rPr>
@@ -6795,7 +6796,7 @@
           <w:lang w:eastAsia="fr-FR"/>
         </w:rPr>
       </w:pPr>
-      <w:hyperlink w:anchor="_Toc151449688" w:history="1">
+      <w:hyperlink w:anchor="_Toc151456416" w:history="1">
         <w:r>
           <w:rPr>
             <w:rStyle w:val="Lienhypertexte"/>
@@ -6822,7 +6823,7 @@
             <w:noProof/>
             <w:webHidden/>
           </w:rPr>
-          <w:instrText xml:space="preserve"> PAGEREF _Toc151449688 \h </w:instrText>
+          <w:instrText xml:space="preserve"> PAGEREF _Toc151456416 \h </w:instrText>
         </w:r>
         <w:r>
           <w:rPr>
@@ -6866,13 +6867,13 @@
           <w:lang w:eastAsia="fr-FR"/>
         </w:rPr>
       </w:pPr>
-      <w:hyperlink w:anchor="_Toc151449689" w:history="1">
+      <w:hyperlink w:anchor="_Toc151456417" w:history="1">
         <w:r>
           <w:rPr>
             <w:rStyle w:val="Lienhypertexte"/>
             <w:noProof/>
           </w:rPr>
-          <w:t>Figure 6 : Pièce supérieur SolidWorks 1/2</w:t>
+          <w:t>Figure 6 : Pièce supérieur SolidWorks</w:t>
         </w:r>
         <w:r>
           <w:rPr>
@@ -6893,7 +6894,7 @@
             <w:noProof/>
             <w:webHidden/>
           </w:rPr>
-          <w:instrText xml:space="preserve"> PAGEREF _Toc151449689 \h </w:instrText>
+          <w:instrText xml:space="preserve"> PAGEREF _Toc151456417 \h </w:instrText>
         </w:r>
         <w:r>
           <w:rPr>
@@ -6937,13 +6938,13 @@
           <w:lang w:eastAsia="fr-FR"/>
         </w:rPr>
       </w:pPr>
-      <w:hyperlink w:anchor="_Toc151449690" w:history="1">
+      <w:hyperlink w:anchor="_Toc151456418" w:history="1">
         <w:r>
           <w:rPr>
             <w:rStyle w:val="Lienhypertexte"/>
             <w:noProof/>
           </w:rPr>
-          <w:t>Figure 7 : Pièce supérieur SolidWorks 2/2</w:t>
+          <w:t>Figure 8 : Pièce inférieur SolidWorks</w:t>
         </w:r>
         <w:r>
           <w:rPr>
@@ -6964,7 +6965,7 @@
             <w:noProof/>
             <w:webHidden/>
           </w:rPr>
-          <w:instrText xml:space="preserve"> PAGEREF _Toc151449690 \h </w:instrText>
+          <w:instrText xml:space="preserve"> PAGEREF _Toc151456418 \h </w:instrText>
         </w:r>
         <w:r>
           <w:rPr>
@@ -6996,148 +6997,6 @@
       </w:hyperlink>
     </w:p>
     <w:p>
-      <w:pPr>
-        <w:pStyle w:val="Tabledesillustrations"/>
-        <w:tabs>
-          <w:tab w:val="right" w:leader="dot" w:pos="9060"/>
-        </w:tabs>
-        <w:rPr>
-          <w:rFonts w:asciiTheme="minorHAnsi" w:hAnsiTheme="minorHAnsi"/>
-          <w:noProof/>
-          <w:szCs w:val="22"/>
-          <w:lang w:eastAsia="fr-FR"/>
-        </w:rPr>
-      </w:pPr>
-      <w:hyperlink w:anchor="_Toc151449691" w:history="1">
-        <w:r>
-          <w:rPr>
-            <w:rStyle w:val="Lienhypertexte"/>
-            <w:noProof/>
-          </w:rPr>
-          <w:t>Figure 8 : Pièce inférieur SolidWorks 1/2</w:t>
-        </w:r>
-        <w:r>
-          <w:rPr>
-            <w:noProof/>
-            <w:webHidden/>
-          </w:rPr>
-          <w:tab/>
-        </w:r>
-        <w:r>
-          <w:rPr>
-            <w:noProof/>
-            <w:webHidden/>
-          </w:rPr>
-          <w:fldChar w:fldCharType="begin"/>
-        </w:r>
-        <w:r>
-          <w:rPr>
-            <w:noProof/>
-            <w:webHidden/>
-          </w:rPr>
-          <w:instrText xml:space="preserve"> PAGEREF _Toc151449691 \h </w:instrText>
-        </w:r>
-        <w:r>
-          <w:rPr>
-            <w:noProof/>
-            <w:webHidden/>
-          </w:rPr>
-        </w:r>
-        <w:r>
-          <w:rPr>
-            <w:noProof/>
-            <w:webHidden/>
-          </w:rPr>
-          <w:fldChar w:fldCharType="separate"/>
-        </w:r>
-        <w:r>
-          <w:rPr>
-            <w:noProof/>
-            <w:webHidden/>
-          </w:rPr>
-          <w:t>15</w:t>
-        </w:r>
-        <w:r>
-          <w:rPr>
-            <w:noProof/>
-            <w:webHidden/>
-          </w:rPr>
-          <w:fldChar w:fldCharType="end"/>
-        </w:r>
-      </w:hyperlink>
-    </w:p>
-    <w:p>
-      <w:pPr>
-        <w:pStyle w:val="Tabledesillustrations"/>
-        <w:tabs>
-          <w:tab w:val="right" w:leader="dot" w:pos="9060"/>
-        </w:tabs>
-        <w:rPr>
-          <w:rFonts w:asciiTheme="minorHAnsi" w:hAnsiTheme="minorHAnsi"/>
-          <w:noProof/>
-          <w:szCs w:val="22"/>
-          <w:lang w:eastAsia="fr-FR"/>
-        </w:rPr>
-      </w:pPr>
-      <w:hyperlink w:anchor="_Toc151449692" w:history="1">
-        <w:r>
-          <w:rPr>
-            <w:rStyle w:val="Lienhypertexte"/>
-            <w:noProof/>
-          </w:rPr>
-          <w:t>Figure 9 : Pièce inférieur SolidWorks 2/2</w:t>
-        </w:r>
-        <w:r>
-          <w:rPr>
-            <w:noProof/>
-            <w:webHidden/>
-          </w:rPr>
-          <w:tab/>
-        </w:r>
-        <w:r>
-          <w:rPr>
-            <w:noProof/>
-            <w:webHidden/>
-          </w:rPr>
-          <w:fldChar w:fldCharType="begin"/>
-        </w:r>
-        <w:r>
-          <w:rPr>
-            <w:noProof/>
-            <w:webHidden/>
-          </w:rPr>
-          <w:instrText xml:space="preserve"> PAGEREF _Toc151449692 \h </w:instrText>
-        </w:r>
-        <w:r>
-          <w:rPr>
-            <w:noProof/>
-            <w:webHidden/>
-          </w:rPr>
-        </w:r>
-        <w:r>
-          <w:rPr>
-            <w:noProof/>
-            <w:webHidden/>
-          </w:rPr>
-          <w:fldChar w:fldCharType="separate"/>
-        </w:r>
-        <w:r>
-          <w:rPr>
-            <w:noProof/>
-            <w:webHidden/>
-          </w:rPr>
-          <w:t>15</w:t>
-        </w:r>
-        <w:r>
-          <w:rPr>
-            <w:noProof/>
-            <w:webHidden/>
-          </w:rPr>
-          <w:fldChar w:fldCharType="end"/>
-        </w:r>
-      </w:hyperlink>
-    </w:p>
-    <w:p>
       <w:r>
         <w:fldChar w:fldCharType="end"/>
       </w:r>
@@ -7159,10 +7018,17 @@
     <w:p/>
     <w:p/>
     <w:p>
+      <w:r>
+        <w:t xml:space="preserve"> </w:t>
+      </w:r>
+      <w:bookmarkStart w:id="7" w:name="_GoBack"/>
+      <w:bookmarkEnd w:id="7"/>
+    </w:p>
+    <w:p>
       <w:pPr>
         <w:pStyle w:val="Titre1"/>
       </w:pPr>
-      <w:bookmarkStart w:id="7" w:name="_Toc151450362"/>
+      <w:bookmarkStart w:id="8" w:name="_Toc151456380"/>
       <w:r>
         <w:lastRenderedPageBreak/>
         <w:t xml:space="preserve">Objectifs </w:t>
@@ -7170,30 +7036,30 @@
       <w:r>
         <w:t>du projet</w:t>
       </w:r>
-      <w:bookmarkEnd w:id="7"/>
+      <w:bookmarkEnd w:id="8"/>
     </w:p>
     <w:p>
       <w:pPr>
         <w:pStyle w:val="Titre2"/>
       </w:pPr>
-      <w:bookmarkStart w:id="8" w:name="_Toc151450363"/>
+      <w:bookmarkStart w:id="9" w:name="_Toc151456381"/>
       <w:r>
         <w:t>Principaux objectifs</w:t>
       </w:r>
-      <w:bookmarkEnd w:id="8"/>
+      <w:bookmarkEnd w:id="9"/>
     </w:p>
     <w:p>
       <w:pPr>
         <w:pStyle w:val="Titre3"/>
       </w:pPr>
-      <w:bookmarkStart w:id="9" w:name="_Toc151450364"/>
+      <w:bookmarkStart w:id="10" w:name="_Toc151456382"/>
       <w:r>
         <w:t xml:space="preserve">Découverte </w:t>
       </w:r>
       <w:r>
         <w:t>du projet</w:t>
       </w:r>
-      <w:bookmarkEnd w:id="9"/>
+      <w:bookmarkEnd w:id="10"/>
       <w:r>
         <w:t xml:space="preserve"> </w:t>
       </w:r>
@@ -7303,7 +7169,7 @@
         <w:pStyle w:val="Lgende"/>
         <w:jc w:val="center"/>
       </w:pPr>
-      <w:bookmarkStart w:id="10" w:name="_Toc151449680"/>
+      <w:bookmarkStart w:id="11" w:name="_Toc151456408"/>
       <w:r>
         <w:t xml:space="preserve">Figure </w:t>
       </w:r>
@@ -7331,7 +7197,7 @@
       <w:r>
         <w:t xml:space="preserve"> : Schéma synoptique</w:t>
       </w:r>
-      <w:bookmarkEnd w:id="10"/>
+      <w:bookmarkEnd w:id="11"/>
     </w:p>
     <w:p>
       <w:pPr>
@@ -7400,7 +7266,7 @@
                                 <w:szCs w:val="20"/>
                               </w:rPr>
                             </w:pPr>
-                            <w:bookmarkStart w:id="11" w:name="_Toc151449681"/>
+                            <w:bookmarkStart w:id="12" w:name="_Toc151456409"/>
                             <w:r>
                               <w:t xml:space="preserve">Figure </w:t>
                             </w:r>
@@ -7428,7 +7294,7 @@
                             <w:r>
                               <w:t xml:space="preserve"> : Diagramme de Gantt</w:t>
                             </w:r>
-                            <w:bookmarkEnd w:id="11"/>
+                            <w:bookmarkEnd w:id="12"/>
                           </w:p>
                         </w:txbxContent>
                       </wps:txbx>
@@ -7458,7 +7324,7 @@
                           <w:szCs w:val="20"/>
                         </w:rPr>
                       </w:pPr>
-                      <w:bookmarkStart w:id="12" w:name="_Toc151449681"/>
+                      <w:bookmarkStart w:id="13" w:name="_Toc151456409"/>
                       <w:r>
                         <w:t xml:space="preserve">Figure </w:t>
                       </w:r>
@@ -7486,7 +7352,7 @@
                       <w:r>
                         <w:t xml:space="preserve"> : Diagramme de Gantt</w:t>
                       </w:r>
-                      <w:bookmarkEnd w:id="12"/>
+                      <w:bookmarkEnd w:id="13"/>
                     </w:p>
                   </w:txbxContent>
                 </v:textbox>
@@ -7585,12 +7451,12 @@
       <w:pPr>
         <w:pStyle w:val="Titre3"/>
       </w:pPr>
-      <w:bookmarkStart w:id="13" w:name="_Toc151450365"/>
+      <w:bookmarkStart w:id="14" w:name="_Toc151456383"/>
       <w:r>
         <w:lastRenderedPageBreak/>
         <w:t>Utilisation du matériel de mesure</w:t>
       </w:r>
-      <w:bookmarkEnd w:id="13"/>
+      <w:bookmarkEnd w:id="14"/>
       <w:r>
         <w:t xml:space="preserve"> </w:t>
       </w:r>
@@ -8603,7 +8469,7 @@
         <w:pStyle w:val="Lgende"/>
         <w:jc w:val="center"/>
       </w:pPr>
-      <w:bookmarkStart w:id="14" w:name="_Toc151449682"/>
+      <w:bookmarkStart w:id="15" w:name="_Toc151456410"/>
       <w:r>
         <w:t xml:space="preserve">Figure </w:t>
       </w:r>
@@ -8634,7 +8500,7 @@
       <w:r>
         <w:t>atérielles à disposition</w:t>
       </w:r>
-      <w:bookmarkEnd w:id="14"/>
+      <w:bookmarkEnd w:id="15"/>
     </w:p>
     <w:p/>
     <w:p/>
@@ -8984,7 +8850,7 @@
           </mc:Choice>
           <mc:Fallback>
             <w:pict>
-              <v:shapetype w14:anchorId="4C7B8FCC" id="_x0000_t34" coordsize="21600,21600" o:spt="34" o:oned="t" adj="10800" path="m,l@0,0@0,21600,21600,21600e" filled="f">
+              <v:shapetype w14:anchorId="459B20DC" id="_x0000_t34" coordsize="21600,21600" o:spt="34" o:oned="t" adj="10800" path="m,l@0,0@0,21600,21600,21600e" filled="f">
                 <v:stroke joinstyle="miter"/>
                 <v:formulas>
                   <v:f eqn="val #0"/>
@@ -9090,7 +8956,7 @@
           </mc:Choice>
           <mc:Fallback>
             <w:pict>
-              <v:shape w14:anchorId="6E903AD9" id="Connecteur en angle 11" o:spid="_x0000_s1026" type="#_x0000_t34" style="position:absolute;margin-left:277.4pt;margin-top:6.55pt;width:63.6pt;height:110.5pt;flip:x y;z-index:251687936;visibility:visible;mso-wrap-style:square;mso-width-percent:0;mso-height-percent:0;mso-wrap-distance-left:9pt;mso-wrap-distance-top:0;mso-wrap-distance-right:9pt;mso-wrap-distance-bottom:0;mso-position-horizontal:absolute;mso-position-horizontal-relative:text;mso-position-vertical:absolute;mso-position-vertical-relative:text;mso-width-percent:0;mso-height-percent:0;mso-width-relative:margin;mso-height-relative:margin" o:gfxdata="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" adj="31038" strokecolor="#bb8e2d [1615]" strokeweight=".5pt">
+              <v:shape w14:anchorId="23258382" id="Connecteur en angle 11" o:spid="_x0000_s1026" type="#_x0000_t34" style="position:absolute;margin-left:277.4pt;margin-top:6.55pt;width:63.6pt;height:110.5pt;flip:x y;z-index:251687936;visibility:visible;mso-wrap-style:square;mso-width-percent:0;mso-height-percent:0;mso-wrap-distance-left:9pt;mso-wrap-distance-top:0;mso-wrap-distance-right:9pt;mso-wrap-distance-bottom:0;mso-position-horizontal:absolute;mso-position-horizontal-relative:text;mso-position-vertical:absolute;mso-position-vertical-relative:text;mso-width-percent:0;mso-height-percent:0;mso-width-relative:margin;mso-height-relative:margin" o:gfxdata="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" adj="31038" strokecolor="#bb8e2d [1615]" strokeweight=".5pt">
                 <v:stroke endarrow="block"/>
               </v:shape>
             </w:pict>
@@ -9152,7 +9018,7 @@
                                 <w:noProof/>
                               </w:rPr>
                             </w:pPr>
-                            <w:bookmarkStart w:id="15" w:name="_Toc151449683"/>
+                            <w:bookmarkStart w:id="16" w:name="_Toc151456411"/>
                             <w:r>
                               <w:t xml:space="preserve">Figure </w:t>
                             </w:r>
@@ -9180,7 +9046,7 @@
                             <w:r>
                               <w:t xml:space="preserve"> : Petite et grande bobine</w:t>
                             </w:r>
-                            <w:bookmarkEnd w:id="15"/>
+                            <w:bookmarkEnd w:id="16"/>
                           </w:p>
                         </w:txbxContent>
                       </wps:txbx>
@@ -9208,7 +9074,7 @@
                           <w:noProof/>
                         </w:rPr>
                       </w:pPr>
-                      <w:bookmarkStart w:id="16" w:name="_Toc151449683"/>
+                      <w:bookmarkStart w:id="17" w:name="_Toc151456411"/>
                       <w:r>
                         <w:t xml:space="preserve">Figure </w:t>
                       </w:r>
@@ -9236,7 +9102,7 @@
                       <w:r>
                         <w:t xml:space="preserve"> : Petite et grande bobine</w:t>
                       </w:r>
-                      <w:bookmarkEnd w:id="16"/>
+                      <w:bookmarkEnd w:id="17"/>
                     </w:p>
                   </w:txbxContent>
                 </v:textbox>
@@ -9322,7 +9188,7 @@
                             <w:pPr>
                               <w:pStyle w:val="Lgende"/>
                             </w:pPr>
-                            <w:bookmarkStart w:id="17" w:name="_Toc151449684"/>
+                            <w:bookmarkStart w:id="18" w:name="_Toc151456412"/>
                             <w:r>
                               <w:t xml:space="preserve">Figure </w:t>
                             </w:r>
@@ -9350,7 +9216,7 @@
                             <w:r>
                               <w:t xml:space="preserve"> : PSM et IAI</w:t>
                             </w:r>
-                            <w:bookmarkEnd w:id="17"/>
+                            <w:bookmarkEnd w:id="18"/>
                           </w:p>
                           <w:p>
                             <w:pPr>
@@ -9404,7 +9270,7 @@
                       <w:pPr>
                         <w:pStyle w:val="Lgende"/>
                       </w:pPr>
-                      <w:bookmarkStart w:id="18" w:name="_Toc151449684"/>
+                      <w:bookmarkStart w:id="19" w:name="_Toc151456412"/>
                       <w:r>
                         <w:t xml:space="preserve">Figure </w:t>
                       </w:r>
@@ -9432,7 +9298,7 @@
                       <w:r>
                         <w:t xml:space="preserve"> : PSM et IAI</w:t>
                       </w:r>
-                      <w:bookmarkEnd w:id="18"/>
+                      <w:bookmarkEnd w:id="19"/>
                     </w:p>
                     <w:p>
                       <w:pPr>
@@ -9510,6 +9376,14 @@
     </w:p>
     <w:p>
       <w:r>
+        <w:t xml:space="preserve">- Alliage </w:t>
+      </w:r>
+      <w:r>
+        <w:t>de fer</w:t>
+      </w:r>
+    </w:p>
+    <w:p>
+      <w:r>
         <w:t>Nous prévoyons d'utiliser ces métaux lors de nos expérimentations et mesures, en spécifiant chaque fois celui que nous employons.</w:t>
       </w:r>
     </w:p>
@@ -9520,17 +9394,16 @@
     <w:p/>
     <w:p/>
     <w:p/>
-    <w:p/>
     <w:p>
       <w:pPr>
         <w:pStyle w:val="Titre2"/>
       </w:pPr>
-      <w:bookmarkStart w:id="19" w:name="_Toc151450366"/>
+      <w:bookmarkStart w:id="20" w:name="_Toc151456384"/>
       <w:r>
         <w:lastRenderedPageBreak/>
         <w:t>Explications des principes physiques</w:t>
       </w:r>
-      <w:bookmarkEnd w:id="19"/>
+      <w:bookmarkEnd w:id="20"/>
       <w:r>
         <w:t xml:space="preserve"> </w:t>
       </w:r>
@@ -9547,14 +9420,14 @@
       <w:pPr>
         <w:pStyle w:val="Titre3"/>
       </w:pPr>
-      <w:bookmarkStart w:id="20" w:name="_Toc151450367"/>
+      <w:bookmarkStart w:id="21" w:name="_Toc151456385"/>
       <w:r>
         <w:t xml:space="preserve">Conductivité électrique </w:t>
       </w:r>
       <w:r>
         <w:t>des matériaux</w:t>
       </w:r>
-      <w:bookmarkEnd w:id="20"/>
+      <w:bookmarkEnd w:id="21"/>
       <w:r>
         <w:t xml:space="preserve"> </w:t>
       </w:r>
@@ -10292,7 +10165,7 @@
         <w:pStyle w:val="Lgende"/>
         <w:jc w:val="center"/>
       </w:pPr>
-      <w:bookmarkStart w:id="21" w:name="_Toc151449685"/>
+      <w:bookmarkStart w:id="22" w:name="_Toc151456413"/>
       <w:r>
         <w:t xml:space="preserve">Figure </w:t>
       </w:r>
@@ -10320,7 +10193,7 @@
       <w:r>
         <w:t xml:space="preserve"> : Tableau conductivité électrique des matériaux</w:t>
       </w:r>
-      <w:bookmarkEnd w:id="21"/>
+      <w:bookmarkEnd w:id="22"/>
     </w:p>
     <w:p/>
     <w:p>
@@ -10338,15 +10211,12 @@
     <w:p/>
     <w:p/>
     <w:p/>
-    <w:p>
-      <w:bookmarkStart w:id="22" w:name="_GoBack"/>
-      <w:bookmarkEnd w:id="22"/>
-    </w:p>
+    <w:p/>
     <w:p>
       <w:pPr>
         <w:pStyle w:val="Titre3"/>
       </w:pPr>
-      <w:bookmarkStart w:id="23" w:name="_Toc151450368"/>
+      <w:bookmarkStart w:id="23" w:name="_Toc151456386"/>
       <w:r>
         <w:lastRenderedPageBreak/>
         <w:t>Courant de Foucault</w:t>
@@ -10472,7 +10342,7 @@
         <w:pStyle w:val="Lgende"/>
         <w:jc w:val="center"/>
       </w:pPr>
-      <w:bookmarkStart w:id="24" w:name="_Toc151449686"/>
+      <w:bookmarkStart w:id="24" w:name="_Toc151456414"/>
       <w:r>
         <w:t xml:space="preserve">Figure </w:t>
       </w:r>
@@ -10506,7 +10376,7 @@
       <w:pPr>
         <w:pStyle w:val="Titre3"/>
       </w:pPr>
-      <w:bookmarkStart w:id="25" w:name="_Toc151450369"/>
+      <w:bookmarkStart w:id="25" w:name="_Toc151456387"/>
       <w:r>
         <w:t>Induction électromagnétique</w:t>
       </w:r>
@@ -10719,7 +10589,7 @@
           </mc:Choice>
           <mc:Fallback>
             <w:pict>
-              <v:shape w14:anchorId="3511EF55" id="Connecteur en angle 14" o:spid="_x0000_s1026" type="#_x0000_t34" style="position:absolute;margin-left:235.65pt;margin-top:115.6pt;width:132pt;height:38.25pt;flip:x y;z-index:251692032;visibility:visible;mso-wrap-style:square;mso-width-percent:0;mso-height-percent:0;mso-wrap-distance-left:9pt;mso-wrap-distance-top:0;mso-wrap-distance-right:9pt;mso-wrap-distance-bottom:0;mso-position-horizontal:absolute;mso-position-horizontal-relative:text;mso-position-vertical:absolute;mso-position-vertical-relative:text;mso-width-percent:0;mso-height-percent:0;mso-width-relative:margin;mso-height-relative:margin" o:gfxdata="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" adj="6814" strokecolor="#94b6d2 [3214]" strokeweight=".5pt">
+              <v:shape w14:anchorId="1C5628F3" id="Connecteur en angle 14" o:spid="_x0000_s1026" type="#_x0000_t34" style="position:absolute;margin-left:235.65pt;margin-top:115.6pt;width:132pt;height:38.25pt;flip:x y;z-index:251692032;visibility:visible;mso-wrap-style:square;mso-width-percent:0;mso-height-percent:0;mso-wrap-distance-left:9pt;mso-wrap-distance-top:0;mso-wrap-distance-right:9pt;mso-wrap-distance-bottom:0;mso-position-horizontal:absolute;mso-position-horizontal-relative:text;mso-position-vertical:absolute;mso-position-vertical-relative:text;mso-width-percent:0;mso-height-percent:0;mso-width-relative:margin;mso-height-relative:margin" o:gfxdata="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" adj="6814" strokecolor="#94b6d2 [3214]" strokeweight=".5pt">
                 <v:stroke endarrow="block"/>
               </v:shape>
             </w:pict>
@@ -10773,7 +10643,7 @@
         <w:pStyle w:val="Lgende"/>
         <w:jc w:val="center"/>
       </w:pPr>
-      <w:bookmarkStart w:id="26" w:name="_Toc151449687"/>
+      <w:bookmarkStart w:id="26" w:name="_Toc151456415"/>
       <w:r>
         <w:t xml:space="preserve">Figure </w:t>
       </w:r>
@@ -10810,7 +10680,7 @@
       <w:pPr>
         <w:pStyle w:val="Titre3"/>
       </w:pPr>
-      <w:bookmarkStart w:id="27" w:name="_Toc151450370"/>
+      <w:bookmarkStart w:id="27" w:name="_Toc151456388"/>
       <w:r>
         <w:lastRenderedPageBreak/>
         <w:t>Loi de Faraday</w:t>
@@ -10997,7 +10867,7 @@
       <w:pPr>
         <w:pStyle w:val="Titre3"/>
       </w:pPr>
-      <w:bookmarkStart w:id="28" w:name="_Toc151450371"/>
+      <w:bookmarkStart w:id="28" w:name="_Toc151456389"/>
       <w:r>
         <w:t>Effet de peau</w:t>
       </w:r>
@@ -11077,7 +10947,7 @@
       <w:pPr>
         <w:pStyle w:val="Titre1"/>
       </w:pPr>
-      <w:bookmarkStart w:id="29" w:name="_Toc151450372"/>
+      <w:bookmarkStart w:id="29" w:name="_Toc151456390"/>
       <w:r>
         <w:lastRenderedPageBreak/>
         <w:t>Réalisations</w:t>
@@ -11091,7 +10961,7 @@
       <w:pPr>
         <w:pStyle w:val="Titre2"/>
       </w:pPr>
-      <w:bookmarkStart w:id="30" w:name="_Toc151450373"/>
+      <w:bookmarkStart w:id="30" w:name="_Toc151456391"/>
       <w:r>
         <w:t>Communication RS232 et réglages du PSM+IAI</w:t>
       </w:r>
@@ -11101,7 +10971,7 @@
       <w:pPr>
         <w:pStyle w:val="Titre3"/>
       </w:pPr>
-      <w:bookmarkStart w:id="31" w:name="_Toc151450374"/>
+      <w:bookmarkStart w:id="31" w:name="_Toc151456392"/>
       <w:r>
         <w:t>Communication en RS232</w:t>
       </w:r>
@@ -11181,7 +11051,6 @@
         <w:pStyle w:val="Lgende"/>
         <w:jc w:val="center"/>
       </w:pPr>
-      <w:bookmarkStart w:id="32" w:name="_Toc151449688"/>
       <w:r>
         <w:rPr>
           <w:noProof/>
@@ -11229,17 +11098,28 @@
         <w:pStyle w:val="Lgende"/>
         <w:jc w:val="center"/>
       </w:pPr>
+      <w:bookmarkStart w:id="32" w:name="_Toc151456416"/>
       <w:r>
         <w:t xml:space="preserve">Figure </w:t>
       </w:r>
-      <w:fldSimple w:instr=" SEQ Figure \* ARABIC ">
-        <w:r>
-          <w:rPr>
-            <w:noProof/>
-          </w:rPr>
-          <w:t>13</w:t>
-        </w:r>
-      </w:fldSimple>
+      <w:r>
+        <w:fldChar w:fldCharType="begin"/>
+      </w:r>
+      <w:r>
+        <w:instrText xml:space="preserve"> SEQ Figure \* ARABIC </w:instrText>
+      </w:r>
+      <w:r>
+        <w:fldChar w:fldCharType="separate"/>
+      </w:r>
+      <w:r>
+        <w:rPr>
+          <w:noProof/>
+        </w:rPr>
+        <w:t>13</w:t>
+      </w:r>
+      <w:r>
+        <w:fldChar w:fldCharType="end"/>
+      </w:r>
       <w:r>
         <w:t xml:space="preserve"> : </w:t>
       </w:r>
@@ -11307,7 +11187,7 @@
       <w:pPr>
         <w:pStyle w:val="Titre3"/>
       </w:pPr>
-      <w:bookmarkStart w:id="33" w:name="_Toc151450375"/>
+      <w:bookmarkStart w:id="33" w:name="_Toc151456393"/>
       <w:r>
         <w:lastRenderedPageBreak/>
         <w:t>Différents protocoles de réglage du PSM+IAI</w:t>
@@ -11853,7 +11733,7 @@
           </mc:Choice>
           <mc:Fallback>
             <w:pict>
-              <v:shape w14:anchorId="3582A009" id="_x0000_s1033" type="#_x0000_t202" style="position:absolute;left:0;text-align:left;margin-left:198.35pt;margin-top:6.15pt;width:83.25pt;height:51pt;z-index:-251640832;visibility:visible;mso-wrap-style:square;mso-width-percent:0;mso-height-percent:0;mso-wrap-distance-left:9pt;mso-wrap-distance-top:3.6pt;mso-wrap-distance-right:9pt;mso-wrap-distance-bottom:3.6pt;mso-position-horizontal:absolute;mso-position-horizontal-relative:text;mso-position-vertical:absolute;mso-position-vertical-relative:text;mso-width-percent:0;mso-height-percent:0;mso-width-relative:margin;mso-height-relative:margin;v-text-anchor:top" o:gfxdata="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" filled="f" stroked="f">
+              <v:shape w14:anchorId="3582A009" id="_x0000_s1034" type="#_x0000_t202" style="position:absolute;left:0;text-align:left;margin-left:198.35pt;margin-top:6.15pt;width:83.25pt;height:51pt;z-index:-251640832;visibility:visible;mso-wrap-style:square;mso-width-percent:0;mso-height-percent:0;mso-wrap-distance-left:9pt;mso-wrap-distance-top:3.6pt;mso-wrap-distance-right:9pt;mso-wrap-distance-bottom:3.6pt;mso-position-horizontal:absolute;mso-position-horizontal-relative:text;mso-position-vertical:absolute;mso-position-vertical-relative:text;mso-width-percent:0;mso-height-percent:0;mso-width-relative:margin;mso-height-relative:margin;v-text-anchor:top" o:gfxdata="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" filled="f" stroked="f">
                 <v:textbox>
                   <w:txbxContent>
                     <w:p>
@@ -11883,8 +11763,17 @@
                           <w:sz w:val="16"/>
                           <w:szCs w:val="16"/>
                         </w:rPr>
-                        <w:t>LF =Line Feed</w:t>
+                        <w:t xml:space="preserve">LF =Line </w:t>
                       </w:r>
+                      <w:proofErr w:type="spellStart"/>
+                      <w:r>
+                        <w:rPr>
+                          <w:sz w:val="16"/>
+                          <w:szCs w:val="16"/>
+                        </w:rPr>
+                        <w:t>Feed</w:t>
+                      </w:r>
+                      <w:proofErr w:type="spellEnd"/>
                     </w:p>
                   </w:txbxContent>
                 </v:textbox>
@@ -11985,7 +11874,7 @@
           </mc:Choice>
           <mc:Fallback>
             <w:pict>
-              <v:shape w14:anchorId="077651B8" id="_x0000_s1034" type="#_x0000_t202" style="position:absolute;left:0;text-align:left;margin-left:109.1pt;margin-top:6.15pt;width:75.75pt;height:25.5pt;z-index:-251641856;visibility:visible;mso-wrap-style:square;mso-width-percent:0;mso-height-percent:0;mso-wrap-distance-left:9pt;mso-wrap-distance-top:3.6pt;mso-wrap-distance-right:9pt;mso-wrap-distance-bottom:3.6pt;mso-position-horizontal:absolute;mso-position-horizontal-relative:text;mso-position-vertical:absolute;mso-position-vertical-relative:text;mso-width-percent:0;mso-height-percent:0;mso-width-relative:margin;mso-height-relative:margin;v-text-anchor:top" o:gfxdata="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" filled="f" stroked="f">
+              <v:shape w14:anchorId="077651B8" id="_x0000_s1035" type="#_x0000_t202" style="position:absolute;left:0;text-align:left;margin-left:109.1pt;margin-top:6.15pt;width:75.75pt;height:25.5pt;z-index:-251641856;visibility:visible;mso-wrap-style:square;mso-width-percent:0;mso-height-percent:0;mso-wrap-distance-left:9pt;mso-wrap-distance-top:3.6pt;mso-wrap-distance-right:9pt;mso-wrap-distance-bottom:3.6pt;mso-position-horizontal:absolute;mso-position-horizontal-relative:text;mso-position-vertical:absolute;mso-position-vertical-relative:text;mso-width-percent:0;mso-height-percent:0;mso-width-relative:margin;mso-height-relative:margin;v-text-anchor:top" o:gfxdata="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" filled="f" stroked="f">
                 <v:textbox>
                   <w:txbxContent>
                     <w:p>
@@ -12000,8 +11889,17 @@
                           <w:sz w:val="16"/>
                           <w:szCs w:val="16"/>
                         </w:rPr>
-                        <w:t>Débits en Bds</w:t>
+                        <w:t xml:space="preserve">Débits en </w:t>
                       </w:r>
+                      <w:proofErr w:type="spellStart"/>
+                      <w:r>
+                        <w:rPr>
+                          <w:sz w:val="16"/>
+                          <w:szCs w:val="16"/>
+                        </w:rPr>
+                        <w:t>Bds</w:t>
+                      </w:r>
+                      <w:proofErr w:type="spellEnd"/>
                     </w:p>
                   </w:txbxContent>
                 </v:textbox>
@@ -12179,7 +12077,7 @@
           </mc:Choice>
           <mc:Fallback>
             <w:pict>
-              <v:shape w14:anchorId="56D1C1B6" id="_x0000_s1035" type="#_x0000_t202" style="position:absolute;left:0;text-align:left;margin-left:29.6pt;margin-top:2.4pt;width:79.5pt;height:45pt;z-index:-251642880;visibility:visible;mso-wrap-style:square;mso-width-percent:0;mso-height-percent:0;mso-wrap-distance-left:9pt;mso-wrap-distance-top:3.6pt;mso-wrap-distance-right:9pt;mso-wrap-distance-bottom:3.6pt;mso-position-horizontal:absolute;mso-position-horizontal-relative:text;mso-position-vertical:absolute;mso-position-vertical-relative:text;mso-width-percent:0;mso-height-percent:0;mso-width-relative:margin;mso-height-relative:margin;v-text-anchor:top" o:gfxdata="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" filled="f" stroked="f">
+              <v:shape w14:anchorId="56D1C1B6" id="_x0000_s1036" type="#_x0000_t202" style="position:absolute;left:0;text-align:left;margin-left:29.6pt;margin-top:2.4pt;width:79.5pt;height:45pt;z-index:-251642880;visibility:visible;mso-wrap-style:square;mso-width-percent:0;mso-height-percent:0;mso-wrap-distance-left:9pt;mso-wrap-distance-top:3.6pt;mso-wrap-distance-right:9pt;mso-wrap-distance-bottom:3.6pt;mso-position-horizontal:absolute;mso-position-horizontal-relative:text;mso-position-vertical:absolute;mso-position-vertical-relative:text;mso-width-percent:0;mso-height-percent:0;mso-width-relative:margin;mso-height-relative:margin;v-text-anchor:top" o:gfxdata="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" filled="f" stroked="f">
                 <v:textbox>
                   <w:txbxContent>
                     <w:p>
@@ -12836,11 +12734,18 @@
           <w:lang w:eastAsia="fr-FR"/>
         </w:rPr>
         <w:lastRenderedPageBreak/>
+        <w:t xml:space="preserve">      </w:t>
+      </w:r>
+      <w:r>
+        <w:rPr>
+          <w:noProof/>
+          <w:lang w:eastAsia="fr-FR"/>
+        </w:rPr>
         <w:drawing>
-          <wp:inline distT="0" distB="0" distL="0" distR="0" wp14:anchorId="40A0098C" wp14:editId="569B1C65">
-            <wp:extent cx="2028825" cy="3438525"/>
-            <wp:effectExtent l="0" t="0" r="9525" b="9525"/>
-            <wp:docPr id="1" name="Image 1"/>
+          <wp:inline distT="0" distB="0" distL="0" distR="0" wp14:anchorId="179D350C" wp14:editId="0508C57C">
+            <wp:extent cx="2113808" cy="2847916"/>
+            <wp:effectExtent l="0" t="0" r="1270" b="0"/>
+            <wp:docPr id="4" name="Image 4"/>
             <wp:cNvGraphicFramePr>
               <a:graphicFrameLocks xmlns:a="http://schemas.openxmlformats.org/drawingml/2006/main" noChangeAspect="1"/>
             </wp:cNvGraphicFramePr>
@@ -12853,13 +12758,13 @@
                   </pic:nvPicPr>
                   <pic:blipFill rotWithShape="1">
                     <a:blip r:embed="rId30"/>
-                    <a:srcRect l="9368" t="1348" r="10805" b="1348"/>
+                    <a:srcRect l="13060" t="7723" r="14425" b="5763"/>
                     <a:stretch/>
                   </pic:blipFill>
                   <pic:spPr bwMode="auto">
                     <a:xfrm>
                       <a:off x="0" y="0"/>
-                      <a:ext cx="2028825" cy="3438525"/>
+                      <a:ext cx="2134746" cy="2876126"/>
                     </a:xfrm>
                     <a:prstGeom prst="rect">
                       <a:avLst/>
@@ -12892,10 +12797,10 @@
           <w:lang w:eastAsia="fr-FR"/>
         </w:rPr>
         <w:drawing>
-          <wp:inline distT="0" distB="0" distL="0" distR="0" wp14:anchorId="179D350C" wp14:editId="0508C57C">
-            <wp:extent cx="2009775" cy="3519805"/>
-            <wp:effectExtent l="0" t="0" r="9525" b="4445"/>
-            <wp:docPr id="4" name="Image 4"/>
+          <wp:inline distT="0" distB="0" distL="0" distR="0" wp14:anchorId="438E4673" wp14:editId="44317AC6">
+            <wp:extent cx="2695501" cy="2827597"/>
+            <wp:effectExtent l="0" t="0" r="0" b="0"/>
+            <wp:docPr id="3" name="Image 3"/>
             <wp:cNvGraphicFramePr>
               <a:graphicFrameLocks xmlns:a="http://schemas.openxmlformats.org/drawingml/2006/main" noChangeAspect="1"/>
             </wp:cNvGraphicFramePr>
@@ -12908,13 +12813,13 @@
                   </pic:nvPicPr>
                   <pic:blipFill rotWithShape="1">
                     <a:blip r:embed="rId31"/>
-                    <a:srcRect l="13060" t="7723" r="14425" b="5763"/>
+                    <a:srcRect l="13464" t="14244" r="1702" b="5041"/>
                     <a:stretch/>
                   </pic:blipFill>
                   <pic:spPr bwMode="auto">
                     <a:xfrm>
                       <a:off x="0" y="0"/>
-                      <a:ext cx="2036361" cy="3566366"/>
+                      <a:ext cx="2772703" cy="2908582"/>
                     </a:xfrm>
                     <a:prstGeom prst="rect">
                       <a:avLst/>
@@ -12940,23 +12845,36 @@
         <w:pStyle w:val="Lgende"/>
         <w:jc w:val="left"/>
       </w:pPr>
-      <w:bookmarkStart w:id="34" w:name="_Toc151449689"/>
+      <w:bookmarkStart w:id="34" w:name="_Toc151456417"/>
       <w:r>
         <w:t xml:space="preserve">Figure </w:t>
       </w:r>
-      <w:fldSimple w:instr=" SEQ Figure \* ARABIC ">
-        <w:r>
-          <w:rPr>
-            <w:noProof/>
-          </w:rPr>
-          <w:t>6</w:t>
-        </w:r>
-      </w:fldSimple>
-      <w:r>
-        <w:t xml:space="preserve"> : Pièce supérieur SolidWorks 1/2</w:t>
+      <w:r>
+        <w:fldChar w:fldCharType="begin"/>
+      </w:r>
+      <w:r>
+        <w:instrText xml:space="preserve"> SEQ Figure \* ARABIC </w:instrText>
+      </w:r>
+      <w:r>
+        <w:fldChar w:fldCharType="separate"/>
+      </w:r>
+      <w:r>
+        <w:rPr>
+          <w:noProof/>
+        </w:rPr>
+        <w:t>6</w:t>
+      </w:r>
+      <w:r>
+        <w:fldChar w:fldCharType="end"/>
+      </w:r>
+      <w:r>
+        <w:t xml:space="preserve"> : Pièce supérieur SolidWorks</w:t>
       </w:r>
       <w:bookmarkEnd w:id="34"/>
       <w:r>
+        <w:t xml:space="preserve"> </w:t>
+      </w:r>
+      <w:r>
         <w:tab/>
       </w:r>
       <w:r>
@@ -12965,55 +12883,191 @@
       <w:r>
         <w:tab/>
       </w:r>
-    </w:p>
-    <w:p>
-      <w:pPr>
-        <w:pStyle w:val="Lgende"/>
-        <w:ind w:left="4956"/>
-        <w:jc w:val="left"/>
+      <w:r>
         <w:rPr>
           <w:noProof/>
           <w:lang w:eastAsia="fr-FR"/>
         </w:rPr>
-      </w:pPr>
-      <w:bookmarkStart w:id="35" w:name="_Toc151449690"/>
+        <w:t xml:space="preserve">  </w:t>
+      </w:r>
+    </w:p>
+    <w:p>
+      <w:pPr>
+        <w:pStyle w:val="Lgende"/>
+        <w:ind w:left="4248" w:firstLine="708"/>
+      </w:pPr>
+      <w:bookmarkStart w:id="35" w:name="_Toc151456418"/>
       <w:r>
         <w:t xml:space="preserve">Figure </w:t>
       </w:r>
-      <w:fldSimple w:instr=" SEQ Figure \* ARABIC ">
-        <w:r>
-          <w:rPr>
-            <w:noProof/>
-          </w:rPr>
-          <w:t>7</w:t>
-        </w:r>
-      </w:fldSimple>
-      <w:r>
-        <w:t xml:space="preserve"> : Pièce supérieur SolidWorks 2</w:t>
-      </w:r>
-      <w:r>
-        <w:t>/2</w:t>
+      <w:r>
+        <w:fldChar w:fldCharType="begin"/>
+      </w:r>
+      <w:r>
+        <w:instrText xml:space="preserve"> SEQ Figure \* ARABIC </w:instrText>
+      </w:r>
+      <w:r>
+        <w:fldChar w:fldCharType="separate"/>
+      </w:r>
+      <w:r>
+        <w:rPr>
+          <w:noProof/>
+        </w:rPr>
+        <w:t>8</w:t>
+      </w:r>
+      <w:r>
+        <w:fldChar w:fldCharType="end"/>
+      </w:r>
+      <w:r>
+        <w:t xml:space="preserve"> : </w:t>
+      </w:r>
+      <w:r>
+        <w:t>Pièce inférieur</w:t>
+      </w:r>
+      <w:r>
+        <w:t xml:space="preserve"> </w:t>
+      </w:r>
+      <w:r>
+        <w:t>SolidWorks</w:t>
       </w:r>
       <w:bookmarkEnd w:id="35"/>
-    </w:p>
-    <w:p>
-      <w:pPr>
-        <w:ind w:left="360"/>
+      <w:r>
+        <w:t xml:space="preserve"> </w:t>
+      </w:r>
+    </w:p>
+    <w:p>
+      <w:pPr>
+        <w:keepNext/>
+        <w:tabs>
+          <w:tab w:val="left" w:pos="1665"/>
+        </w:tabs>
+        <w:jc w:val="center"/>
+      </w:pPr>
+      <w:r>
         <w:rPr>
           <w:noProof/>
           <w:lang w:eastAsia="fr-FR"/>
         </w:rPr>
-      </w:pPr>
+        <w:t xml:space="preserve">  </w:t>
+      </w:r>
+    </w:p>
+    <w:p>
+      <w:pPr>
+        <w:pStyle w:val="Titre2"/>
+      </w:pPr>
+      <w:bookmarkStart w:id="36" w:name="_Toc151456394"/>
+      <w:r>
+        <w:t>C</w:t>
+      </w:r>
+      <w:r>
+        <w:t>hoix de la fréquence d’utilisation</w:t>
+      </w:r>
+      <w:bookmarkEnd w:id="36"/>
+    </w:p>
+    <w:p>
+      <w:pPr>
+        <w:pStyle w:val="Paragraphedeliste"/>
+        <w:numPr>
+          <w:ilvl w:val="0"/>
+          <w:numId w:val="7"/>
+        </w:numPr>
+      </w:pPr>
+      <w:r>
+        <w:t xml:space="preserve">Tableau des mesures </w:t>
+      </w:r>
+    </w:p>
+    <w:p>
+      <w:r>
+        <w:t xml:space="preserve">Impédance </w:t>
+      </w:r>
+    </w:p>
+    <w:p>
       <w:r>
         <w:rPr>
           <w:noProof/>
           <w:lang w:eastAsia="fr-FR"/>
         </w:rPr>
+        <mc:AlternateContent>
+          <mc:Choice Requires="wps">
+            <w:drawing>
+              <wp:anchor distT="0" distB="0" distL="114300" distR="114300" simplePos="0" relativeHeight="251697152" behindDoc="0" locked="0" layoutInCell="1" allowOverlap="1" wp14:anchorId="506329E4" wp14:editId="074ADD88">
+                <wp:simplePos x="0" y="0"/>
+                <wp:positionH relativeFrom="margin">
+                  <wp:align>right</wp:align>
+                </wp:positionH>
+                <wp:positionV relativeFrom="paragraph">
+                  <wp:posOffset>777875</wp:posOffset>
+                </wp:positionV>
+                <wp:extent cx="5713172" cy="109728"/>
+                <wp:effectExtent l="0" t="0" r="20955" b="24130"/>
+                <wp:wrapNone/>
+                <wp:docPr id="28" name="Rectangle à coins arrondis 28"/>
+                <wp:cNvGraphicFramePr/>
+                <a:graphic xmlns:a="http://schemas.openxmlformats.org/drawingml/2006/main">
+                  <a:graphicData uri="http://schemas.microsoft.com/office/word/2010/wordprocessingShape">
+                    <wps:wsp>
+                      <wps:cNvSpPr/>
+                      <wps:spPr>
+                        <a:xfrm>
+                          <a:off x="0" y="0"/>
+                          <a:ext cx="5713172" cy="109728"/>
+                        </a:xfrm>
+                        <a:prstGeom prst="roundRect">
+                          <a:avLst/>
+                        </a:prstGeom>
+                        <a:noFill/>
+                        <a:ln>
+                          <a:solidFill>
+                            <a:schemeClr val="bg2">
+                              <a:lumMod val="75000"/>
+                            </a:schemeClr>
+                          </a:solidFill>
+                        </a:ln>
+                      </wps:spPr>
+                      <wps:style>
+                        <a:lnRef idx="2">
+                          <a:schemeClr val="accent1">
+                            <a:shade val="50000"/>
+                          </a:schemeClr>
+                        </a:lnRef>
+                        <a:fillRef idx="1">
+                          <a:schemeClr val="accent1"/>
+                        </a:fillRef>
+                        <a:effectRef idx="0">
+                          <a:schemeClr val="accent1"/>
+                        </a:effectRef>
+                        <a:fontRef idx="minor">
+                          <a:schemeClr val="lt1"/>
+                        </a:fontRef>
+                      </wps:style>
+                      <wps:bodyPr rot="0" spcFirstLastPara="0" vertOverflow="overflow" horzOverflow="overflow" vert="horz" wrap="square" lIns="91440" tIns="45720" rIns="91440" bIns="45720" numCol="1" spcCol="0" rtlCol="0" fromWordArt="0" anchor="ctr" anchorCtr="0" forceAA="0" compatLnSpc="1">
+                        <a:prstTxWarp prst="textNoShape">
+                          <a:avLst/>
+                        </a:prstTxWarp>
+                        <a:noAutofit/>
+                      </wps:bodyPr>
+                    </wps:wsp>
+                  </a:graphicData>
+                </a:graphic>
+              </wp:anchor>
+            </w:drawing>
+          </mc:Choice>
+          <mc:Fallback>
+            <w:pict>
+              <v:roundrect w14:anchorId="00B53CAC" id="Rectangle à coins arrondis 28" o:spid="_x0000_s1026" style="position:absolute;margin-left:398.65pt;margin-top:61.25pt;width:449.85pt;height:8.65pt;z-index:251697152;visibility:visible;mso-wrap-style:square;mso-wrap-distance-left:9pt;mso-wrap-distance-top:0;mso-wrap-distance-right:9pt;mso-wrap-distance-bottom:0;mso-position-horizontal:right;mso-position-horizontal-relative:margin;mso-position-vertical:absolute;mso-position-vertical-relative:text;v-text-anchor:middle" arcsize="10923f" o:gfxdata="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" filled="f" strokecolor="#548ab7 [2414]" strokeweight="1pt">
+                <v:stroke joinstyle="miter"/>
+                <w10:wrap anchorx="margin"/>
+              </v:roundrect>
+            </w:pict>
+          </mc:Fallback>
+        </mc:AlternateContent>
+      </w:r>
+      <w:r>
         <w:drawing>
-          <wp:inline distT="0" distB="0" distL="0" distR="0" wp14:anchorId="3C8CDB65" wp14:editId="02C9981F">
-            <wp:extent cx="2543175" cy="1953454"/>
-            <wp:effectExtent l="0" t="0" r="0" b="8890"/>
-            <wp:docPr id="2" name="Image 2"/>
+          <wp:inline distT="0" distB="0" distL="0" distR="0" wp14:anchorId="5E216BBE" wp14:editId="432F40D9">
+            <wp:extent cx="5759450" cy="1793240"/>
+            <wp:effectExtent l="0" t="0" r="0" b="0"/>
+            <wp:docPr id="1" name="Image 1"/>
             <wp:cNvGraphicFramePr>
               <a:graphicFrameLocks xmlns:a="http://schemas.openxmlformats.org/drawingml/2006/main" noChangeAspect="1"/>
             </wp:cNvGraphicFramePr>
@@ -13024,27 +13078,20 @@
                     <pic:cNvPr id="1" name=""/>
                     <pic:cNvPicPr/>
                   </pic:nvPicPr>
-                  <pic:blipFill rotWithShape="1">
+                  <pic:blipFill>
                     <a:blip r:embed="rId32"/>
-                    <a:srcRect l="1730" t="12363" r="2749" b="10546"/>
-                    <a:stretch/>
+                    <a:stretch>
+                      <a:fillRect/>
+                    </a:stretch>
                   </pic:blipFill>
-                  <pic:spPr bwMode="auto">
+                  <pic:spPr>
                     <a:xfrm>
                       <a:off x="0" y="0"/>
-                      <a:ext cx="2596549" cy="1994451"/>
+                      <a:ext cx="5759450" cy="1793240"/>
                     </a:xfrm>
                     <a:prstGeom prst="rect">
                       <a:avLst/>
                     </a:prstGeom>
-                    <a:ln>
-                      <a:noFill/>
-                    </a:ln>
-                    <a:extLst>
-                      <a:ext uri="{53640926-AAD7-44D8-BBD7-CCE9431645EC}">
-                        <a14:shadowObscured xmlns:a14="http://schemas.microsoft.com/office/drawing/2010/main"/>
-                      </a:ext>
-                    </a:extLst>
                   </pic:spPr>
                 </pic:pic>
               </a:graphicData>
@@ -13052,23 +13099,99 @@
           </wp:inline>
         </w:drawing>
       </w:r>
+    </w:p>
+    <w:p/>
+    <w:p>
       <w:r>
         <w:rPr>
           <w:noProof/>
           <w:lang w:eastAsia="fr-FR"/>
         </w:rPr>
-        <w:t xml:space="preserve">  </w:t>
-      </w:r>
-      <w:r>
-        <w:rPr>
-          <w:noProof/>
-          <w:lang w:eastAsia="fr-FR"/>
-        </w:rPr>
+        <w:lastRenderedPageBreak/>
+        <mc:AlternateContent>
+          <mc:Choice Requires="wps">
+            <w:drawing>
+              <wp:anchor distT="0" distB="0" distL="114300" distR="114300" simplePos="0" relativeHeight="251699200" behindDoc="0" locked="0" layoutInCell="1" allowOverlap="1" wp14:anchorId="0DD38579" wp14:editId="06B430ED">
+                <wp:simplePos x="0" y="0"/>
+                <wp:positionH relativeFrom="margin">
+                  <wp:align>left</wp:align>
+                </wp:positionH>
+                <wp:positionV relativeFrom="paragraph">
+                  <wp:posOffset>924433</wp:posOffset>
+                </wp:positionV>
+                <wp:extent cx="5713172" cy="109728"/>
+                <wp:effectExtent l="0" t="0" r="20955" b="24130"/>
+                <wp:wrapNone/>
+                <wp:docPr id="29" name="Rectangle à coins arrondis 29"/>
+                <wp:cNvGraphicFramePr/>
+                <a:graphic xmlns:a="http://schemas.openxmlformats.org/drawingml/2006/main">
+                  <a:graphicData uri="http://schemas.microsoft.com/office/word/2010/wordprocessingShape">
+                    <wps:wsp>
+                      <wps:cNvSpPr/>
+                      <wps:spPr>
+                        <a:xfrm>
+                          <a:off x="0" y="0"/>
+                          <a:ext cx="5713172" cy="109728"/>
+                        </a:xfrm>
+                        <a:prstGeom prst="roundRect">
+                          <a:avLst/>
+                        </a:prstGeom>
+                        <a:noFill/>
+                        <a:ln>
+                          <a:solidFill>
+                            <a:schemeClr val="bg2">
+                              <a:lumMod val="75000"/>
+                            </a:schemeClr>
+                          </a:solidFill>
+                        </a:ln>
+                      </wps:spPr>
+                      <wps:style>
+                        <a:lnRef idx="2">
+                          <a:schemeClr val="accent1">
+                            <a:shade val="50000"/>
+                          </a:schemeClr>
+                        </a:lnRef>
+                        <a:fillRef idx="1">
+                          <a:schemeClr val="accent1"/>
+                        </a:fillRef>
+                        <a:effectRef idx="0">
+                          <a:schemeClr val="accent1"/>
+                        </a:effectRef>
+                        <a:fontRef idx="minor">
+                          <a:schemeClr val="lt1"/>
+                        </a:fontRef>
+                      </wps:style>
+                      <wps:bodyPr rot="0" spcFirstLastPara="0" vertOverflow="overflow" horzOverflow="overflow" vert="horz" wrap="square" lIns="91440" tIns="45720" rIns="91440" bIns="45720" numCol="1" spcCol="0" rtlCol="0" fromWordArt="0" anchor="ctr" anchorCtr="0" forceAA="0" compatLnSpc="1">
+                        <a:prstTxWarp prst="textNoShape">
+                          <a:avLst/>
+                        </a:prstTxWarp>
+                        <a:noAutofit/>
+                      </wps:bodyPr>
+                    </wps:wsp>
+                  </a:graphicData>
+                </a:graphic>
+              </wp:anchor>
+            </w:drawing>
+          </mc:Choice>
+          <mc:Fallback>
+            <w:pict>
+              <v:roundrect w14:anchorId="3E904669" id="Rectangle à coins arrondis 29" o:spid="_x0000_s1026" style="position:absolute;margin-left:0;margin-top:72.8pt;width:449.85pt;height:8.65pt;z-index:251699200;visibility:visible;mso-wrap-style:square;mso-wrap-distance-left:9pt;mso-wrap-distance-top:0;mso-wrap-distance-right:9pt;mso-wrap-distance-bottom:0;mso-position-horizontal:left;mso-position-horizontal-relative:margin;mso-position-vertical:absolute;mso-position-vertical-relative:text;v-text-anchor:middle" arcsize="10923f" o:gfxdata="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" filled="f" strokecolor="#548ab7 [2414]" strokeweight="1pt">
+                <v:stroke joinstyle="miter"/>
+                <w10:wrap anchorx="margin"/>
+              </v:roundrect>
+            </w:pict>
+          </mc:Fallback>
+        </mc:AlternateContent>
+      </w:r>
+      <w:r>
+        <w:t xml:space="preserve">Résistance </w:t>
+      </w:r>
+      <w:r>
         <w:drawing>
-          <wp:inline distT="0" distB="0" distL="0" distR="0" wp14:anchorId="0ADD9C5B" wp14:editId="72C40049">
-            <wp:extent cx="2847974" cy="2105025"/>
+          <wp:inline distT="0" distB="0" distL="0" distR="0" wp14:anchorId="41271DA6" wp14:editId="14A94312">
+            <wp:extent cx="5759450" cy="1778635"/>
             <wp:effectExtent l="0" t="0" r="0" b="0"/>
-            <wp:docPr id="3" name="Image 3"/>
+            <wp:docPr id="27" name="Image 27"/>
             <wp:cNvGraphicFramePr>
               <a:graphicFrameLocks xmlns:a="http://schemas.openxmlformats.org/drawingml/2006/main" noChangeAspect="1"/>
             </wp:cNvGraphicFramePr>
@@ -13079,27 +13202,20 @@
                     <pic:cNvPr id="1" name=""/>
                     <pic:cNvPicPr/>
                   </pic:nvPicPr>
-                  <pic:blipFill rotWithShape="1">
+                  <pic:blipFill>
                     <a:blip r:embed="rId33"/>
-                    <a:srcRect l="13464" t="14244" r="1702" b="5041"/>
-                    <a:stretch/>
+                    <a:stretch>
+                      <a:fillRect/>
+                    </a:stretch>
                   </pic:blipFill>
-                  <pic:spPr bwMode="auto">
+                  <pic:spPr>
                     <a:xfrm>
                       <a:off x="0" y="0"/>
-                      <a:ext cx="2889147" cy="2135457"/>
+                      <a:ext cx="5759450" cy="1778635"/>
                     </a:xfrm>
                     <a:prstGeom prst="rect">
                       <a:avLst/>
                     </a:prstGeom>
-                    <a:ln>
-                      <a:noFill/>
-                    </a:ln>
-                    <a:extLst>
-                      <a:ext uri="{53640926-AAD7-44D8-BBD7-CCE9431645EC}">
-                        <a14:shadowObscured xmlns:a14="http://schemas.microsoft.com/office/drawing/2010/main"/>
-                      </a:ext>
-                    </a:extLst>
                   </pic:spPr>
                 </pic:pic>
               </a:graphicData>
@@ -13110,130 +13226,6 @@
     </w:p>
     <w:p>
       <w:pPr>
-        <w:pStyle w:val="Lgende"/>
-      </w:pPr>
-      <w:bookmarkStart w:id="36" w:name="_Toc151449691"/>
-      <w:r>
-        <w:t xml:space="preserve">Figure </w:t>
-      </w:r>
-      <w:fldSimple w:instr=" SEQ Figure \* ARABIC ">
-        <w:r>
-          <w:rPr>
-            <w:noProof/>
-          </w:rPr>
-          <w:t>8</w:t>
-        </w:r>
-      </w:fldSimple>
-      <w:r>
-        <w:t xml:space="preserve"> : </w:t>
-      </w:r>
-      <w:r>
-        <w:t>Pièce inférieur</w:t>
-      </w:r>
-      <w:r>
-        <w:t xml:space="preserve"> </w:t>
-      </w:r>
-      <w:r>
-        <w:t>SolidWorks</w:t>
-      </w:r>
-      <w:r>
-        <w:t xml:space="preserve"> 1/2</w:t>
-      </w:r>
-      <w:bookmarkEnd w:id="36"/>
-    </w:p>
-    <w:p>
-      <w:pPr>
-        <w:pStyle w:val="Lgende"/>
-        <w:ind w:left="4956"/>
-      </w:pPr>
-      <w:bookmarkStart w:id="37" w:name="_Toc151449692"/>
-      <w:r>
-        <w:t xml:space="preserve">Figure </w:t>
-      </w:r>
-      <w:fldSimple w:instr=" SEQ Figure \* ARABIC ">
-        <w:r>
-          <w:rPr>
-            <w:noProof/>
-          </w:rPr>
-          <w:t>9</w:t>
-        </w:r>
-      </w:fldSimple>
-      <w:r>
-        <w:t xml:space="preserve"> : Pièce inférieur SolidWorks 2</w:t>
-      </w:r>
-      <w:r>
-        <w:t>/2</w:t>
-      </w:r>
-      <w:bookmarkEnd w:id="37"/>
-    </w:p>
-    <w:p>
-      <w:pPr>
-        <w:keepNext/>
-        <w:tabs>
-          <w:tab w:val="left" w:pos="1665"/>
-        </w:tabs>
-        <w:jc w:val="center"/>
-      </w:pPr>
-      <w:r>
-        <w:rPr>
-          <w:noProof/>
-          <w:lang w:eastAsia="fr-FR"/>
-        </w:rPr>
-        <w:t xml:space="preserve">  </w:t>
-      </w:r>
-    </w:p>
-    <w:p>
-      <w:pPr>
-        <w:autoSpaceDE w:val="0"/>
-        <w:autoSpaceDN w:val="0"/>
-        <w:adjustRightInd w:val="0"/>
-        <w:spacing w:after="0" w:line="240" w:lineRule="auto"/>
-        <w:rPr>
-          <w:rFonts w:ascii="Courier New" w:hAnsi="Courier New" w:cs="Courier New"/>
-        </w:rPr>
-      </w:pPr>
-    </w:p>
-    <w:p>
-      <w:pPr>
-        <w:pStyle w:val="Paragraphedeliste"/>
-      </w:pPr>
-    </w:p>
-    <w:p>
-      <w:pPr>
-        <w:pStyle w:val="Paragraphedeliste"/>
-      </w:pPr>
-    </w:p>
-    <w:p>
-      <w:pPr>
-        <w:pStyle w:val="Paragraphedeliste"/>
-      </w:pPr>
-    </w:p>
-    <w:p>
-      <w:pPr>
-        <w:pStyle w:val="Paragraphedeliste"/>
-      </w:pPr>
-    </w:p>
-    <w:p>
-      <w:pPr>
-        <w:pStyle w:val="Paragraphedeliste"/>
-      </w:pPr>
-    </w:p>
-    <w:p>
-      <w:pPr>
-        <w:pStyle w:val="Titre2"/>
-      </w:pPr>
-      <w:bookmarkStart w:id="38" w:name="_Toc151450376"/>
-      <w:r>
-        <w:lastRenderedPageBreak/>
-        <w:t>C</w:t>
-      </w:r>
-      <w:r>
-        <w:t>hoix de la fréquence d’utilisation</w:t>
-      </w:r>
-      <w:bookmarkEnd w:id="38"/>
-    </w:p>
-    <w:p>
-      <w:pPr>
         <w:pStyle w:val="Paragraphedeliste"/>
         <w:numPr>
           <w:ilvl w:val="0"/>
@@ -13241,20 +13233,13 @@
         </w:numPr>
       </w:pPr>
       <w:r>
-        <w:t xml:space="preserve">Explications choix de fréquence </w:t>
-      </w:r>
-      <w:r>
-        <w:t>plus justesse des</w:t>
-      </w:r>
-      <w:r>
-        <w:t xml:space="preserve"> mesure</w:t>
-      </w:r>
-      <w:r>
-        <w:t>s</w:t>
-      </w:r>
-      <w:r>
-        <w:t xml:space="preserve"> avec la théorie </w:t>
-      </w:r>
+        <w:t xml:space="preserve">Explications choix de fréquence plus justesse des mesures avec la théorie </w:t>
+      </w:r>
+    </w:p>
+    <w:p>
+      <w:pPr>
+        <w:pStyle w:val="Paragraphedeliste"/>
+      </w:pPr>
     </w:p>
     <w:p>
       <w:pPr>
@@ -13265,7 +13250,20 @@
         </w:numPr>
       </w:pPr>
       <w:r>
-        <w:t xml:space="preserve">Tableau des mesures </w:t>
+        <w:t xml:space="preserve">Courbe de Matlab </w:t>
+      </w:r>
+    </w:p>
+    <w:p>
+      <w:pPr>
+        <w:pStyle w:val="Titre2"/>
+      </w:pPr>
+      <w:bookmarkStart w:id="37" w:name="_Toc151456395"/>
+      <w:r>
+        <w:t>Comparaisons modele / mesures</w:t>
+      </w:r>
+      <w:bookmarkEnd w:id="37"/>
+      <w:r>
+        <w:t xml:space="preserve"> </w:t>
       </w:r>
     </w:p>
     <w:p>
@@ -13277,18 +13275,53 @@
         </w:numPr>
       </w:pPr>
       <w:r>
-        <w:t xml:space="preserve">Courbe de Matlab </w:t>
-      </w:r>
+        <w:t xml:space="preserve">Explications de la justesse entre le modelé </w:t>
+      </w:r>
+      <w:r>
+        <w:t>donné</w:t>
+      </w:r>
+      <w:r>
+        <w:t xml:space="preserve"> par le prof et les mesures faites.</w:t>
+      </w:r>
+    </w:p>
+    <w:p>
+      <w:pPr>
+        <w:pStyle w:val="Titre1"/>
+      </w:pPr>
+      <w:bookmarkStart w:id="38" w:name="_Toc151456396"/>
+      <w:r>
+        <w:t>Interface graphique</w:t>
+      </w:r>
+      <w:r>
+        <w:t> ???</w:t>
+      </w:r>
+      <w:bookmarkEnd w:id="38"/>
     </w:p>
     <w:p>
       <w:pPr>
         <w:pStyle w:val="Titre2"/>
       </w:pPr>
-      <w:bookmarkStart w:id="39" w:name="_Toc151450377"/>
-      <w:r>
-        <w:t>Comparaisons modele / mesures</w:t>
+      <w:bookmarkStart w:id="39" w:name="_Toc151456397"/>
+      <w:r>
+        <w:t xml:space="preserve">Interface </w:t>
+      </w:r>
+      <w:r>
+        <w:t>graphique : GUI</w:t>
       </w:r>
       <w:bookmarkEnd w:id="39"/>
+      <w:r>
+        <w:t xml:space="preserve"> </w:t>
+      </w:r>
+    </w:p>
+    <w:p>
+      <w:pPr>
+        <w:pStyle w:val="Titre3"/>
+      </w:pPr>
+      <w:bookmarkStart w:id="40" w:name="_Toc151456398"/>
+      <w:r>
+        <w:t>Création de l’interface graphique primaire</w:t>
+      </w:r>
+      <w:bookmarkEnd w:id="40"/>
       <w:r>
         <w:t xml:space="preserve"> </w:t>
       </w:r>
@@ -13302,65 +13335,7 @@
         </w:numPr>
       </w:pPr>
       <w:r>
-        <w:t xml:space="preserve">Explications de la justesse entre le modelé </w:t>
-      </w:r>
-      <w:r>
-        <w:t>donné</w:t>
-      </w:r>
-      <w:r>
-        <w:t xml:space="preserve"> par le prof et les mesures faites.</w:t>
-      </w:r>
-    </w:p>
-    <w:p/>
-    <w:p>
-      <w:pPr>
-        <w:pStyle w:val="Titre1"/>
-      </w:pPr>
-      <w:bookmarkStart w:id="40" w:name="_Toc151450378"/>
-      <w:r>
-        <w:t>Interface graphique et</w:t>
-      </w:r>
-      <w:r>
-        <w:t xml:space="preserve"> pilotage</w:t>
-      </w:r>
-      <w:r>
-        <w:t> </w:t>
-      </w:r>
-      <w:r>
-        <w:t>de l’appareil</w:t>
-      </w:r>
-      <w:r>
-        <w:t>???</w:t>
-      </w:r>
-      <w:bookmarkEnd w:id="40"/>
-    </w:p>
-    <w:p>
-      <w:pPr>
-        <w:pStyle w:val="Titre2"/>
-      </w:pPr>
-      <w:bookmarkStart w:id="41" w:name="_Toc151450379"/>
-      <w:r>
-        <w:t xml:space="preserve">Interface </w:t>
-      </w:r>
-      <w:r>
-        <w:t>graphique : GUI</w:t>
-      </w:r>
-      <w:bookmarkEnd w:id="41"/>
-      <w:r>
-        <w:t xml:space="preserve"> </w:t>
-      </w:r>
-    </w:p>
-    <w:p>
-      <w:pPr>
-        <w:pStyle w:val="Titre3"/>
-      </w:pPr>
-      <w:bookmarkStart w:id="42" w:name="_Toc151450380"/>
-      <w:r>
-        <w:t>Création de l’interface graphique primaire</w:t>
-      </w:r>
-      <w:bookmarkEnd w:id="42"/>
-      <w:r>
-        <w:t xml:space="preserve"> </w:t>
+        <w:t xml:space="preserve">Introduction aux parties de l’interface graphique </w:t>
       </w:r>
     </w:p>
     <w:p>
@@ -13372,7 +13347,28 @@
         </w:numPr>
       </w:pPr>
       <w:r>
-        <w:t xml:space="preserve">Introduction aux parties de l’interface graphique </w:t>
+        <w:t xml:space="preserve">Introduction aux codes des BP, </w:t>
+      </w:r>
+      <w:proofErr w:type="spellStart"/>
+      <w:r>
+        <w:t>EditText</w:t>
+      </w:r>
+      <w:proofErr w:type="spellEnd"/>
+      <w:r>
+        <w:t xml:space="preserve"> etc… </w:t>
+      </w:r>
+    </w:p>
+    <w:p>
+      <w:pPr>
+        <w:pStyle w:val="Titre3"/>
+      </w:pPr>
+      <w:bookmarkStart w:id="41" w:name="_Toc151456399"/>
+      <w:r>
+        <w:t>Protocole de réglage</w:t>
+      </w:r>
+      <w:bookmarkEnd w:id="41"/>
+      <w:r>
+        <w:t xml:space="preserve"> </w:t>
       </w:r>
     </w:p>
     <w:p>
@@ -13384,28 +13380,7 @@
         </w:numPr>
       </w:pPr>
       <w:r>
-        <w:t xml:space="preserve">Introduction aux codes des BP, </w:t>
-      </w:r>
-      <w:proofErr w:type="spellStart"/>
-      <w:r>
-        <w:t>EditText</w:t>
-      </w:r>
-      <w:proofErr w:type="spellEnd"/>
-      <w:r>
-        <w:t xml:space="preserve"> etc… </w:t>
-      </w:r>
-    </w:p>
-    <w:p>
-      <w:pPr>
-        <w:pStyle w:val="Titre3"/>
-      </w:pPr>
-      <w:bookmarkStart w:id="43" w:name="_Toc151450381"/>
-      <w:r>
-        <w:t>Protocole de réglage</w:t>
-      </w:r>
-      <w:bookmarkEnd w:id="43"/>
-      <w:r>
-        <w:t xml:space="preserve"> </w:t>
+        <w:t xml:space="preserve">Protocole Word avec ligne de code + explication </w:t>
       </w:r>
     </w:p>
     <w:p>
@@ -13417,7 +13392,226 @@
         </w:numPr>
       </w:pPr>
       <w:r>
-        <w:t xml:space="preserve">Protocole Word avec ligne de code + explication </w:t>
+        <w:t xml:space="preserve">Comment lier les caractéristiques de l’interface graphique, avec le code de réglage </w:t>
+      </w:r>
+    </w:p>
+    <w:p>
+      <w:pPr>
+        <w:pStyle w:val="Titre2"/>
+      </w:pPr>
+      <w:bookmarkStart w:id="42" w:name="_Toc151456400"/>
+      <w:r>
+        <w:t>Acquisition des mesures du PSM</w:t>
+      </w:r>
+      <w:bookmarkEnd w:id="42"/>
+      <w:r>
+        <w:t xml:space="preserve"> </w:t>
+      </w:r>
+    </w:p>
+    <w:p/>
+    <w:p>
+      <w:pPr>
+        <w:pStyle w:val="Titre2"/>
+      </w:pPr>
+      <w:bookmarkStart w:id="43" w:name="_Toc151456401"/>
+      <w:r>
+        <w:t>Mesure de conductivité</w:t>
+      </w:r>
+      <w:bookmarkEnd w:id="43"/>
+      <w:r>
+        <w:t xml:space="preserve"> </w:t>
+      </w:r>
+    </w:p>
+    <w:p/>
+    <w:p/>
+    <w:p/>
+    <w:p/>
+    <w:p/>
+    <w:p/>
+    <w:p>
+      <w:pPr>
+        <w:pStyle w:val="Titre1"/>
+        <w:numPr>
+          <w:ilvl w:val="0"/>
+          <w:numId w:val="0"/>
+        </w:numPr>
+        <w:ind w:left="432" w:hanging="432"/>
+      </w:pPr>
+      <w:bookmarkStart w:id="44" w:name="_Toc151456402"/>
+      <w:r>
+        <w:lastRenderedPageBreak/>
+        <w:t>Conclusion</w:t>
+      </w:r>
+      <w:bookmarkEnd w:id="44"/>
+    </w:p>
+    <w:p>
+      <w:pPr>
+        <w:pStyle w:val="Titre2"/>
+        <w:numPr>
+          <w:ilvl w:val="0"/>
+          <w:numId w:val="0"/>
+        </w:numPr>
+        <w:ind w:left="576" w:hanging="576"/>
+      </w:pPr>
+      <w:bookmarkStart w:id="45" w:name="_Toc151456403"/>
+      <w:r>
+        <w:t>Conclusion technique</w:t>
+      </w:r>
+      <w:bookmarkEnd w:id="45"/>
+      <w:r>
+        <w:t xml:space="preserve"> </w:t>
+      </w:r>
+    </w:p>
+    <w:p>
+      <w:pPr>
+        <w:rPr>
+          <w:i/>
+          <w:color w:val="355D7E" w:themeColor="background2" w:themeShade="80"/>
+        </w:rPr>
+      </w:pPr>
+      <w:r>
+        <w:rPr>
+          <w:i/>
+          <w:color w:val="355D7E" w:themeColor="background2" w:themeShade="80"/>
+        </w:rPr>
+        <w:t>Ce qu’on a fait :</w:t>
+      </w:r>
+    </w:p>
+    <w:p>
+      <w:r>
+        <w:t>Au cours de ce projet, nous avons initié notre démarche en consacrant une phase préliminaire à l'étude approfondie de notre sujet. Cette étape a été suivie de recherches approfondies sur les principes physiqu</w:t>
+      </w:r>
+      <w:r>
+        <w:t>es fondamentaux liés au projet.</w:t>
+      </w:r>
+    </w:p>
+    <w:p>
+      <w:r>
+        <w:t xml:space="preserve">Par la suite, nous avons pris en main le PSM et l'IAI, élaboré un protocole détaillé pour l'initialisation et les réglages, et nous sommes concentrés sur la caractérisation des différents métaux. </w:t>
+      </w:r>
+    </w:p>
+    <w:p>
+      <w:r>
+        <w:t>L'utilisation du PSM et de l'IAI nous a permis de recueillir des données précieuses, notamment la création de tableaux de mesures en fonction de la fréquence pour chaque métal.</w:t>
+      </w:r>
+    </w:p>
+    <w:p>
+      <w:r>
+        <w:t>Parallèlement, notre travail s'est étendu à l'utilisation de Matlab. Dans un premier temps, nous avons exploré la manipulation du PSM via le logiciel, puis nous avons étudié la récupération, l'affichage et le traitement des valeurs obtenues. Enfin, nous avons développé une</w:t>
+      </w:r>
+      <w:r>
+        <w:t xml:space="preserve"> interface graphique dynamique.</w:t>
+      </w:r>
+    </w:p>
+    <w:p>
+      <w:r>
+        <w:t>Une fois ces étapes accomplies, nous avons entrepris des recherches spécifiques sur la conductivité et son intégration dans Matlab.</w:t>
+      </w:r>
+    </w:p>
+    <w:p>
+      <w:pPr>
+        <w:rPr>
+          <w:i/>
+          <w:color w:val="355D7E" w:themeColor="background2" w:themeShade="80"/>
+        </w:rPr>
+      </w:pPr>
+      <w:r>
+        <w:rPr>
+          <w:i/>
+          <w:color w:val="355D7E" w:themeColor="background2" w:themeShade="80"/>
+        </w:rPr>
+        <w:t>Ce qu’on n’a pas fait :</w:t>
+      </w:r>
+    </w:p>
+    <w:p/>
+    <w:p>
+      <w:pPr>
+        <w:rPr>
+          <w:i/>
+          <w:color w:val="355D7E" w:themeColor="background2" w:themeShade="80"/>
+        </w:rPr>
+      </w:pPr>
+      <w:r>
+        <w:rPr>
+          <w:i/>
+          <w:color w:val="355D7E" w:themeColor="background2" w:themeShade="80"/>
+        </w:rPr>
+        <w:t>Comment on aurait pu le faire :</w:t>
+      </w:r>
+    </w:p>
+    <w:p>
+      <w:r>
+        <w:t xml:space="preserve">+ </w:t>
+      </w:r>
+      <w:r>
+        <w:t>Synthèse</w:t>
+      </w:r>
+    </w:p>
+    <w:p>
+      <w:pPr>
+        <w:pStyle w:val="Titre2"/>
+        <w:numPr>
+          <w:ilvl w:val="0"/>
+          <w:numId w:val="0"/>
+        </w:numPr>
+        <w:ind w:left="576" w:hanging="576"/>
+      </w:pPr>
+      <w:bookmarkStart w:id="46" w:name="_Toc151456404"/>
+      <w:r>
+        <w:t>Conclusion personnelle</w:t>
+      </w:r>
+      <w:bookmarkEnd w:id="46"/>
+      <w:r>
+        <w:t xml:space="preserve"> </w:t>
+      </w:r>
+    </w:p>
+    <w:p>
+      <w:r>
+        <w:t>Carine :</w:t>
+      </w:r>
+    </w:p>
+    <w:p>
+      <w:r>
+        <w:t>Pierre :</w:t>
+      </w:r>
+    </w:p>
+    <w:p/>
+    <w:p/>
+    <w:p/>
+    <w:p/>
+    <w:p/>
+    <w:p/>
+    <w:p/>
+    <w:p/>
+    <w:p>
+      <w:pPr>
+        <w:pStyle w:val="Titre2"/>
+        <w:numPr>
+          <w:ilvl w:val="0"/>
+          <w:numId w:val="0"/>
+        </w:numPr>
+        <w:ind w:left="576" w:hanging="576"/>
+      </w:pPr>
+      <w:bookmarkStart w:id="47" w:name="_Toc151456405"/>
+      <w:r>
+        <w:lastRenderedPageBreak/>
+        <w:t>Perspective d’avenir</w:t>
+      </w:r>
+      <w:bookmarkEnd w:id="47"/>
+    </w:p>
+    <w:p>
+      <w:pPr>
+        <w:rPr>
+          <w:rFonts w:eastAsia="Times New Roman"/>
+          <w:lang w:eastAsia="en-GB"/>
+        </w:rPr>
+      </w:pPr>
+      <w:r>
+        <w:rPr>
+          <w:rFonts w:eastAsia="Times New Roman"/>
+          <w:lang w:eastAsia="en-GB"/>
+        </w:rPr>
+        <w:t xml:space="preserve">Industrie manufacture et contrôle qualité : </w:t>
       </w:r>
     </w:p>
     <w:p>
@@ -13425,38 +13619,87 @@
         <w:pStyle w:val="Paragraphedeliste"/>
         <w:numPr>
           <w:ilvl w:val="0"/>
-          <w:numId w:val="7"/>
+          <w:numId w:val="21"/>
         </w:numPr>
-      </w:pPr>
-      <w:r>
-        <w:t xml:space="preserve">Comment lier les caractéristiques de l’interface graphique, avec le code de réglage </w:t>
-      </w:r>
-    </w:p>
-    <w:p>
-      <w:pPr>
-        <w:pStyle w:val="Titre2"/>
-      </w:pPr>
-      <w:bookmarkStart w:id="44" w:name="_Toc151450382"/>
-      <w:r>
-        <w:t>Acquisition des mesures du PSM</w:t>
-      </w:r>
-      <w:bookmarkEnd w:id="44"/>
-      <w:r>
-        <w:t xml:space="preserve"> </w:t>
-      </w:r>
-    </w:p>
-    <w:p/>
-    <w:p>
-      <w:pPr>
-        <w:pStyle w:val="Titre2"/>
-      </w:pPr>
-      <w:bookmarkStart w:id="45" w:name="_Toc151450383"/>
-      <w:r>
-        <w:t>Mesure de conductivité</w:t>
-      </w:r>
-      <w:bookmarkEnd w:id="45"/>
-      <w:r>
-        <w:t xml:space="preserve"> </w:t>
+        <w:spacing w:before="0" w:line="252" w:lineRule="auto"/>
+        <w:jc w:val="left"/>
+        <w:rPr>
+          <w:rFonts w:eastAsia="Times New Roman"/>
+          <w:lang w:eastAsia="en-GB"/>
+        </w:rPr>
+      </w:pPr>
+      <w:r>
+        <w:rPr>
+          <w:rFonts w:eastAsia="Times New Roman"/>
+          <w:lang w:eastAsia="en-GB"/>
+        </w:rPr>
+        <w:t>Les mesures sans contact d'objets métalliques peuvent être utilisées pour le contrôle de la qualité, la détection de défauts, la mesure de l'épaisseur des matériaux, le tri des pièces et le suivi de la production dans l'industrie manufacturière.</w:t>
+      </w:r>
+    </w:p>
+    <w:p>
+      <w:pPr>
+        <w:rPr>
+          <w:shd w:val="clear" w:color="auto" w:fill="F7F7F8"/>
+        </w:rPr>
+      </w:pPr>
+      <w:r>
+        <w:rPr>
+          <w:shd w:val="clear" w:color="auto" w:fill="F7F7F8"/>
+        </w:rPr>
+        <w:t>Électronique :</w:t>
+      </w:r>
+    </w:p>
+    <w:p>
+      <w:pPr>
+        <w:pStyle w:val="Paragraphedeliste"/>
+        <w:numPr>
+          <w:ilvl w:val="0"/>
+          <w:numId w:val="21"/>
+        </w:numPr>
+        <w:spacing w:before="0" w:line="252" w:lineRule="auto"/>
+        <w:jc w:val="left"/>
+        <w:rPr>
+          <w:rFonts w:eastAsia="Times New Roman"/>
+          <w:lang w:eastAsia="en-GB"/>
+        </w:rPr>
+      </w:pPr>
+      <w:r>
+        <w:rPr>
+          <w:shd w:val="clear" w:color="auto" w:fill="F7F7F8"/>
+        </w:rPr>
+        <w:t>Dans la fabrication de composants électroniques, les mesures sans contact peuvent être utilisées pour inspecter les connexions, les soudures et les circuits imprimés.</w:t>
+      </w:r>
+    </w:p>
+    <w:p>
+      <w:pPr>
+        <w:rPr>
+          <w:rFonts w:eastAsia="Times New Roman"/>
+          <w:lang w:eastAsia="en-GB"/>
+        </w:rPr>
+      </w:pPr>
+      <w:r>
+        <w:rPr>
+          <w:rFonts w:eastAsia="Times New Roman"/>
+          <w:lang w:eastAsia="en-GB"/>
+        </w:rPr>
+        <w:t>Automobile :</w:t>
+      </w:r>
+    </w:p>
+    <w:p>
+      <w:pPr>
+        <w:pStyle w:val="Paragraphedeliste"/>
+        <w:numPr>
+          <w:ilvl w:val="0"/>
+          <w:numId w:val="21"/>
+        </w:numPr>
+        <w:spacing w:before="0" w:line="252" w:lineRule="auto"/>
+        <w:jc w:val="left"/>
+      </w:pPr>
+      <w:r>
+        <w:rPr>
+          <w:shd w:val="clear" w:color="auto" w:fill="F7F7F8"/>
+        </w:rPr>
+        <w:t>Les mesures sans contact peuvent être appliquées à l'inspection des pièces métalliques dans l'industrie automobile, notamment pour la vérification de la géométrie, de l'épaisseur et de la qualité de la surface</w:t>
       </w:r>
     </w:p>
     <w:p/>
@@ -13470,209 +13713,6 @@
     <w:p/>
     <w:p/>
     <w:p/>
-    <w:p>
-      <w:pPr>
-        <w:pStyle w:val="Titre1"/>
-        <w:numPr>
-          <w:ilvl w:val="0"/>
-          <w:numId w:val="0"/>
-        </w:numPr>
-        <w:ind w:left="432" w:hanging="432"/>
-      </w:pPr>
-      <w:bookmarkStart w:id="46" w:name="_Toc151450384"/>
-      <w:r>
-        <w:lastRenderedPageBreak/>
-        <w:t>Conclusion</w:t>
-      </w:r>
-      <w:bookmarkEnd w:id="46"/>
-    </w:p>
-    <w:p>
-      <w:pPr>
-        <w:pStyle w:val="Titre2"/>
-        <w:numPr>
-          <w:ilvl w:val="0"/>
-          <w:numId w:val="0"/>
-        </w:numPr>
-        <w:ind w:left="576" w:hanging="576"/>
-      </w:pPr>
-      <w:bookmarkStart w:id="47" w:name="_Toc151450385"/>
-      <w:r>
-        <w:t>Conclusion technique</w:t>
-      </w:r>
-      <w:bookmarkEnd w:id="47"/>
-      <w:r>
-        <w:t xml:space="preserve"> </w:t>
-      </w:r>
-    </w:p>
-    <w:p>
-      <w:r>
-        <w:t>Ce qu’on a fait :</w:t>
-      </w:r>
-    </w:p>
-    <w:p>
-      <w:r>
-        <w:t>Ce qu’on n’a pas fait :</w:t>
-      </w:r>
-    </w:p>
-    <w:p>
-      <w:r>
-        <w:t>Comment on aurait pu le faire :</w:t>
-      </w:r>
-    </w:p>
-    <w:p>
-      <w:r>
-        <w:t xml:space="preserve">+ </w:t>
-      </w:r>
-      <w:r>
-        <w:t>Synthèse</w:t>
-      </w:r>
-    </w:p>
-    <w:p>
-      <w:pPr>
-        <w:pStyle w:val="Titre2"/>
-        <w:numPr>
-          <w:ilvl w:val="0"/>
-          <w:numId w:val="0"/>
-        </w:numPr>
-        <w:ind w:left="576" w:hanging="576"/>
-      </w:pPr>
-      <w:bookmarkStart w:id="48" w:name="_Toc151450386"/>
-      <w:r>
-        <w:t>Conclusion personnelle</w:t>
-      </w:r>
-      <w:bookmarkEnd w:id="48"/>
-      <w:r>
-        <w:t xml:space="preserve"> </w:t>
-      </w:r>
-    </w:p>
-    <w:p>
-      <w:r>
-        <w:t>Carine :</w:t>
-      </w:r>
-    </w:p>
-    <w:p>
-      <w:r>
-        <w:t>Pierre :</w:t>
-      </w:r>
-    </w:p>
-    <w:p>
-      <w:pPr>
-        <w:pStyle w:val="Titre2"/>
-        <w:numPr>
-          <w:ilvl w:val="0"/>
-          <w:numId w:val="0"/>
-        </w:numPr>
-        <w:ind w:left="576" w:hanging="576"/>
-      </w:pPr>
-      <w:bookmarkStart w:id="49" w:name="_Toc151450387"/>
-      <w:r>
-        <w:t>Perspective d’avenir</w:t>
-      </w:r>
-      <w:bookmarkEnd w:id="49"/>
-    </w:p>
-    <w:p>
-      <w:pPr>
-        <w:rPr>
-          <w:rFonts w:eastAsia="Times New Roman"/>
-          <w:lang w:eastAsia="en-GB"/>
-        </w:rPr>
-      </w:pPr>
-      <w:r>
-        <w:rPr>
-          <w:rFonts w:eastAsia="Times New Roman"/>
-          <w:lang w:eastAsia="en-GB"/>
-        </w:rPr>
-        <w:t xml:space="preserve">Industrie manufacture et contrôle qualité : </w:t>
-      </w:r>
-    </w:p>
-    <w:p>
-      <w:pPr>
-        <w:pStyle w:val="Paragraphedeliste"/>
-        <w:numPr>
-          <w:ilvl w:val="0"/>
-          <w:numId w:val="21"/>
-        </w:numPr>
-        <w:spacing w:before="0" w:line="252" w:lineRule="auto"/>
-        <w:jc w:val="left"/>
-        <w:rPr>
-          <w:rFonts w:eastAsia="Times New Roman"/>
-          <w:lang w:eastAsia="en-GB"/>
-        </w:rPr>
-      </w:pPr>
-      <w:r>
-        <w:rPr>
-          <w:rFonts w:eastAsia="Times New Roman"/>
-          <w:lang w:eastAsia="en-GB"/>
-        </w:rPr>
-        <w:t>Les mesures sans contact d'objets métalliques peuvent être utilisées pour le contrôle de la qualité, la détection de défauts, la mesure de l'épaisseur des matériaux, le tri des pièces et le suivi de la production dans l'industrie manufacturière.</w:t>
-      </w:r>
-    </w:p>
-    <w:p>
-      <w:pPr>
-        <w:rPr>
-          <w:shd w:val="clear" w:color="auto" w:fill="F7F7F8"/>
-        </w:rPr>
-      </w:pPr>
-      <w:r>
-        <w:rPr>
-          <w:shd w:val="clear" w:color="auto" w:fill="F7F7F8"/>
-        </w:rPr>
-        <w:t>Électronique :</w:t>
-      </w:r>
-    </w:p>
-    <w:p>
-      <w:pPr>
-        <w:pStyle w:val="Paragraphedeliste"/>
-        <w:numPr>
-          <w:ilvl w:val="0"/>
-          <w:numId w:val="21"/>
-        </w:numPr>
-        <w:spacing w:before="0" w:line="252" w:lineRule="auto"/>
-        <w:jc w:val="left"/>
-        <w:rPr>
-          <w:rFonts w:eastAsia="Times New Roman"/>
-          <w:lang w:eastAsia="en-GB"/>
-        </w:rPr>
-      </w:pPr>
-      <w:r>
-        <w:rPr>
-          <w:shd w:val="clear" w:color="auto" w:fill="F7F7F8"/>
-        </w:rPr>
-        <w:t>Dans la fabrication de composants électroniques, les mesures sans contact peuvent être utilisées pour inspecter les connexions, les soudures et les circuits imprimés.</w:t>
-      </w:r>
-    </w:p>
-    <w:p>
-      <w:pPr>
-        <w:rPr>
-          <w:rFonts w:eastAsia="Times New Roman"/>
-          <w:lang w:eastAsia="en-GB"/>
-        </w:rPr>
-      </w:pPr>
-      <w:r>
-        <w:rPr>
-          <w:rFonts w:eastAsia="Times New Roman"/>
-          <w:lang w:eastAsia="en-GB"/>
-        </w:rPr>
-        <w:t>Automobile :</w:t>
-      </w:r>
-    </w:p>
-    <w:p>
-      <w:pPr>
-        <w:pStyle w:val="Paragraphedeliste"/>
-        <w:numPr>
-          <w:ilvl w:val="0"/>
-          <w:numId w:val="21"/>
-        </w:numPr>
-        <w:spacing w:before="0" w:line="252" w:lineRule="auto"/>
-        <w:jc w:val="left"/>
-      </w:pPr>
-      <w:r>
-        <w:rPr>
-          <w:shd w:val="clear" w:color="auto" w:fill="F7F7F8"/>
-        </w:rPr>
-        <w:t>Les mesures sans contact peuvent être appliquées à l'inspection des pièces métalliques dans l'industrie automobile, notamment pour la vérification de la géométrie, de l'épaisseur et de la qualité de la surface</w:t>
-      </w:r>
-    </w:p>
     <w:p/>
     <w:p/>
     <w:p/>
@@ -13680,8 +13720,6 @@
     <w:p/>
     <w:p/>
     <w:p/>
-    <w:p/>
-    <w:p/>
     <w:p>
       <w:pPr>
         <w:pStyle w:val="Titre1"/>
@@ -13691,12 +13729,12 @@
         </w:numPr>
         <w:ind w:left="432" w:hanging="432"/>
       </w:pPr>
-      <w:bookmarkStart w:id="50" w:name="_Toc151450388"/>
+      <w:bookmarkStart w:id="48" w:name="_Toc151456406"/>
       <w:r>
         <w:lastRenderedPageBreak/>
         <w:t>Annexe</w:t>
       </w:r>
-      <w:bookmarkEnd w:id="50"/>
+      <w:bookmarkEnd w:id="48"/>
       <w:r>
         <w:t xml:space="preserve"> </w:t>
       </w:r>
@@ -13711,11 +13749,11 @@
         </w:numPr>
         <w:ind w:left="432" w:hanging="432"/>
       </w:pPr>
-      <w:bookmarkStart w:id="51" w:name="_Toc151450389"/>
+      <w:bookmarkStart w:id="49" w:name="_Toc151456407"/>
       <w:r>
         <w:t>Bibliographie</w:t>
       </w:r>
-      <w:bookmarkEnd w:id="51"/>
+      <w:bookmarkEnd w:id="49"/>
       <w:r>
         <w:t xml:space="preserve"> </w:t>
       </w:r>
@@ -14244,7 +14282,7 @@
         <w:sz w:val="24"/>
         <w:szCs w:val="24"/>
       </w:rPr>
-      <w:t>18</w:t>
+      <w:t>7</w:t>
     </w:r>
     <w:r>
       <w:rPr>
@@ -14293,7 +14331,7 @@
         <w:sz w:val="24"/>
         <w:szCs w:val="24"/>
       </w:rPr>
-      <w:t>18</w:t>
+      <w:t>19</w:t>
     </w:r>
     <w:r>
       <w:rPr>
@@ -18410,7 +18448,7 @@
 </file>
 
 <file path=customXml/itemProps2.xml><?xml version="1.0" encoding="utf-8"?>
-<ds:datastoreItem xmlns:ds="http://schemas.openxmlformats.org/officeDocument/2006/customXml" ds:itemID="{89446D87-3090-48DA-A6A6-D208F8D62648}">
+<ds:datastoreItem xmlns:ds="http://schemas.openxmlformats.org/officeDocument/2006/customXml" ds:itemID="{5C9C9E09-6638-4F24-A9E5-8366B5589337}">
   <ds:schemaRefs>
     <ds:schemaRef ds:uri="http://schemas.openxmlformats.org/officeDocument/2006/bibliography"/>
   </ds:schemaRefs>

</xml_diff>